<commit_message>
shapes module done. Anemone lib added to the project. datetime module in progress.
</commit_message>
<xml_diff>
--- a/Rclock documentation.docx
+++ b/Rclock documentation.docx
@@ -538,117 +538,1412 @@
       <w:sdtContent>
         <w:p>
           <w:pPr>
-            <w:pStyle w:val="Normal1"/>
-            <w:widowControl w:val="false"/>
-            <w:tabs>
-              <w:tab w:val="clear" w:pos="720"/>
-              <w:tab w:val="right" w:pos="12000" w:leader="none"/>
-            </w:tabs>
-            <w:spacing w:lineRule="auto" w:line="240" w:before="60" w:after="0"/>
-            <w:rPr>
-              <w:b/>
-              <w:color w:val="1155CC"/>
-              <w:sz w:val="24"/>
-              <w:szCs w:val="24"/>
-              <w:u w:val="single"/>
-            </w:rPr>
+            <w:pStyle w:val="TOC1"/>
+            <w:rPr/>
           </w:pPr>
           <w:r>
             <w:fldChar w:fldCharType="begin"/>
           </w:r>
           <w:r>
             <w:rPr>
-              <w:webHidden/>
               <w:rStyle w:val="IndexLink"/>
-              <w:smallCaps w:val="false"/>
-              <w:caps w:val="false"/>
-              <w:dstrike w:val="false"/>
-              <w:strike w:val="false"/>
-              <w:vertAlign w:val="baseline"/>
-              <w:position w:val="0"/>
-              <w:sz w:val="24"/>
-              <w:sz w:val="24"/>
-              <w:i w:val="false"/>
-              <w:u w:val="none"/>
-              <w:b/>
-              <w:shd w:fill="auto" w:val="clear"/>
-              <w:szCs w:val="24"/>
-              <w:vanish w:val="false"/>
-              <w:color w:val="000000"/>
             </w:rPr>
-            <w:instrText xml:space="preserve"> TOC \z \o "1-9" \u \t "Heading 1,1,Heading 2,2,Heading 3,3,Heading 4,4,Heading 5,5,Heading 6,6" \h</w:instrText>
+            <w:instrText xml:space="preserve"> TOC \o "1-9" \t "Heading 1,1,Heading 2,2,Heading 3,3,Heading 4,4,Heading 5,5,Heading 6,6" \h</w:instrText>
           </w:r>
           <w:r>
             <w:rPr>
-              <w:webHidden/>
               <w:rStyle w:val="IndexLink"/>
-              <w:smallCaps w:val="false"/>
-              <w:caps w:val="false"/>
-              <w:dstrike w:val="false"/>
-              <w:strike w:val="false"/>
-              <w:vertAlign w:val="baseline"/>
-              <w:position w:val="0"/>
-              <w:sz w:val="24"/>
-              <w:sz w:val="24"/>
-              <w:i w:val="false"/>
-              <w:u w:val="none"/>
-              <w:b/>
-              <w:shd w:fill="auto" w:val="clear"/>
-              <w:szCs w:val="24"/>
-              <w:vanish w:val="false"/>
-              <w:color w:val="000000"/>
             </w:rPr>
             <w:fldChar w:fldCharType="separate"/>
           </w:r>
-          <w:hyperlink w:anchor="_yr3wiwm1tcjx">
-            <w:r>
-              <w:rPr>
-                <w:webHidden/>
-                <w:rStyle w:val="IndexLink"/>
-                <w:b/>
-                <w:i w:val="false"/>
-                <w:caps w:val="false"/>
-                <w:smallCaps w:val="false"/>
-                <w:strike w:val="false"/>
-                <w:dstrike w:val="false"/>
-                <w:vanish w:val="false"/>
-                <w:color w:val="000000"/>
-                <w:position w:val="0"/>
-                <w:sz w:val="24"/>
-                <w:sz w:val="24"/>
-                <w:szCs w:val="24"/>
-                <w:u w:val="none"/>
-                <w:shd w:fill="auto" w:val="clear"/>
-                <w:vertAlign w:val="baseline"/>
-              </w:rPr>
-              <w:t>1. CASE Tools</w:t>
-            </w:r>
-          </w:hyperlink>
-          <w:hyperlink w:anchor="_yr3wiwm1tcjx">
-            <w:r>
-              <w:rPr>
-                <w:webHidden/>
-                <w:rStyle w:val="IndexLink"/>
-                <w:b/>
-                <w:vanish w:val="false"/>
-                <w:sz w:val="24"/>
-                <w:szCs w:val="24"/>
-              </w:rPr>
-              <w:t>…………………………………………………….…………………………</w:t>
+          <w:hyperlink w:anchor="__RefHeading___Toc257_2035113049">
+            <w:r>
+              <w:rPr>
+                <w:rStyle w:val="IndexLink"/>
+              </w:rPr>
+              <w:t>Chapter 1. CASE Tools</w:t>
+              <w:tab/>
+              <w:t>3</w:t>
+            </w:r>
+          </w:hyperlink>
+        </w:p>
+        <w:p>
+          <w:pPr>
+            <w:pStyle w:val="TOC2"/>
+            <w:tabs>
+              <w:tab w:val="clear" w:pos="8743"/>
+              <w:tab w:val="right" w:pos="9026" w:leader="dot"/>
+            </w:tabs>
+            <w:rPr/>
+          </w:pPr>
+          <w:hyperlink w:anchor="__RefHeading___Toc259_2035113049">
+            <w:r>
+              <w:rPr>
+                <w:rStyle w:val="IndexLink"/>
+              </w:rPr>
+              <w:t>1.1. Visual Studio Code</w:t>
+              <w:tab/>
+              <w:t>3</w:t>
+            </w:r>
+          </w:hyperlink>
+        </w:p>
+        <w:p>
+          <w:pPr>
+            <w:pStyle w:val="TOC2"/>
+            <w:tabs>
+              <w:tab w:val="clear" w:pos="8743"/>
+              <w:tab w:val="right" w:pos="9026" w:leader="dot"/>
+            </w:tabs>
+            <w:rPr/>
+          </w:pPr>
+          <w:hyperlink w:anchor="__RefHeading___Toc275_2035113049">
+            <w:r>
+              <w:rPr>
+                <w:rStyle w:val="IndexLink"/>
+              </w:rPr>
+              <w:t>1.2. GCC compiler</w:t>
+              <w:tab/>
+              <w:t>3</w:t>
+            </w:r>
+          </w:hyperlink>
+        </w:p>
+        <w:p>
+          <w:pPr>
+            <w:pStyle w:val="TOC2"/>
+            <w:tabs>
+              <w:tab w:val="clear" w:pos="8743"/>
+              <w:tab w:val="right" w:pos="9026" w:leader="dot"/>
+            </w:tabs>
+            <w:rPr/>
+          </w:pPr>
+          <w:hyperlink w:anchor="__RefHeading___Toc273_2035113049">
+            <w:r>
+              <w:rPr>
+                <w:rStyle w:val="IndexLink"/>
+              </w:rPr>
+              <w:t>1.3. Meson</w:t>
+              <w:tab/>
+              <w:t>3</w:t>
+            </w:r>
+          </w:hyperlink>
+        </w:p>
+        <w:p>
+          <w:pPr>
+            <w:pStyle w:val="TOC1"/>
+            <w:rPr/>
+          </w:pPr>
+          <w:hyperlink w:anchor="__RefHeading___Toc255_2035113049">
+            <w:r>
+              <w:rPr>
+                <w:rStyle w:val="IndexLink"/>
+              </w:rPr>
+              <w:t>Chapter 2. Software definition</w:t>
+              <w:tab/>
+              <w:t>3</w:t>
+            </w:r>
+          </w:hyperlink>
+        </w:p>
+        <w:p>
+          <w:pPr>
+            <w:pStyle w:val="TOC2"/>
+            <w:tabs>
+              <w:tab w:val="clear" w:pos="8743"/>
+              <w:tab w:val="right" w:pos="9026" w:leader="dot"/>
+            </w:tabs>
+            <w:rPr/>
+          </w:pPr>
+          <w:hyperlink w:anchor="__RefHeading___Toc271_2035113049">
+            <w:r>
+              <w:rPr>
+                <w:rStyle w:val="IndexLink"/>
+              </w:rPr>
+              <w:t>2.1. What is the data that will be manipulated be the software</w:t>
+              <w:tab/>
+              <w:t>3</w:t>
+            </w:r>
+          </w:hyperlink>
+        </w:p>
+        <w:p>
+          <w:pPr>
+            <w:pStyle w:val="TOC2"/>
+            <w:tabs>
+              <w:tab w:val="clear" w:pos="8743"/>
+              <w:tab w:val="right" w:pos="9026" w:leader="dot"/>
+            </w:tabs>
+            <w:rPr/>
+          </w:pPr>
+          <w:hyperlink w:anchor="__RefHeading___Toc269_2035113049">
+            <w:r>
+              <w:rPr>
+                <w:rStyle w:val="IndexLink"/>
+              </w:rPr>
+              <w:t>2.2. What is the features and the performance required by the software?</w:t>
+              <w:tab/>
+              <w:t>4</w:t>
+            </w:r>
+          </w:hyperlink>
+        </w:p>
+        <w:p>
+          <w:pPr>
+            <w:pStyle w:val="TOC3"/>
+            <w:tabs>
+              <w:tab w:val="clear" w:pos="8459"/>
+              <w:tab w:val="right" w:pos="9026" w:leader="dot"/>
+            </w:tabs>
+            <w:rPr/>
+          </w:pPr>
+          <w:hyperlink w:anchor="__RefHeading___Toc277_2035113049">
+            <w:r>
+              <w:rPr>
+                <w:rStyle w:val="IndexLink"/>
+              </w:rPr>
+              <w:t>2.2.1. Features</w:t>
+              <w:tab/>
+              <w:t>4</w:t>
+            </w:r>
+          </w:hyperlink>
+        </w:p>
+        <w:p>
+          <w:pPr>
+            <w:pStyle w:val="TOC4"/>
+            <w:tabs>
+              <w:tab w:val="clear" w:pos="8176"/>
+              <w:tab w:val="right" w:pos="9026" w:leader="dot"/>
+            </w:tabs>
+            <w:rPr/>
+          </w:pPr>
+          <w:hyperlink w:anchor="__RefHeading___Toc319_2035113049">
+            <w:r>
+              <w:rPr>
+                <w:rStyle w:val="IndexLink"/>
+              </w:rPr>
+              <w:t>2.2.1.1. User group</w:t>
+              <w:tab/>
+              <w:t>4</w:t>
+            </w:r>
+          </w:hyperlink>
+        </w:p>
+        <w:p>
+          <w:pPr>
+            <w:pStyle w:val="TOC4"/>
+            <w:tabs>
+              <w:tab w:val="clear" w:pos="8176"/>
+              <w:tab w:val="right" w:pos="9026" w:leader="dot"/>
+            </w:tabs>
+            <w:rPr/>
+          </w:pPr>
+          <w:hyperlink w:anchor="__RefHeading___Toc351_2035113049">
+            <w:r>
+              <w:rPr>
+                <w:rStyle w:val="IndexLink"/>
+              </w:rPr>
+              <w:t>2.2.1.2. Clock group</w:t>
+              <w:tab/>
+              <w:t>4</w:t>
+            </w:r>
+          </w:hyperlink>
+        </w:p>
+        <w:p>
+          <w:pPr>
+            <w:pStyle w:val="TOC4"/>
+            <w:tabs>
+              <w:tab w:val="clear" w:pos="8176"/>
+              <w:tab w:val="right" w:pos="9026" w:leader="dot"/>
+            </w:tabs>
+            <w:rPr/>
+          </w:pPr>
+          <w:hyperlink w:anchor="__RefHeading___Toc349_2035113049">
+            <w:r>
+              <w:rPr>
+                <w:rStyle w:val="IndexLink"/>
+              </w:rPr>
+              <w:t>2.2.1.3. Project group</w:t>
+              <w:tab/>
+              <w:t>4</w:t>
+            </w:r>
+          </w:hyperlink>
+        </w:p>
+        <w:p>
+          <w:pPr>
+            <w:pStyle w:val="TOC3"/>
+            <w:tabs>
+              <w:tab w:val="clear" w:pos="8459"/>
+              <w:tab w:val="right" w:pos="9026" w:leader="dot"/>
+            </w:tabs>
+            <w:rPr/>
+          </w:pPr>
+          <w:hyperlink w:anchor="__RefHeading___Toc317_2035113049">
+            <w:r>
+              <w:rPr>
+                <w:rStyle w:val="IndexLink"/>
+              </w:rPr>
+              <w:t>2.2.2. Performance</w:t>
+              <w:tab/>
+              <w:t>4</w:t>
+            </w:r>
+          </w:hyperlink>
+        </w:p>
+        <w:p>
+          <w:pPr>
+            <w:pStyle w:val="TOC2"/>
+            <w:tabs>
+              <w:tab w:val="clear" w:pos="8743"/>
+              <w:tab w:val="right" w:pos="9026" w:leader="dot"/>
+            </w:tabs>
+            <w:rPr/>
+          </w:pPr>
+          <w:hyperlink w:anchor="__RefHeading___Toc267_2035113049">
+            <w:r>
+              <w:rPr>
+                <w:rStyle w:val="IndexLink"/>
+              </w:rPr>
+              <w:t>2.3. Required interfaces</w:t>
+              <w:tab/>
+              <w:t>5</w:t>
+            </w:r>
+          </w:hyperlink>
+        </w:p>
+        <w:p>
+          <w:pPr>
+            <w:pStyle w:val="TOC3"/>
+            <w:tabs>
+              <w:tab w:val="clear" w:pos="8459"/>
+              <w:tab w:val="right" w:pos="9026" w:leader="dot"/>
+            </w:tabs>
+            <w:rPr/>
+          </w:pPr>
+          <w:hyperlink w:anchor="__RefHeading___Toc315_2035113049">
+            <w:r>
+              <w:rPr>
+                <w:rStyle w:val="IndexLink"/>
+              </w:rPr>
+              <w:t>2.3.1. Clock digits</w:t>
+              <w:tab/>
+              <w:t>5</w:t>
+            </w:r>
+          </w:hyperlink>
+        </w:p>
+        <w:p>
+          <w:pPr>
+            <w:pStyle w:val="TOC3"/>
+            <w:tabs>
+              <w:tab w:val="clear" w:pos="8459"/>
+              <w:tab w:val="right" w:pos="9026" w:leader="dot"/>
+            </w:tabs>
+            <w:rPr/>
+          </w:pPr>
+          <w:hyperlink w:anchor="__RefHeading___Toc313_2035113049">
+            <w:r>
+              <w:rPr>
+                <w:rStyle w:val="IndexLink"/>
+              </w:rPr>
+              <w:t>2.3.2. Clock date</w:t>
+              <w:tab/>
+              <w:t>5</w:t>
+            </w:r>
+          </w:hyperlink>
+        </w:p>
+        <w:p>
+          <w:pPr>
+            <w:pStyle w:val="TOC2"/>
+            <w:tabs>
+              <w:tab w:val="clear" w:pos="8743"/>
+              <w:tab w:val="right" w:pos="9026" w:leader="dot"/>
+            </w:tabs>
+            <w:rPr/>
+          </w:pPr>
+          <w:hyperlink w:anchor="__RefHeading___Toc265_2035113049">
+            <w:r>
+              <w:rPr>
+                <w:rStyle w:val="IndexLink"/>
+              </w:rPr>
+              <w:t>2.4. Required validation criteria</w:t>
+              <w:tab/>
+              <w:t>5</w:t>
+            </w:r>
+          </w:hyperlink>
+        </w:p>
+        <w:p>
+          <w:pPr>
+            <w:pStyle w:val="TOC3"/>
+            <w:tabs>
+              <w:tab w:val="clear" w:pos="8459"/>
+              <w:tab w:val="right" w:pos="9026" w:leader="dot"/>
+            </w:tabs>
+            <w:rPr/>
+          </w:pPr>
+          <w:hyperlink w:anchor="__RefHeading___Toc311_2035113049">
+            <w:r>
+              <w:rPr>
+                <w:rStyle w:val="IndexLink"/>
+              </w:rPr>
+              <w:t>2.4.1 Hiding the date</w:t>
+              <w:tab/>
+              <w:t>5</w:t>
+            </w:r>
+          </w:hyperlink>
+        </w:p>
+        <w:p>
+          <w:pPr>
+            <w:pStyle w:val="TOC3"/>
+            <w:tabs>
+              <w:tab w:val="clear" w:pos="8459"/>
+              <w:tab w:val="right" w:pos="9026" w:leader="dot"/>
+            </w:tabs>
+            <w:rPr/>
+          </w:pPr>
+          <w:hyperlink w:anchor="__RefHeading___Toc309_2035113049">
+            <w:r>
+              <w:rPr>
+                <w:rStyle w:val="IndexLink"/>
+              </w:rPr>
+              <w:t>2.4.2. Changing clock color</w:t>
+              <w:tab/>
+              <w:t>5</w:t>
+            </w:r>
+          </w:hyperlink>
+        </w:p>
+        <w:p>
+          <w:pPr>
+            <w:pStyle w:val="TOC3"/>
+            <w:tabs>
+              <w:tab w:val="clear" w:pos="8459"/>
+              <w:tab w:val="right" w:pos="9026" w:leader="dot"/>
+            </w:tabs>
+            <w:rPr/>
+          </w:pPr>
+          <w:hyperlink w:anchor="__RefHeading___Toc307_2035113049">
+            <w:r>
+              <w:rPr>
+                <w:rStyle w:val="IndexLink"/>
+              </w:rPr>
+              <w:t>2.4.3. Changing date color</w:t>
+              <w:tab/>
+              <w:t>6</w:t>
+            </w:r>
+          </w:hyperlink>
+        </w:p>
+        <w:p>
+          <w:pPr>
+            <w:pStyle w:val="TOC3"/>
+            <w:tabs>
+              <w:tab w:val="clear" w:pos="8459"/>
+              <w:tab w:val="right" w:pos="9026" w:leader="dot"/>
+            </w:tabs>
+            <w:rPr/>
+          </w:pPr>
+          <w:hyperlink w:anchor="__RefHeading___Toc305_2035113049">
+            <w:r>
+              <w:rPr>
+                <w:rStyle w:val="IndexLink"/>
+              </w:rPr>
+              <w:t>2.4.4. Changing the color of specific clock digit</w:t>
+              <w:tab/>
+              <w:t>6</w:t>
+            </w:r>
+          </w:hyperlink>
+        </w:p>
+        <w:p>
+          <w:pPr>
+            <w:pStyle w:val="TOC3"/>
+            <w:tabs>
+              <w:tab w:val="clear" w:pos="8459"/>
+              <w:tab w:val="right" w:pos="9026" w:leader="dot"/>
+            </w:tabs>
+            <w:rPr/>
+          </w:pPr>
+          <w:hyperlink w:anchor="__RefHeading___Toc303_2035113049">
+            <w:r>
+              <w:rPr>
+                <w:rStyle w:val="IndexLink"/>
+              </w:rPr>
+              <w:t>2.4.5. Changing the color of the colons</w:t>
+              <w:tab/>
+              <w:t>6</w:t>
+            </w:r>
+          </w:hyperlink>
+        </w:p>
+        <w:p>
+          <w:pPr>
+            <w:pStyle w:val="TOC3"/>
+            <w:tabs>
+              <w:tab w:val="clear" w:pos="8459"/>
+              <w:tab w:val="right" w:pos="9026" w:leader="dot"/>
+            </w:tabs>
+            <w:rPr/>
+          </w:pPr>
+          <w:hyperlink w:anchor="__RefHeading___Toc301_2035113049">
+            <w:r>
+              <w:rPr>
+                <w:rStyle w:val="IndexLink"/>
+              </w:rPr>
+              <w:t>2.4.6. Changing the date format</w:t>
+              <w:tab/>
+              <w:t>6</w:t>
+            </w:r>
+          </w:hyperlink>
+        </w:p>
+        <w:p>
+          <w:pPr>
+            <w:pStyle w:val="TOC3"/>
+            <w:tabs>
+              <w:tab w:val="clear" w:pos="8459"/>
+              <w:tab w:val="right" w:pos="9026" w:leader="dot"/>
+            </w:tabs>
+            <w:rPr/>
+          </w:pPr>
+          <w:hyperlink w:anchor="__RefHeading___Toc299_2035113049">
+            <w:r>
+              <w:rPr>
+                <w:rStyle w:val="IndexLink"/>
+              </w:rPr>
+              <w:t>2.4.7. Set a custom time for the clock</w:t>
+              <w:tab/>
+              <w:t>6</w:t>
+            </w:r>
+          </w:hyperlink>
+        </w:p>
+        <w:p>
+          <w:pPr>
+            <w:pStyle w:val="TOC3"/>
+            <w:tabs>
+              <w:tab w:val="clear" w:pos="8459"/>
+              <w:tab w:val="right" w:pos="9026" w:leader="dot"/>
+            </w:tabs>
+            <w:rPr/>
+          </w:pPr>
+          <w:hyperlink w:anchor="__RefHeading___Toc297_2035113049">
+            <w:r>
+              <w:rPr>
+                <w:rStyle w:val="IndexLink"/>
+              </w:rPr>
+              <w:t>2.4.8. Set a custom date</w:t>
+              <w:tab/>
+              <w:t>7</w:t>
+            </w:r>
+          </w:hyperlink>
+        </w:p>
+        <w:p>
+          <w:pPr>
+            <w:pStyle w:val="TOC3"/>
+            <w:tabs>
+              <w:tab w:val="clear" w:pos="8459"/>
+              <w:tab w:val="right" w:pos="9026" w:leader="dot"/>
+            </w:tabs>
+            <w:rPr/>
+          </w:pPr>
+          <w:hyperlink w:anchor="__RefHeading___Toc295_2035113049">
+            <w:r>
+              <w:rPr>
+                <w:rStyle w:val="IndexLink"/>
+              </w:rPr>
+              <w:t>2.4.9. Hide the seconds of the clock</w:t>
+              <w:tab/>
+              <w:t>7</w:t>
+            </w:r>
+          </w:hyperlink>
+        </w:p>
+        <w:p>
+          <w:pPr>
+            <w:pStyle w:val="TOC1"/>
+            <w:rPr/>
+          </w:pPr>
+          <w:hyperlink w:anchor="__RefHeading___Toc253_2035113049">
+            <w:r>
+              <w:rPr>
+                <w:rStyle w:val="IndexLink"/>
+              </w:rPr>
+              <w:t>Chapter 3. Software construction</w:t>
+              <w:tab/>
+              <w:t>7</w:t>
+            </w:r>
+          </w:hyperlink>
+        </w:p>
+        <w:p>
+          <w:pPr>
+            <w:pStyle w:val="TOC2"/>
+            <w:tabs>
+              <w:tab w:val="clear" w:pos="8743"/>
+              <w:tab w:val="right" w:pos="9026" w:leader="dot"/>
+            </w:tabs>
+            <w:rPr/>
+          </w:pPr>
+          <w:hyperlink w:anchor="__RefHeading___Toc263_2035113049">
+            <w:r>
+              <w:rPr>
+                <w:rStyle w:val="IndexLink"/>
+              </w:rPr>
+              <w:t>3.1 Data structures</w:t>
+              <w:tab/>
+              <w:t>7</w:t>
+            </w:r>
+          </w:hyperlink>
+        </w:p>
+        <w:p>
+          <w:pPr>
+            <w:pStyle w:val="TOC3"/>
+            <w:tabs>
+              <w:tab w:val="clear" w:pos="8459"/>
+              <w:tab w:val="right" w:pos="9026" w:leader="dot"/>
+            </w:tabs>
+            <w:rPr/>
+          </w:pPr>
+          <w:hyperlink w:anchor="__RefHeading___Toc293_2035113049">
+            <w:r>
+              <w:rPr>
+                <w:rStyle w:val="IndexLink"/>
+              </w:rPr>
+              <w:t>3.1.1. Digits matrix</w:t>
+              <w:tab/>
+              <w:t>7</w:t>
+            </w:r>
+          </w:hyperlink>
+        </w:p>
+        <w:p>
+          <w:pPr>
+            <w:pStyle w:val="TOC4"/>
+            <w:tabs>
+              <w:tab w:val="clear" w:pos="8176"/>
+              <w:tab w:val="right" w:pos="9026" w:leader="dot"/>
+            </w:tabs>
+            <w:rPr/>
+          </w:pPr>
+          <w:hyperlink w:anchor="__RefHeading___Toc347_2035113049">
+            <w:r>
+              <w:rPr>
+                <w:rStyle w:val="IndexLink"/>
+              </w:rPr>
+              <w:t>3.1.1.1. The format of the matrix</w:t>
+              <w:tab/>
+              <w:t>7</w:t>
+            </w:r>
+          </w:hyperlink>
+        </w:p>
+        <w:p>
+          <w:pPr>
+            <w:pStyle w:val="TOC4"/>
+            <w:tabs>
+              <w:tab w:val="clear" w:pos="8176"/>
+              <w:tab w:val="right" w:pos="9026" w:leader="dot"/>
+            </w:tabs>
+            <w:rPr/>
+          </w:pPr>
+          <w:hyperlink w:anchor="__RefHeading___Toc345_2035113049">
+            <w:r>
+              <w:rPr>
+                <w:rStyle w:val="IndexLink"/>
+              </w:rPr>
+              <w:t>3.1.1.2. Matrix building constants</w:t>
+              <w:tab/>
+              <w:t>8</w:t>
+            </w:r>
+          </w:hyperlink>
+        </w:p>
+        <w:p>
+          <w:pPr>
+            <w:pStyle w:val="TOC3"/>
+            <w:tabs>
+              <w:tab w:val="clear" w:pos="8459"/>
+              <w:tab w:val="right" w:pos="9026" w:leader="dot"/>
+            </w:tabs>
+            <w:rPr/>
+          </w:pPr>
+          <w:hyperlink w:anchor="__RefHeading___Toc291_2035113049">
+            <w:r>
+              <w:rPr>
+                <w:rStyle w:val="IndexLink"/>
+              </w:rPr>
+              <w:t>3.1.2. Windows array</w:t>
+              <w:tab/>
+              <w:t>8</w:t>
+            </w:r>
+          </w:hyperlink>
+        </w:p>
+        <w:p>
+          <w:pPr>
+            <w:pStyle w:val="TOC3"/>
+            <w:tabs>
+              <w:tab w:val="clear" w:pos="8459"/>
+              <w:tab w:val="right" w:pos="9026" w:leader="dot"/>
+            </w:tabs>
+            <w:rPr/>
+          </w:pPr>
+          <w:hyperlink w:anchor="__RefHeading___Toc289_2035113049">
+            <w:r>
+              <w:rPr>
+                <w:rStyle w:val="IndexLink"/>
+              </w:rPr>
+              <w:t>3.1.3. Colors array</w:t>
+              <w:tab/>
+              <w:t>8</w:t>
+            </w:r>
+          </w:hyperlink>
+        </w:p>
+        <w:p>
+          <w:pPr>
+            <w:pStyle w:val="TOC2"/>
+            <w:tabs>
+              <w:tab w:val="clear" w:pos="8743"/>
+              <w:tab w:val="right" w:pos="9026" w:leader="dot"/>
+            </w:tabs>
+            <w:rPr/>
+          </w:pPr>
+          <w:hyperlink w:anchor="__RefHeading___Toc261_2035113049">
+            <w:r>
+              <w:rPr>
+                <w:rStyle w:val="IndexLink"/>
+              </w:rPr>
+              <w:t>3.2. Software architecture</w:t>
+              <w:tab/>
+              <w:t>8</w:t>
+            </w:r>
+          </w:hyperlink>
+        </w:p>
+        <w:p>
+          <w:pPr>
+            <w:pStyle w:val="TOC3"/>
+            <w:tabs>
+              <w:tab w:val="clear" w:pos="8459"/>
+              <w:tab w:val="right" w:pos="9026" w:leader="dot"/>
+            </w:tabs>
+            <w:rPr/>
+          </w:pPr>
+          <w:hyperlink w:anchor="__RefHeading___Toc287_2035113049">
+            <w:r>
+              <w:rPr>
+                <w:rStyle w:val="IndexLink"/>
+              </w:rPr>
+              <w:t>3.2.1 The project filesystem</w:t>
+              <w:tab/>
+              <w:t>8</w:t>
+            </w:r>
+          </w:hyperlink>
+        </w:p>
+        <w:p>
+          <w:pPr>
+            <w:pStyle w:val="TOC3"/>
+            <w:tabs>
+              <w:tab w:val="clear" w:pos="8459"/>
+              <w:tab w:val="right" w:pos="9026" w:leader="dot"/>
+            </w:tabs>
+            <w:rPr/>
+          </w:pPr>
+          <w:hyperlink w:anchor="__RefHeading___Toc285_2035113049">
+            <w:r>
+              <w:rPr>
+                <w:rStyle w:val="IndexLink"/>
+              </w:rPr>
+              <w:t>3.2.2. Modules</w:t>
+              <w:tab/>
+              <w:t>8</w:t>
+            </w:r>
+          </w:hyperlink>
+        </w:p>
+        <w:p>
+          <w:pPr>
+            <w:pStyle w:val="TOC4"/>
+            <w:tabs>
+              <w:tab w:val="clear" w:pos="8176"/>
+              <w:tab w:val="right" w:pos="9026" w:leader="dot"/>
+            </w:tabs>
+            <w:rPr/>
+          </w:pPr>
+          <w:hyperlink w:anchor="__RefHeading___Toc325_2035113049">
+            <w:r>
+              <w:rPr>
+                <w:rStyle w:val="IndexLink"/>
+              </w:rPr>
+              <w:t>3.2.2.1. shapes.c</w:t>
+              <w:tab/>
+              <w:t>9</w:t>
+            </w:r>
+          </w:hyperlink>
+        </w:p>
+        <w:p>
+          <w:pPr>
+            <w:pStyle w:val="TOC4"/>
+            <w:tabs>
+              <w:tab w:val="clear" w:pos="8176"/>
+              <w:tab w:val="right" w:pos="9026" w:leader="dot"/>
+            </w:tabs>
+            <w:rPr/>
+          </w:pPr>
+          <w:hyperlink w:anchor="__RefHeading___Toc343_2035113049">
+            <w:r>
+              <w:rPr>
+                <w:rStyle w:val="IndexLink"/>
+              </w:rPr>
+              <w:t>3.2.2.2. datetime.c</w:t>
+              <w:tab/>
+              <w:t>9</w:t>
+            </w:r>
+          </w:hyperlink>
+        </w:p>
+        <w:p>
+          <w:pPr>
+            <w:pStyle w:val="TOC4"/>
+            <w:tabs>
+              <w:tab w:val="clear" w:pos="8176"/>
+              <w:tab w:val="right" w:pos="9026" w:leader="dot"/>
+            </w:tabs>
+            <w:rPr/>
+          </w:pPr>
+          <w:hyperlink w:anchor="__RefHeading___Toc341_2035113049">
+            <w:r>
+              <w:rPr>
+                <w:rStyle w:val="IndexLink"/>
+              </w:rPr>
+              <w:t>3.2.2.3. screen-manager.c</w:t>
+              <w:tab/>
+              <w:t>9</w:t>
+            </w:r>
+          </w:hyperlink>
+        </w:p>
+        <w:p>
+          <w:pPr>
+            <w:pStyle w:val="TOC4"/>
+            <w:tabs>
+              <w:tab w:val="clear" w:pos="8176"/>
+              <w:tab w:val="right" w:pos="9026" w:leader="dot"/>
+            </w:tabs>
+            <w:rPr/>
+          </w:pPr>
+          <w:hyperlink w:anchor="__RefHeading___Toc339_2035113049">
+            <w:r>
+              <w:rPr>
+                <w:rStyle w:val="IndexLink"/>
+              </w:rPr>
+              <w:t>3.2.2.4. designer.c</w:t>
+              <w:tab/>
+              <w:t>9</w:t>
+            </w:r>
+          </w:hyperlink>
+        </w:p>
+        <w:p>
+          <w:pPr>
+            <w:pStyle w:val="TOC4"/>
+            <w:tabs>
+              <w:tab w:val="clear" w:pos="8176"/>
+              <w:tab w:val="right" w:pos="9026" w:leader="dot"/>
+            </w:tabs>
+            <w:rPr/>
+          </w:pPr>
+          <w:hyperlink w:anchor="__RefHeading___Toc337_2035113049">
+            <w:r>
+              <w:rPr>
+                <w:rStyle w:val="IndexLink"/>
+              </w:rPr>
+              <w:t>3.2.2.5. colors.c</w:t>
+              <w:tab/>
+              <w:t>9</w:t>
+            </w:r>
+          </w:hyperlink>
+        </w:p>
+        <w:p>
+          <w:pPr>
+            <w:pStyle w:val="TOC4"/>
+            <w:tabs>
+              <w:tab w:val="clear" w:pos="8176"/>
+              <w:tab w:val="right" w:pos="9026" w:leader="dot"/>
+            </w:tabs>
+            <w:rPr/>
+          </w:pPr>
+          <w:hyperlink w:anchor="__RefHeading___Toc335_2035113049">
+            <w:r>
+              <w:rPr>
+                <w:rStyle w:val="IndexLink"/>
+              </w:rPr>
+              <w:t>3.2.2.6. arguments.c</w:t>
+              <w:tab/>
+              <w:t>9</w:t>
+            </w:r>
+          </w:hyperlink>
+        </w:p>
+        <w:p>
+          <w:pPr>
+            <w:pStyle w:val="TOC3"/>
+            <w:tabs>
+              <w:tab w:val="clear" w:pos="8459"/>
+              <w:tab w:val="right" w:pos="9026" w:leader="dot"/>
+            </w:tabs>
+            <w:rPr/>
+          </w:pPr>
+          <w:hyperlink w:anchor="__RefHeading___Toc283_2035113049">
+            <w:r>
+              <w:rPr>
+                <w:rStyle w:val="IndexLink"/>
+              </w:rPr>
+              <w:t>3.2.3. How the procedures should be implemented</w:t>
+              <w:tab/>
+              <w:t>9</w:t>
+            </w:r>
+          </w:hyperlink>
+        </w:p>
+        <w:p>
+          <w:pPr>
+            <w:pStyle w:val="TOC4"/>
+            <w:tabs>
+              <w:tab w:val="clear" w:pos="8176"/>
+              <w:tab w:val="right" w:pos="9026" w:leader="dot"/>
+            </w:tabs>
+            <w:rPr/>
+          </w:pPr>
+          <w:hyperlink w:anchor="__RefHeading___Toc333_2035113049">
+            <w:r>
+              <w:rPr>
+                <w:rStyle w:val="IndexLink"/>
+              </w:rPr>
+              <w:t>3.2.3.1. datetime module</w:t>
+              <w:tab/>
+              <w:t>9</w:t>
+            </w:r>
+          </w:hyperlink>
+        </w:p>
+        <w:p>
+          <w:pPr>
+            <w:pStyle w:val="TOC5"/>
+            <w:tabs>
+              <w:tab w:val="clear" w:pos="7892"/>
+              <w:tab w:val="right" w:pos="9026" w:leader="dot"/>
+            </w:tabs>
+            <w:rPr/>
+          </w:pPr>
+          <w:hyperlink w:anchor="__RefHeading___Toc353_2035113049">
+            <w:r>
+              <w:rPr>
+                <w:rStyle w:val="IndexLink"/>
+              </w:rPr>
+              <w:t>3.2.3.1.1. generateDateAndTime()</w:t>
+              <w:tab/>
+              <w:t>9</w:t>
+            </w:r>
+          </w:hyperlink>
+        </w:p>
+        <w:p>
+          <w:pPr>
+            <w:pStyle w:val="TOC5"/>
+            <w:tabs>
+              <w:tab w:val="clear" w:pos="7892"/>
+              <w:tab w:val="right" w:pos="9026" w:leader="dot"/>
+            </w:tabs>
+            <w:rPr/>
+          </w:pPr>
+          <w:hyperlink w:anchor="__RefHeading___Toc391_2035113049">
+            <w:r>
+              <w:rPr>
+                <w:rStyle w:val="IndexLink"/>
+              </w:rPr>
+              <w:t>3.2.3.1.2. setNewTime()</w:t>
+              <w:tab/>
+              <w:t>9</w:t>
+            </w:r>
+          </w:hyperlink>
+        </w:p>
+        <w:p>
+          <w:pPr>
+            <w:pStyle w:val="TOC5"/>
+            <w:tabs>
+              <w:tab w:val="clear" w:pos="7892"/>
+              <w:tab w:val="right" w:pos="9026" w:leader="dot"/>
+            </w:tabs>
+            <w:rPr/>
+          </w:pPr>
+          <w:hyperlink w:anchor="__RefHeading___Toc389_2035113049">
+            <w:r>
+              <w:rPr>
+                <w:rStyle w:val="IndexLink"/>
+              </w:rPr>
+              <w:t>3.2.3.1.3. setNewDate( )</w:t>
+              <w:tab/>
+              <w:t>10</w:t>
+            </w:r>
+          </w:hyperlink>
+        </w:p>
+        <w:p>
+          <w:pPr>
+            <w:pStyle w:val="TOC5"/>
+            <w:tabs>
+              <w:tab w:val="clear" w:pos="7892"/>
+              <w:tab w:val="right" w:pos="9026" w:leader="dot"/>
+            </w:tabs>
+            <w:rPr/>
+          </w:pPr>
+          <w:hyperlink w:anchor="__RefHeading___Toc387_2035113049">
+            <w:r>
+              <w:rPr>
+                <w:rStyle w:val="IndexLink"/>
+              </w:rPr>
+              <w:t>3.2.3.1.4. verifyForDateAndTimeErrors( )</w:t>
+              <w:tab/>
+              <w:t>10</w:t>
+            </w:r>
+          </w:hyperlink>
+        </w:p>
+        <w:p>
+          <w:pPr>
+            <w:pStyle w:val="TOC5"/>
+            <w:tabs>
+              <w:tab w:val="clear" w:pos="7892"/>
+              <w:tab w:val="right" w:pos="9026" w:leader="dot"/>
+            </w:tabs>
+            <w:rPr/>
+          </w:pPr>
+          <w:hyperlink w:anchor="__RefHeading___Toc385_2035113049">
+            <w:r>
+              <w:rPr>
+                <w:rStyle w:val="IndexLink"/>
+              </w:rPr>
+              <w:t>3.2.3.1.5. parseDate( )</w:t>
+              <w:tab/>
+              <w:t>10</w:t>
+            </w:r>
+          </w:hyperlink>
+        </w:p>
+        <w:p>
+          <w:pPr>
+            <w:pStyle w:val="TOC5"/>
+            <w:tabs>
+              <w:tab w:val="clear" w:pos="7892"/>
+              <w:tab w:val="right" w:pos="9026" w:leader="dot"/>
+            </w:tabs>
+            <w:rPr/>
+          </w:pPr>
+          <w:hyperlink w:anchor="__RefHeading___Toc383_2035113049">
+            <w:r>
+              <w:rPr>
+                <w:rStyle w:val="IndexLink"/>
+              </w:rPr>
+              <w:t>3.2.3.1.6. parseTime( )</w:t>
+              <w:tab/>
+              <w:t>10</w:t>
+            </w:r>
+          </w:hyperlink>
+        </w:p>
+        <w:p>
+          <w:pPr>
+            <w:pStyle w:val="TOC5"/>
+            <w:tabs>
+              <w:tab w:val="clear" w:pos="7892"/>
+              <w:tab w:val="right" w:pos="9026" w:leader="dot"/>
+            </w:tabs>
+            <w:rPr/>
+          </w:pPr>
+          <w:hyperlink w:anchor="__RefHeading___Toc381_2035113049">
+            <w:r>
+              <w:rPr>
+                <w:rStyle w:val="IndexLink"/>
+              </w:rPr>
+              <w:t>3.2.3.1.7. generateDateString( )</w:t>
+              <w:tab/>
+              <w:t>10</w:t>
+            </w:r>
+          </w:hyperlink>
+        </w:p>
+        <w:p>
+          <w:pPr>
+            <w:pStyle w:val="TOC5"/>
+            <w:tabs>
+              <w:tab w:val="clear" w:pos="7892"/>
+              <w:tab w:val="right" w:pos="9026" w:leader="dot"/>
+            </w:tabs>
+            <w:rPr/>
+          </w:pPr>
+          <w:hyperlink w:anchor="__RefHeading___Toc379_2035113049">
+            <w:r>
+              <w:rPr>
+                <w:rStyle w:val="IndexLink"/>
+              </w:rPr>
+              <w:t>3.2.3.1.8. incrementClockSecond( )</w:t>
+              <w:tab/>
+              <w:t>10</w:t>
+            </w:r>
+          </w:hyperlink>
+        </w:p>
+        <w:p>
+          <w:pPr>
+            <w:pStyle w:val="TOC4"/>
+            <w:tabs>
+              <w:tab w:val="clear" w:pos="8176"/>
+              <w:tab w:val="right" w:pos="9026" w:leader="dot"/>
+            </w:tabs>
+            <w:rPr/>
+          </w:pPr>
+          <w:hyperlink w:anchor="__RefHeading___Toc331_2035113049">
+            <w:r>
+              <w:rPr>
+                <w:rStyle w:val="IndexLink"/>
+              </w:rPr>
+              <w:t>3.2.3.2. screen-manager module</w:t>
+              <w:tab/>
+              <w:t>10</w:t>
+            </w:r>
+          </w:hyperlink>
+        </w:p>
+        <w:p>
+          <w:pPr>
+            <w:pStyle w:val="TOC5"/>
+            <w:tabs>
+              <w:tab w:val="clear" w:pos="7892"/>
+              <w:tab w:val="right" w:pos="9026" w:leader="dot"/>
+            </w:tabs>
+            <w:rPr/>
+          </w:pPr>
+          <w:hyperlink w:anchor="__RefHeading___Toc377_2035113049">
+            <w:r>
+              <w:rPr>
+                <w:rStyle w:val="IndexLink"/>
+              </w:rPr>
+              <w:t>3.2.3.2.1. generateWindows( )</w:t>
+              <w:tab/>
+              <w:t>10</w:t>
+            </w:r>
+          </w:hyperlink>
+        </w:p>
+        <w:p>
+          <w:pPr>
+            <w:pStyle w:val="TOC5"/>
+            <w:tabs>
+              <w:tab w:val="clear" w:pos="7892"/>
+              <w:tab w:val="right" w:pos="9026" w:leader="dot"/>
+            </w:tabs>
+            <w:rPr/>
+          </w:pPr>
+          <w:hyperlink w:anchor="__RefHeading___Toc375_2035113049">
+            <w:r>
+              <w:rPr>
+                <w:rStyle w:val="IndexLink"/>
+              </w:rPr>
+              <w:t>3.2.3.2.2. setPlaceholders( )</w:t>
+              <w:tab/>
+              <w:t>10</w:t>
+            </w:r>
+          </w:hyperlink>
+        </w:p>
+        <w:p>
+          <w:pPr>
+            <w:pStyle w:val="TOC5"/>
+            <w:tabs>
+              <w:tab w:val="clear" w:pos="7892"/>
+              <w:tab w:val="right" w:pos="9026" w:leader="dot"/>
+            </w:tabs>
+            <w:rPr/>
+          </w:pPr>
+          <w:hyperlink w:anchor="__RefHeading___Toc373_2035113049">
+            <w:r>
+              <w:rPr>
+                <w:rStyle w:val="IndexLink"/>
+              </w:rPr>
+              <w:t>3.2.3.2.3. detectWindowResizes( )</w:t>
+              <w:tab/>
+              <w:t>11</w:t>
+            </w:r>
+          </w:hyperlink>
+        </w:p>
+        <w:p>
+          <w:pPr>
+            <w:pStyle w:val="TOC5"/>
+            <w:tabs>
+              <w:tab w:val="clear" w:pos="7892"/>
+              <w:tab w:val="right" w:pos="9026" w:leader="dot"/>
+            </w:tabs>
+            <w:rPr/>
+          </w:pPr>
+          <w:hyperlink w:anchor="__RefHeading___Toc371_2035113049">
+            <w:r>
+              <w:rPr>
+                <w:rStyle w:val="IndexLink"/>
+              </w:rPr>
+              <w:t>3.2.3.2.4. moveWindowsToPlaceholders( )</w:t>
+              <w:tab/>
+              <w:t>11</w:t>
+            </w:r>
+          </w:hyperlink>
+        </w:p>
+        <w:p>
+          <w:pPr>
+            <w:pStyle w:val="TOC4"/>
+            <w:tabs>
+              <w:tab w:val="clear" w:pos="8176"/>
+              <w:tab w:val="right" w:pos="9026" w:leader="dot"/>
+            </w:tabs>
+            <w:rPr/>
+          </w:pPr>
+          <w:hyperlink w:anchor="__RefHeading___Toc327_2035113049">
+            <w:r>
+              <w:rPr>
+                <w:rStyle w:val="IndexLink"/>
+              </w:rPr>
+              <w:t>3.2.3.3. colors module</w:t>
+              <w:tab/>
+              <w:t>11</w:t>
+            </w:r>
+          </w:hyperlink>
+        </w:p>
+        <w:p>
+          <w:pPr>
+            <w:pStyle w:val="TOC5"/>
+            <w:tabs>
+              <w:tab w:val="clear" w:pos="7892"/>
+              <w:tab w:val="right" w:pos="9026" w:leader="dot"/>
+            </w:tabs>
+            <w:rPr/>
+          </w:pPr>
+          <w:hyperlink w:anchor="__RefHeading___Toc369_2035113049">
+            <w:r>
+              <w:rPr>
+                <w:rStyle w:val="IndexLink"/>
+              </w:rPr>
+              <w:t>3.2.3.3.1 loadBuiltinColors( )</w:t>
+              <w:tab/>
+              <w:t>11</w:t>
+            </w:r>
+          </w:hyperlink>
+        </w:p>
+        <w:p>
+          <w:pPr>
+            <w:pStyle w:val="TOC5"/>
+            <w:tabs>
+              <w:tab w:val="clear" w:pos="7892"/>
+              <w:tab w:val="right" w:pos="9026" w:leader="dot"/>
+            </w:tabs>
+            <w:rPr/>
+          </w:pPr>
+          <w:hyperlink w:anchor="__RefHeading___Toc367_2035113049">
+            <w:r>
+              <w:rPr>
+                <w:rStyle w:val="IndexLink"/>
+              </w:rPr>
+              <w:t>3.2.3.3.2. setComponentsColors( )</w:t>
+              <w:tab/>
+              <w:t>11</w:t>
+            </w:r>
+          </w:hyperlink>
+        </w:p>
+        <w:p>
+          <w:pPr>
+            <w:pStyle w:val="TOC5"/>
+            <w:tabs>
+              <w:tab w:val="clear" w:pos="7892"/>
+              <w:tab w:val="right" w:pos="9026" w:leader="dot"/>
+            </w:tabs>
+            <w:rPr/>
+          </w:pPr>
+          <w:hyperlink w:anchor="__RefHeading___Toc365_2035113049">
+            <w:r>
+              <w:rPr>
+                <w:rStyle w:val="IndexLink"/>
+              </w:rPr>
+              <w:t>3.2.3.3.3. getComponentColor( )</w:t>
+              <w:tab/>
+              <w:t>11</w:t>
+            </w:r>
+          </w:hyperlink>
+        </w:p>
+        <w:p>
+          <w:pPr>
+            <w:pStyle w:val="TOC4"/>
+            <w:tabs>
+              <w:tab w:val="clear" w:pos="8176"/>
+              <w:tab w:val="right" w:pos="9026" w:leader="dot"/>
+            </w:tabs>
+            <w:rPr/>
+          </w:pPr>
+          <w:hyperlink w:anchor="__RefHeading___Toc323_2035113049">
+            <w:r>
+              <w:rPr>
+                <w:rStyle w:val="IndexLink"/>
+              </w:rPr>
+              <w:t>3.2.3.4. shapes module</w:t>
+              <w:tab/>
+              <w:t>11</w:t>
+            </w:r>
+          </w:hyperlink>
+        </w:p>
+        <w:p>
+          <w:pPr>
+            <w:pStyle w:val="TOC5"/>
+            <w:tabs>
+              <w:tab w:val="clear" w:pos="7892"/>
+              <w:tab w:val="right" w:pos="9026" w:leader="dot"/>
+            </w:tabs>
+            <w:rPr/>
+          </w:pPr>
+          <w:hyperlink w:anchor="__RefHeading___Toc361_2035113049">
+            <w:r>
+              <w:rPr>
+                <w:rStyle w:val="IndexLink"/>
+              </w:rPr>
+              <w:t>3.2.3.4.1. getClockDigit( )</w:t>
+              <w:tab/>
+              <w:t>11</w:t>
+            </w:r>
+          </w:hyperlink>
+        </w:p>
+        <w:p>
+          <w:pPr>
+            <w:pStyle w:val="TOC5"/>
+            <w:tabs>
+              <w:tab w:val="clear" w:pos="7892"/>
+              <w:tab w:val="right" w:pos="9026" w:leader="dot"/>
+            </w:tabs>
+            <w:rPr/>
+          </w:pPr>
+          <w:hyperlink w:anchor="__RefHeading___Toc359_2035113049">
+            <w:r>
+              <w:rPr>
+                <w:rStyle w:val="IndexLink"/>
+              </w:rPr>
+              <w:t>3.2.3.4.2. getClockColon( )</w:t>
+              <w:tab/>
+              <w:t>11</w:t>
+            </w:r>
+          </w:hyperlink>
+        </w:p>
+        <w:p>
+          <w:pPr>
+            <w:pStyle w:val="TOC4"/>
+            <w:tabs>
+              <w:tab w:val="clear" w:pos="8176"/>
+              <w:tab w:val="right" w:pos="9026" w:leader="dot"/>
+            </w:tabs>
+            <w:rPr/>
+          </w:pPr>
+          <w:hyperlink w:anchor="__RefHeading___Toc329_2035113049">
+            <w:r>
+              <w:rPr>
+                <w:rStyle w:val="IndexLink"/>
+              </w:rPr>
+              <w:t>3.2.3.5. designer module</w:t>
+              <w:tab/>
+              <w:t>12</w:t>
+            </w:r>
+          </w:hyperlink>
+        </w:p>
+        <w:p>
+          <w:pPr>
+            <w:pStyle w:val="TOC5"/>
+            <w:tabs>
+              <w:tab w:val="clear" w:pos="7892"/>
+              <w:tab w:val="right" w:pos="9026" w:leader="dot"/>
+            </w:tabs>
+            <w:rPr/>
+          </w:pPr>
+          <w:hyperlink w:anchor="__RefHeading___Toc363_2035113049">
+            <w:r>
+              <w:rPr>
+                <w:rStyle w:val="IndexLink"/>
+              </w:rPr>
+              <w:t>3.2.3.5.1. normalizeSegment( )</w:t>
+              <w:tab/>
+              <w:t>12</w:t>
+            </w:r>
+          </w:hyperlink>
+        </w:p>
+        <w:p>
+          <w:pPr>
+            <w:pStyle w:val="TOC5"/>
+            <w:tabs>
+              <w:tab w:val="clear" w:pos="7892"/>
+              <w:tab w:val="right" w:pos="9026" w:leader="dot"/>
+            </w:tabs>
+            <w:rPr/>
+          </w:pPr>
+          <w:hyperlink w:anchor="__RefHeading___Toc357_2035113049">
+            <w:r>
+              <w:rPr>
+                <w:rStyle w:val="IndexLink"/>
+              </w:rPr>
+              <w:t>3.2.3.5.2. drawSegment( )</w:t>
+              <w:tab/>
+              <w:t>12</w:t>
+            </w:r>
+          </w:hyperlink>
+        </w:p>
+        <w:p>
+          <w:pPr>
+            <w:pStyle w:val="TOC5"/>
+            <w:tabs>
+              <w:tab w:val="clear" w:pos="7892"/>
+              <w:tab w:val="right" w:pos="9026" w:leader="dot"/>
+            </w:tabs>
+            <w:rPr/>
+          </w:pPr>
+          <w:hyperlink w:anchor="__RefHeading___Toc355_2035113049">
+            <w:r>
+              <w:rPr>
+                <w:rStyle w:val="IndexLink"/>
+              </w:rPr>
+              <w:t>3.2.3.5.3. drawDate( )</w:t>
+              <w:tab/>
+              <w:t>12</w:t>
+            </w:r>
+          </w:hyperlink>
+        </w:p>
+        <w:p>
+          <w:pPr>
+            <w:pStyle w:val="TOC4"/>
+            <w:tabs>
+              <w:tab w:val="clear" w:pos="8176"/>
+              <w:tab w:val="right" w:pos="9026" w:leader="dot"/>
+            </w:tabs>
+            <w:rPr/>
+          </w:pPr>
+          <w:hyperlink w:anchor="__RefHeading___Toc321_2035113049">
+            <w:r>
+              <w:rPr>
+                <w:rStyle w:val="IndexLink"/>
+              </w:rPr>
+              <w:t>3.2.3.5.4. arguments module</w:t>
+              <w:tab/>
+              <w:t>12</w:t>
+            </w:r>
+          </w:hyperlink>
+        </w:p>
+        <w:p>
+          <w:pPr>
+            <w:pStyle w:val="TOC3"/>
+            <w:tabs>
+              <w:tab w:val="clear" w:pos="8459"/>
+              <w:tab w:val="right" w:pos="9026" w:leader="dot"/>
+            </w:tabs>
+            <w:rPr/>
+          </w:pPr>
+          <w:hyperlink w:anchor="__RefHeading___Toc281_2035113049">
+            <w:r>
+              <w:rPr>
+                <w:rStyle w:val="IndexLink"/>
+              </w:rPr>
+              <w:t>3.2.4. How the project should be translated to a programming language</w:t>
+              <w:tab/>
+              <w:t>12</w:t>
+            </w:r>
+          </w:hyperlink>
+        </w:p>
+        <w:p>
+          <w:pPr>
+            <w:pStyle w:val="TOC3"/>
+            <w:tabs>
+              <w:tab w:val="clear" w:pos="8459"/>
+              <w:tab w:val="right" w:pos="9026" w:leader="dot"/>
+            </w:tabs>
+            <w:rPr/>
+          </w:pPr>
+          <w:hyperlink w:anchor="__RefHeading___Toc279_2035113049">
+            <w:r>
+              <w:rPr>
+                <w:rStyle w:val="IndexLink"/>
+              </w:rPr>
+              <w:t>3.2.5. How the tests should be performed</w:t>
+              <w:tab/>
+              <w:t>12</w:t>
             </w:r>
           </w:hyperlink>
           <w:r>
             <w:rPr>
               <w:rStyle w:val="IndexLink"/>
-              <w:sz w:val="24"/>
-              <w:b/>
-              <w:szCs w:val="24"/>
-              <w:vanish w:val="false"/>
             </w:rPr>
             <w:fldChar w:fldCharType="end"/>
           </w:r>
-          <w:bookmarkStart w:id="0" w:name="_7446nf1wr9b3"/>
-          <w:bookmarkEnd w:id="0"/>
         </w:p>
       </w:sdtContent>
     </w:sdt>
@@ -660,9 +1955,9 @@
       <w:r>
         <w:rPr/>
       </w:r>
+      <w:bookmarkStart w:id="0" w:name="_hepxsxw2imrf"/>
       <w:bookmarkStart w:id="1" w:name="_hepxsxw2imrf"/>
-      <w:bookmarkStart w:id="2" w:name="_hepxsxw2imrf"/>
-      <w:bookmarkEnd w:id="2"/>
+      <w:bookmarkEnd w:id="1"/>
     </w:p>
     <w:p>
       <w:pPr>
@@ -672,9 +1967,9 @@
       <w:r>
         <w:rPr/>
       </w:r>
+      <w:bookmarkStart w:id="2" w:name="_ygcgg0wvbwe"/>
       <w:bookmarkStart w:id="3" w:name="_ygcgg0wvbwe"/>
-      <w:bookmarkStart w:id="4" w:name="_ygcgg0wvbwe"/>
-      <w:bookmarkEnd w:id="4"/>
+      <w:bookmarkEnd w:id="3"/>
     </w:p>
     <w:p>
       <w:pPr>
@@ -684,9 +1979,9 @@
       <w:r>
         <w:rPr/>
       </w:r>
+      <w:bookmarkStart w:id="4" w:name="_ropee3y9c4gy"/>
       <w:bookmarkStart w:id="5" w:name="_ropee3y9c4gy"/>
-      <w:bookmarkStart w:id="6" w:name="_ropee3y9c4gy"/>
-      <w:bookmarkEnd w:id="6"/>
+      <w:bookmarkEnd w:id="5"/>
     </w:p>
     <w:p>
       <w:pPr>
@@ -696,9 +1991,9 @@
       <w:r>
         <w:rPr/>
       </w:r>
+      <w:bookmarkStart w:id="6" w:name="_qwceduir63n7"/>
       <w:bookmarkStart w:id="7" w:name="_qwceduir63n7"/>
-      <w:bookmarkStart w:id="8" w:name="_qwceduir63n7"/>
-      <w:bookmarkEnd w:id="8"/>
+      <w:bookmarkEnd w:id="7"/>
     </w:p>
     <w:p>
       <w:pPr>
@@ -708,9 +2003,9 @@
       <w:r>
         <w:rPr/>
       </w:r>
+      <w:bookmarkStart w:id="8" w:name="_ymgo2wb812n0"/>
       <w:bookmarkStart w:id="9" w:name="_ymgo2wb812n0"/>
-      <w:bookmarkStart w:id="10" w:name="_ymgo2wb812n0"/>
-      <w:bookmarkEnd w:id="10"/>
+      <w:bookmarkEnd w:id="9"/>
     </w:p>
     <w:p>
       <w:pPr>
@@ -765,25 +2060,27 @@
       <w:r>
         <w:rPr/>
       </w:r>
+      <w:bookmarkStart w:id="10" w:name="_ou51o9m95rz9"/>
       <w:bookmarkStart w:id="11" w:name="_ou51o9m95rz9"/>
-      <w:bookmarkStart w:id="12" w:name="_ou51o9m95rz9"/>
+      <w:bookmarkEnd w:id="11"/>
+    </w:p>
+    <w:p>
+      <w:pPr>
+        <w:pStyle w:val="Normal1"/>
+        <w:rPr/>
+      </w:pPr>
+      <w:r>
+        <w:rPr/>
+      </w:r>
+    </w:p>
+    <w:p>
+      <w:pPr>
+        <w:pStyle w:val="Heading1"/>
+        <w:rPr/>
+      </w:pPr>
+      <w:bookmarkStart w:id="12" w:name="__RefHeading___Toc257_2035113049"/>
+      <w:bookmarkStart w:id="13" w:name="_yr3wiwm1tcjx"/>
       <w:bookmarkEnd w:id="12"/>
-    </w:p>
-    <w:p>
-      <w:pPr>
-        <w:pStyle w:val="Normal1"/>
-        <w:rPr/>
-      </w:pPr>
-      <w:r>
-        <w:rPr/>
-      </w:r>
-    </w:p>
-    <w:p>
-      <w:pPr>
-        <w:pStyle w:val="Heading1"/>
-        <w:rPr/>
-      </w:pPr>
-      <w:bookmarkStart w:id="13" w:name="_yr3wiwm1tcjx"/>
       <w:bookmarkEnd w:id="13"/>
       <w:r>
         <w:rPr/>
@@ -812,8 +2109,10 @@
         <w:pStyle w:val="Heading2"/>
         <w:rPr/>
       </w:pPr>
-      <w:bookmarkStart w:id="14" w:name="_cu9zz1h4b1ee"/>
+      <w:bookmarkStart w:id="14" w:name="__RefHeading___Toc259_2035113049"/>
+      <w:bookmarkStart w:id="15" w:name="_cu9zz1h4b1ee"/>
       <w:bookmarkEnd w:id="14"/>
+      <w:bookmarkEnd w:id="15"/>
       <w:r>
         <w:rPr/>
         <w:t>1.1. Visual Studio Code</w:t>
@@ -880,8 +2179,10 @@
         <w:pStyle w:val="Heading2"/>
         <w:rPr/>
       </w:pPr>
-      <w:bookmarkStart w:id="15" w:name="_mihb69waeso"/>
-      <w:bookmarkEnd w:id="15"/>
+      <w:bookmarkStart w:id="16" w:name="__RefHeading___Toc275_2035113049"/>
+      <w:bookmarkStart w:id="17" w:name="_mihb69waeso"/>
+      <w:bookmarkEnd w:id="16"/>
+      <w:bookmarkEnd w:id="17"/>
       <w:r>
         <w:rPr/>
         <w:t>1.2. GCC compiler</w:t>
@@ -902,7 +2203,7 @@
           <w:sz w:val="24"/>
           <w:szCs w:val="24"/>
         </w:rPr>
-        <w:t xml:space="preserve">The Gnu Compiler Collection (GCC) is the tool that will be used to generate the final executable, the version of the compiler that will be used on the project is the </w:t>
+        <w:t xml:space="preserve">The Gnu Compiler Collection (GCC) is the tool that will be used to generate the final executable, the compiler version in current use on the project is the </w:t>
       </w:r>
       <w:r>
         <w:rPr>
@@ -918,8 +2219,10 @@
         <w:pStyle w:val="Heading2"/>
         <w:rPr/>
       </w:pPr>
-      <w:bookmarkStart w:id="16" w:name="_qfjid04187di"/>
-      <w:bookmarkEnd w:id="16"/>
+      <w:bookmarkStart w:id="18" w:name="__RefHeading___Toc273_2035113049"/>
+      <w:bookmarkStart w:id="19" w:name="_qfjid04187di"/>
+      <w:bookmarkEnd w:id="18"/>
+      <w:bookmarkEnd w:id="19"/>
       <w:r>
         <w:rPr/>
         <w:t>1.3. Meson</w:t>
@@ -948,8 +2251,10 @@
         <w:pStyle w:val="Heading1"/>
         <w:rPr/>
       </w:pPr>
-      <w:bookmarkStart w:id="17" w:name="_cegdj0jnsjir"/>
-      <w:bookmarkEnd w:id="17"/>
+      <w:bookmarkStart w:id="20" w:name="__RefHeading___Toc255_2035113049"/>
+      <w:bookmarkStart w:id="21" w:name="_cegdj0jnsjir"/>
+      <w:bookmarkEnd w:id="20"/>
+      <w:bookmarkEnd w:id="21"/>
       <w:r>
         <w:rPr/>
         <w:t>Chapter 2. Software definition</w:t>
@@ -977,8 +2282,10 @@
         <w:pStyle w:val="Heading2"/>
         <w:rPr/>
       </w:pPr>
-      <w:bookmarkStart w:id="18" w:name="_8c4aqrvzmfdd"/>
-      <w:bookmarkEnd w:id="18"/>
+      <w:bookmarkStart w:id="22" w:name="__RefHeading___Toc271_2035113049"/>
+      <w:bookmarkStart w:id="23" w:name="_8c4aqrvzmfdd"/>
+      <w:bookmarkEnd w:id="22"/>
+      <w:bookmarkEnd w:id="23"/>
       <w:r>
         <w:rPr/>
         <w:t>2.1. What is the data that will be manipulated be the software</w:t>
@@ -1005,6 +2312,8 @@
         <w:pStyle w:val="Heading2"/>
         <w:rPr/>
       </w:pPr>
+      <w:bookmarkStart w:id="24" w:name="__RefHeading___Toc269_2035113049"/>
+      <w:bookmarkEnd w:id="24"/>
       <w:r>
         <w:rPr/>
         <w:t>2.2. What is the features and the performance required by the software?</w:t>
@@ -1015,6 +2324,8 @@
         <w:pStyle w:val="Heading3"/>
         <w:rPr/>
       </w:pPr>
+      <w:bookmarkStart w:id="25" w:name="__RefHeading___Toc277_2035113049"/>
+      <w:bookmarkEnd w:id="25"/>
       <w:r>
         <w:rPr/>
         <w:t>2.2.1. Features</w:t>
@@ -1074,6 +2385,8 @@
         <w:pStyle w:val="Heading4"/>
         <w:rPr/>
       </w:pPr>
+      <w:bookmarkStart w:id="26" w:name="__RefHeading___Toc319_2035113049"/>
+      <w:bookmarkEnd w:id="26"/>
       <w:r>
         <w:rPr/>
         <w:t>2.2.1.1. User group</w:t>
@@ -1131,6 +2444,8 @@
         <w:pStyle w:val="Heading4"/>
         <w:rPr/>
       </w:pPr>
+      <w:bookmarkStart w:id="27" w:name="__RefHeading___Toc351_2035113049"/>
+      <w:bookmarkEnd w:id="27"/>
       <w:r>
         <w:rPr/>
         <w:t>2.2.1.2. Clock group</w:t>
@@ -1332,7 +2647,21 @@
       </w:pPr>
       <w:r>
         <w:rPr/>
-        <w:t>The system shall offer a way of set a custom date</w:t>
+        <w:t>The system shall offer a way of set a custom date for day, month and year</w:t>
+      </w:r>
+    </w:p>
+    <w:p>
+      <w:pPr>
+        <w:pStyle w:val="Normal1"/>
+        <w:numPr>
+          <w:ilvl w:val="0"/>
+          <w:numId w:val="2"/>
+        </w:numPr>
+        <w:rPr/>
+      </w:pPr>
+      <w:r>
+        <w:rPr/>
+        <w:t>The system shall use the current date for those segments (day, month and year) that weren’t set by a custom time flag</w:t>
       </w:r>
     </w:p>
     <w:p>
@@ -1340,6 +2669,8 @@
         <w:pStyle w:val="Heading4"/>
         <w:rPr/>
       </w:pPr>
+      <w:bookmarkStart w:id="28" w:name="__RefHeading___Toc349_2035113049"/>
+      <w:bookmarkEnd w:id="28"/>
       <w:r>
         <w:rPr/>
         <w:t>2.2.1.3. Project group</w:t>
@@ -1387,6 +2718,8 @@
         <w:pStyle w:val="Heading3"/>
         <w:rPr/>
       </w:pPr>
+      <w:bookmarkStart w:id="29" w:name="__RefHeading___Toc317_2035113049"/>
+      <w:bookmarkEnd w:id="29"/>
       <w:r>
         <w:rPr/>
         <w:t>2.2.2. Performance</w:t>
@@ -1407,6 +2740,8 @@
         <w:pStyle w:val="Heading2"/>
         <w:rPr/>
       </w:pPr>
+      <w:bookmarkStart w:id="30" w:name="__RefHeading___Toc267_2035113049"/>
+      <w:bookmarkEnd w:id="30"/>
       <w:r>
         <w:rPr/>
         <w:t>2.3. Required interfaces</w:t>
@@ -1438,6 +2773,8 @@
         <w:pStyle w:val="Heading3"/>
         <w:rPr/>
       </w:pPr>
+      <w:bookmarkStart w:id="31" w:name="__RefHeading___Toc315_2035113049"/>
+      <w:bookmarkEnd w:id="31"/>
       <w:r>
         <w:rPr/>
         <w:t>2.3.1. Clock digits</w:t>
@@ -1458,6 +2795,8 @@
         <w:pStyle w:val="Heading3"/>
         <w:rPr/>
       </w:pPr>
+      <w:bookmarkStart w:id="32" w:name="__RefHeading___Toc313_2035113049"/>
+      <w:bookmarkEnd w:id="32"/>
       <w:r>
         <w:rPr/>
         <w:t>2.3.2. Clock date</w:t>
@@ -1487,6 +2826,8 @@
         <w:pStyle w:val="Heading2"/>
         <w:rPr/>
       </w:pPr>
+      <w:bookmarkStart w:id="33" w:name="__RefHeading___Toc265_2035113049"/>
+      <w:bookmarkEnd w:id="33"/>
       <w:r>
         <w:rPr/>
         <w:t>2.4. Required validation criteria</w:t>
@@ -1516,6 +2857,8 @@
         <w:pStyle w:val="Heading3"/>
         <w:rPr/>
       </w:pPr>
+      <w:bookmarkStart w:id="34" w:name="__RefHeading___Toc311_2035113049"/>
+      <w:bookmarkEnd w:id="34"/>
       <w:r>
         <w:rPr/>
         <w:t>2.4.1 Hiding the date</w:t>
@@ -1574,6 +2917,8 @@
         <w:pStyle w:val="Heading3"/>
         <w:rPr/>
       </w:pPr>
+      <w:bookmarkStart w:id="35" w:name="__RefHeading___Toc309_2035113049"/>
+      <w:bookmarkEnd w:id="35"/>
       <w:r>
         <w:rPr/>
         <w:t>2.4.2. Changing clock color</w:t>
@@ -1632,6 +2977,8 @@
         <w:pStyle w:val="Heading3"/>
         <w:rPr/>
       </w:pPr>
+      <w:bookmarkStart w:id="36" w:name="__RefHeading___Toc307_2035113049"/>
+      <w:bookmarkEnd w:id="36"/>
       <w:r>
         <w:rPr/>
         <w:t>2.4.3. Changing date color</w:t>
@@ -1690,6 +3037,8 @@
         <w:pStyle w:val="Heading3"/>
         <w:rPr/>
       </w:pPr>
+      <w:bookmarkStart w:id="37" w:name="__RefHeading___Toc305_2035113049"/>
+      <w:bookmarkEnd w:id="37"/>
       <w:r>
         <w:rPr/>
         <w:t>2.4.4. Changing the color of specific clock digit</w:t>
@@ -1738,6 +3087,8 @@
         <w:pStyle w:val="Heading3"/>
         <w:rPr/>
       </w:pPr>
+      <w:bookmarkStart w:id="38" w:name="__RefHeading___Toc303_2035113049"/>
+      <w:bookmarkEnd w:id="38"/>
       <w:r>
         <w:rPr/>
         <w:t>2.4.5. Changing the color of the colons</w:t>
@@ -1796,6 +3147,8 @@
         <w:pStyle w:val="Heading3"/>
         <w:rPr/>
       </w:pPr>
+      <w:bookmarkStart w:id="39" w:name="__RefHeading___Toc301_2035113049"/>
+      <w:bookmarkEnd w:id="39"/>
       <w:r>
         <w:rPr/>
         <w:t>2.4.6. Changing the date format</w:t>
@@ -1854,6 +3207,8 @@
         <w:pStyle w:val="Heading3"/>
         <w:rPr/>
       </w:pPr>
+      <w:bookmarkStart w:id="40" w:name="__RefHeading___Toc299_2035113049"/>
+      <w:bookmarkEnd w:id="40"/>
       <w:r>
         <w:rPr/>
         <w:t>2.4.7. Set a custom time for the clock</w:t>
@@ -1999,6 +3354,8 @@
         <w:pStyle w:val="Heading3"/>
         <w:rPr/>
       </w:pPr>
+      <w:bookmarkStart w:id="41" w:name="__RefHeading___Toc297_2035113049"/>
+      <w:bookmarkEnd w:id="41"/>
       <w:r>
         <w:rPr/>
         <w:t>2.4.8. Set a custom date</w:t>
@@ -2011,7 +3368,94 @@
       </w:pPr>
       <w:r>
         <w:rPr/>
-        <w:t>This flag changes the date displayed bellow the clock. This feature requires a DD/MM/YYYY date format.</w:t>
+        <w:t>The following commands set a custom date to the program, they change the day, month, year and a full date respectively</w:t>
+      </w:r>
+    </w:p>
+    <w:p>
+      <w:pPr>
+        <w:pStyle w:val="Normal1"/>
+        <w:rPr/>
+      </w:pPr>
+      <w:r>
+        <w:rPr/>
+      </w:r>
+    </w:p>
+    <w:p>
+      <w:pPr>
+        <w:pStyle w:val="Normal1"/>
+        <w:rPr/>
+      </w:pPr>
+      <w:r>
+        <w:rPr/>
+        <w:t>Full command: --custom-day &lt;integer&gt;</w:t>
+      </w:r>
+    </w:p>
+    <w:p>
+      <w:pPr>
+        <w:pStyle w:val="Normal1"/>
+        <w:rPr/>
+      </w:pPr>
+      <w:r>
+        <w:rPr/>
+        <w:t>Abbreviation: -D &lt;month-day&gt;</w:t>
+      </w:r>
+    </w:p>
+    <w:p>
+      <w:pPr>
+        <w:pStyle w:val="Normal1"/>
+        <w:rPr/>
+      </w:pPr>
+      <w:r>
+        <w:rPr/>
+      </w:r>
+    </w:p>
+    <w:p>
+      <w:pPr>
+        <w:pStyle w:val="Normal1"/>
+        <w:rPr/>
+      </w:pPr>
+      <w:r>
+        <w:rPr/>
+        <w:t>Full command: --custom-month &lt;integer&gt;</w:t>
+      </w:r>
+    </w:p>
+    <w:p>
+      <w:pPr>
+        <w:pStyle w:val="Normal1"/>
+        <w:rPr/>
+      </w:pPr>
+      <w:r>
+        <w:rPr/>
+        <w:t>Abbreviation: -O &lt;integer&gt;</w:t>
+      </w:r>
+    </w:p>
+    <w:p>
+      <w:pPr>
+        <w:pStyle w:val="Normal1"/>
+        <w:rPr/>
+      </w:pPr>
+      <w:r>
+        <w:rPr/>
+      </w:r>
+    </w:p>
+    <w:p>
+      <w:pPr>
+        <w:pStyle w:val="Normal1"/>
+        <w:rPr/>
+      </w:pPr>
+      <w:r>
+        <w:rPr/>
+        <w:t>Full command: --custom-year &lt;integer&gt;</w:t>
+      </w:r>
+    </w:p>
+    <w:p>
+      <w:pPr>
+        <w:pStyle w:val="Normal1"/>
+        <w:rPr/>
+      </w:pPr>
+      <w:r>
+        <w:rPr/>
+        <w:t>Abbreviation: -Y &lt;integer&gt;</w:t>
       </w:r>
     </w:p>
     <w:p>
@@ -2045,11 +3489,53 @@
     </w:p>
     <w:p>
       <w:pPr>
-        <w:pStyle w:val="Normal1"/>
-        <w:rPr/>
-      </w:pPr>
-      <w:r>
-        <w:rPr/>
+        <w:pStyle w:val="Heading3"/>
+        <w:rPr/>
+      </w:pPr>
+      <w:bookmarkStart w:id="42" w:name="__RefHeading___Toc295_2035113049"/>
+      <w:bookmarkEnd w:id="42"/>
+      <w:r>
+        <w:rPr/>
+        <w:t>2.4.9. Hide the seconds of the clock</w:t>
+      </w:r>
+    </w:p>
+    <w:p>
+      <w:pPr>
+        <w:pStyle w:val="Normal1"/>
+        <w:rPr/>
+      </w:pPr>
+      <w:r>
+        <w:rPr/>
+        <w:t>This command hide the seconds of the clock, the clock itself must still aligned to the center</w:t>
+      </w:r>
+    </w:p>
+    <w:p>
+      <w:pPr>
+        <w:pStyle w:val="Normal1"/>
+        <w:rPr/>
+      </w:pPr>
+      <w:r>
+        <w:rPr/>
+      </w:r>
+    </w:p>
+    <w:p>
+      <w:pPr>
+        <w:pStyle w:val="Normal1"/>
+        <w:rPr/>
+      </w:pPr>
+      <w:r>
+        <w:rPr/>
+        <w:t>Full command: --hide-seconds</w:t>
+      </w:r>
+    </w:p>
+    <w:p>
+      <w:pPr>
+        <w:pStyle w:val="Normal1"/>
+        <w:rPr/>
+      </w:pPr>
+      <w:r>
+        <w:rPr/>
+        <w:t>Abbreviation: -i</w:t>
       </w:r>
     </w:p>
     <w:p>
@@ -2057,6 +3543,8 @@
         <w:pStyle w:val="Heading1"/>
         <w:rPr/>
       </w:pPr>
+      <w:bookmarkStart w:id="43" w:name="__RefHeading___Toc253_2035113049"/>
+      <w:bookmarkEnd w:id="43"/>
       <w:r>
         <w:rPr/>
         <w:t>Chapter 3. Software construction</w:t>
@@ -2086,6 +3574,8 @@
         <w:pStyle w:val="Heading2"/>
         <w:rPr/>
       </w:pPr>
+      <w:bookmarkStart w:id="44" w:name="__RefHeading___Toc263_2035113049"/>
+      <w:bookmarkEnd w:id="44"/>
       <w:r>
         <w:rPr/>
         <w:t>3.1 Data structures</w:t>
@@ -2115,6 +3605,8 @@
         <w:pStyle w:val="Heading3"/>
         <w:rPr/>
       </w:pPr>
+      <w:bookmarkStart w:id="45" w:name="__RefHeading___Toc293_2035113049"/>
+      <w:bookmarkEnd w:id="45"/>
       <w:r>
         <w:rPr/>
         <w:t>3.1.1. Digits matrix</w:t>
@@ -2135,6 +3627,8 @@
         <w:pStyle w:val="Heading4"/>
         <w:rPr/>
       </w:pPr>
+      <w:bookmarkStart w:id="46" w:name="__RefHeading___Toc347_2035113049"/>
+      <w:bookmarkEnd w:id="46"/>
       <w:r>
         <w:rPr/>
         <w:t>3.1.1.1. The format of the matrix</w:t>
@@ -2164,6 +3658,8 @@
         <w:pStyle w:val="Heading4"/>
         <w:rPr/>
       </w:pPr>
+      <w:bookmarkStart w:id="47" w:name="__RefHeading___Toc345_2035113049"/>
+      <w:bookmarkEnd w:id="47"/>
       <w:r>
         <w:rPr/>
         <w:t>3.1.1.2. Matrix building constants</w:t>
@@ -2221,17 +3717,11 @@
         <w:pStyle w:val="Heading3"/>
         <w:rPr/>
       </w:pPr>
-      <w:r>
-        <w:rPr/>
-        <w:t>3.</w:t>
-      </w:r>
-      <w:r>
-        <w:rPr/>
-        <w:t>1.2</w:t>
-      </w:r>
-      <w:r>
-        <w:rPr/>
-        <w:t>. Windows array</w:t>
+      <w:bookmarkStart w:id="48" w:name="__RefHeading___Toc291_2035113049"/>
+      <w:bookmarkEnd w:id="48"/>
+      <w:r>
+        <w:rPr/>
+        <w:t>3.1.2. Windows array</w:t>
       </w:r>
     </w:p>
     <w:p>
@@ -2278,6 +3768,8 @@
         <w:pStyle w:val="Heading3"/>
         <w:rPr/>
       </w:pPr>
+      <w:bookmarkStart w:id="49" w:name="__RefHeading___Toc289_2035113049"/>
+      <w:bookmarkEnd w:id="49"/>
       <w:r>
         <w:rPr/>
         <w:t>3.1.3. Colors array</w:t>
@@ -2298,6 +3790,8 @@
         <w:pStyle w:val="Heading2"/>
         <w:rPr/>
       </w:pPr>
+      <w:bookmarkStart w:id="50" w:name="__RefHeading___Toc261_2035113049"/>
+      <w:bookmarkEnd w:id="50"/>
       <w:r>
         <w:rPr/>
         <w:t>3.2. Software architecture</w:t>
@@ -2318,6 +3812,8 @@
         <w:pStyle w:val="Heading3"/>
         <w:rPr/>
       </w:pPr>
+      <w:bookmarkStart w:id="51" w:name="__RefHeading___Toc287_2035113049"/>
+      <w:bookmarkEnd w:id="51"/>
       <w:r>
         <w:rPr/>
         <w:t>3.2.1 The project filesystem</w:t>
@@ -2545,6 +4041,8 @@
         <w:pStyle w:val="Heading3"/>
         <w:rPr/>
       </w:pPr>
+      <w:bookmarkStart w:id="52" w:name="__RefHeading___Toc285_2035113049"/>
+      <w:bookmarkEnd w:id="52"/>
       <w:r>
         <w:rPr/>
         <w:t>3.2.2. Modules</w:t>
@@ -2574,288 +4072,1107 @@
         <w:pStyle w:val="Heading4"/>
         <w:rPr/>
       </w:pPr>
-      <w:r>
-        <w:rPr/>
-        <w:t>3.2.2.1. shapes.h</w:t>
-      </w:r>
-    </w:p>
-    <w:p>
-      <w:pPr>
-        <w:pStyle w:val="Normal1"/>
-        <w:rPr/>
-      </w:pPr>
-      <w:r>
-        <w:rPr/>
-        <w:t xml:space="preserve">The shapes.h doesn’t offer a executable code, but will hold all shapes of the clock digits and the colon. This file is placed at </w:t>
+      <w:bookmarkStart w:id="53" w:name="__RefHeading___Toc325_2035113049"/>
+      <w:bookmarkEnd w:id="53"/>
+      <w:r>
+        <w:rPr/>
+        <w:t>3.2.2.1. shapes.c</w:t>
+      </w:r>
+    </w:p>
+    <w:p>
+      <w:pPr>
+        <w:pStyle w:val="Normal1"/>
+        <w:rPr/>
+      </w:pPr>
+      <w:r>
+        <w:rPr/>
+        <w:t>The shapes.c is a module that stores the clock digits and the colon, everytime that a module of the program needs a digit or a colon shape, the module will need ask for it.</w:t>
+      </w:r>
+    </w:p>
+    <w:p>
+      <w:pPr>
+        <w:pStyle w:val="Heading4"/>
+        <w:rPr/>
+      </w:pPr>
+      <w:bookmarkStart w:id="54" w:name="__RefHeading___Toc343_2035113049"/>
+      <w:bookmarkEnd w:id="54"/>
+      <w:r>
+        <w:rPr/>
+        <w:t>3.2.2.2. datetime.c</w:t>
+      </w:r>
+    </w:p>
+    <w:p>
+      <w:pPr>
+        <w:pStyle w:val="Normal1"/>
+        <w:rPr/>
+      </w:pPr>
+      <w:r>
+        <w:rPr/>
+        <w:t>The datetime.c is a module that will handle everything that involves dates and time, format, generate and read dates are examples of what this module does.</w:t>
+      </w:r>
+    </w:p>
+    <w:p>
+      <w:pPr>
+        <w:pStyle w:val="Heading4"/>
+        <w:rPr/>
+      </w:pPr>
+      <w:bookmarkStart w:id="55" w:name="__RefHeading___Toc341_2035113049"/>
+      <w:bookmarkEnd w:id="55"/>
+      <w:r>
+        <w:rPr/>
+        <w:t>3.2.2.3. screen-manager.c</w:t>
+      </w:r>
+    </w:p>
+    <w:p>
+      <w:pPr>
+        <w:pStyle w:val="Normal1"/>
+        <w:rPr/>
+      </w:pPr>
+      <w:r>
+        <w:rPr/>
+        <w:t>The screen-manager.c is a module that will take care of build and prepare the windows and place placeholders to be filled with the contents, that are the digits, colons and the date.</w:t>
+      </w:r>
+    </w:p>
+    <w:p>
+      <w:pPr>
+        <w:pStyle w:val="Heading4"/>
+        <w:rPr/>
+      </w:pPr>
+      <w:bookmarkStart w:id="56" w:name="__RefHeading___Toc339_2035113049"/>
+      <w:bookmarkEnd w:id="56"/>
+      <w:r>
+        <w:rPr/>
+        <w:t>3.2.2.4. designer.c</w:t>
+      </w:r>
+    </w:p>
+    <w:p>
+      <w:pPr>
+        <w:pStyle w:val="Normal1"/>
+        <w:rPr/>
+      </w:pPr>
+      <w:r>
+        <w:rPr/>
+        <w:t>The designer.c is a module that will draw the contents on the places given by the screen-manager.c module. The digits, colons and the date are printed here.</w:t>
+      </w:r>
+    </w:p>
+    <w:p>
+      <w:pPr>
+        <w:pStyle w:val="Heading4"/>
+        <w:rPr/>
+      </w:pPr>
+      <w:bookmarkStart w:id="57" w:name="__RefHeading___Toc337_2035113049"/>
+      <w:bookmarkEnd w:id="57"/>
+      <w:r>
+        <w:rPr/>
+        <w:t>3.2.2.5. colors.c</w:t>
+      </w:r>
+    </w:p>
+    <w:p>
+      <w:pPr>
+        <w:pStyle w:val="Normal1"/>
+        <w:rPr/>
+      </w:pPr>
+      <w:r>
+        <w:rPr/>
+        <w:t>The colors.c is a module that will handle everything that involves colors, load built-in colors and get colors for each element on screen is done here.</w:t>
+      </w:r>
+    </w:p>
+    <w:p>
+      <w:pPr>
+        <w:pStyle w:val="Heading4"/>
+        <w:rPr/>
+      </w:pPr>
+      <w:bookmarkStart w:id="58" w:name="__RefHeading___Toc335_2035113049"/>
+      <w:bookmarkEnd w:id="58"/>
+      <w:r>
+        <w:rPr/>
+        <w:t>3.2.2.6. arguments.c</w:t>
+      </w:r>
+    </w:p>
+    <w:p>
+      <w:pPr>
+        <w:pStyle w:val="Normal1"/>
+        <w:rPr/>
+      </w:pPr>
+      <w:r>
+        <w:rPr/>
+        <w:t>The arguments.c is a module that will handle the user input through the command-line arguments, its job is to parse them and generate a struct that offers in different fields what each part of the software will use.</w:t>
+      </w:r>
+    </w:p>
+    <w:p>
+      <w:pPr>
+        <w:pStyle w:val="Heading3"/>
+        <w:rPr/>
+      </w:pPr>
+      <w:bookmarkStart w:id="59" w:name="__RefHeading___Toc283_2035113049"/>
+      <w:bookmarkEnd w:id="59"/>
+      <w:r>
+        <w:rPr/>
+        <w:t>3.2.3. How the procedures should be implemented</w:t>
+      </w:r>
+    </w:p>
+    <w:p>
+      <w:pPr>
+        <w:pStyle w:val="Normal1"/>
+        <w:rPr/>
+      </w:pPr>
+      <w:r>
+        <w:rPr/>
+        <w:t>Here is a briefing of the most important procedures that each module will have for the correct operations of the Rclock program</w:t>
+      </w:r>
+    </w:p>
+    <w:p>
+      <w:pPr>
+        <w:pStyle w:val="Heading4"/>
+        <w:rPr/>
+      </w:pPr>
+      <w:bookmarkStart w:id="60" w:name="__RefHeading___Toc333_2035113049"/>
+      <w:bookmarkEnd w:id="60"/>
+      <w:r>
+        <w:rPr/>
+        <w:t>3.2.3.1. datetime module</w:t>
+      </w:r>
+    </w:p>
+    <w:p>
+      <w:pPr>
+        <w:pStyle w:val="Normal1"/>
+        <w:rPr/>
+      </w:pPr>
+      <w:r>
+        <w:rPr/>
+        <w:t>The datetime module has a couple of procedures that will be useful to parse and generate dates/time, a great part of the requirements listed previously are done here. The procedures of this module are the following:</w:t>
+      </w:r>
+    </w:p>
+    <w:p>
+      <w:pPr>
+        <w:pStyle w:val="Normal1"/>
+        <w:rPr/>
+      </w:pPr>
+      <w:r>
+        <w:rPr/>
+      </w:r>
+    </w:p>
+    <w:p>
+      <w:pPr>
+        <w:pStyle w:val="Heading5"/>
+        <w:rPr/>
+      </w:pPr>
+      <w:bookmarkStart w:id="61" w:name="__RefHeading___Toc353_2035113049"/>
+      <w:bookmarkEnd w:id="61"/>
+      <w:r>
+        <w:rPr/>
+        <w:t>3.2.3.1.1. generateDateAndTime()</w:t>
+      </w:r>
+    </w:p>
+    <w:p>
+      <w:pPr>
+        <w:pStyle w:val="Normal1"/>
+        <w:rPr/>
+      </w:pPr>
+      <w:r>
+        <w:rPr/>
+        <w:t>Once called, this function return a struct filled with the current date and time, a great part of the remaining program will work on this data, updating its content for customization or even for the normal Rclock operation.</w:t>
+      </w:r>
+    </w:p>
+    <w:p>
+      <w:pPr>
+        <w:pStyle w:val="Normal1"/>
+        <w:rPr/>
+      </w:pPr>
+      <w:r>
+        <w:rPr/>
+      </w:r>
+    </w:p>
+    <w:p>
+      <w:pPr>
+        <w:pStyle w:val="Heading5"/>
+        <w:rPr/>
+      </w:pPr>
+      <w:bookmarkStart w:id="62" w:name="__RefHeading___Toc391_2035113049"/>
+      <w:bookmarkEnd w:id="62"/>
+      <w:r>
+        <w:rPr/>
+        <w:t>3.2.3.1.2. setNewTime()</w:t>
+      </w:r>
+    </w:p>
+    <w:p>
+      <w:pPr>
+        <w:pStyle w:val="Normal1"/>
+        <w:rPr/>
+      </w:pPr>
+      <w:r>
+        <w:rPr/>
+        <w:t>Once called, this procedure will update the time generated by the generateDateAndTime() function using the value provided by the user. Those features of define a custom time for the clock are done here.</w:t>
+      </w:r>
+    </w:p>
+    <w:p>
+      <w:pPr>
+        <w:pStyle w:val="Normal1"/>
+        <w:rPr/>
+      </w:pPr>
+      <w:r>
+        <w:rPr/>
+      </w:r>
+    </w:p>
+    <w:p>
+      <w:pPr>
+        <w:pStyle w:val="Heading5"/>
+        <w:rPr/>
+      </w:pPr>
+      <w:bookmarkStart w:id="63" w:name="__RefHeading___Toc389_2035113049"/>
+      <w:bookmarkEnd w:id="63"/>
+      <w:r>
+        <w:rPr/>
+        <w:t>3.2.3.1.3. setNewDate( )</w:t>
+      </w:r>
+    </w:p>
+    <w:p>
+      <w:pPr>
+        <w:pStyle w:val="Normal1"/>
+        <w:rPr/>
+      </w:pPr>
+      <w:r>
+        <w:rPr/>
+        <w:t>Once called, this procedure will update the date generated by the generateDateAndTime( ) function using the value provided by the user. Those features of define a custom date for the application are done here.</w:t>
+      </w:r>
+    </w:p>
+    <w:p>
+      <w:pPr>
+        <w:pStyle w:val="Normal1"/>
+        <w:rPr/>
+      </w:pPr>
+      <w:r>
+        <w:rPr/>
+      </w:r>
+    </w:p>
+    <w:p>
+      <w:pPr>
+        <w:pStyle w:val="Heading5"/>
+        <w:rPr/>
+      </w:pPr>
+      <w:bookmarkStart w:id="64" w:name="__RefHeading___Toc387_2035113049"/>
+      <w:bookmarkEnd w:id="64"/>
+      <w:r>
+        <w:rPr/>
+        <w:t>3.2.3.1.4. verifyForDateAndTimeErrors( )</w:t>
+      </w:r>
+    </w:p>
+    <w:p>
+      <w:pPr>
+        <w:pStyle w:val="Normal1"/>
+        <w:rPr/>
+      </w:pPr>
+      <w:r>
+        <w:rPr/>
+        <w:t>Once called, this procedure will check for possible range errors, for date and time. Errors like set the hours to 26 or month to 15 are captured here.</w:t>
+      </w:r>
+    </w:p>
+    <w:p>
+      <w:pPr>
+        <w:pStyle w:val="Normal1"/>
+        <w:rPr/>
+      </w:pPr>
+      <w:r>
+        <w:rPr/>
+      </w:r>
+    </w:p>
+    <w:p>
+      <w:pPr>
+        <w:pStyle w:val="Heading5"/>
+        <w:rPr/>
+      </w:pPr>
+      <w:bookmarkStart w:id="65" w:name="__RefHeading___Toc385_2035113049"/>
+      <w:bookmarkEnd w:id="65"/>
+      <w:r>
+        <w:rPr/>
+        <w:t>3.2.3.1.5. parseDate( )</w:t>
+      </w:r>
+    </w:p>
+    <w:p>
+      <w:pPr>
+        <w:pStyle w:val="Normal1"/>
+        <w:rPr/>
+      </w:pPr>
+      <w:r>
+        <w:rPr/>
+        <w:t>Once called, this function will parse the date using the format DD/MM/YYYY and return its contents and a possible parse error flag</w:t>
+      </w:r>
+    </w:p>
+    <w:p>
+      <w:pPr>
+        <w:pStyle w:val="Heading5"/>
+        <w:rPr/>
+      </w:pPr>
+      <w:bookmarkStart w:id="66" w:name="__RefHeading___Toc383_2035113049"/>
+      <w:bookmarkEnd w:id="66"/>
+      <w:r>
+        <w:rPr/>
+        <w:t>3.2.3.1.6. parseTime( )</w:t>
+      </w:r>
+    </w:p>
+    <w:p>
+      <w:pPr>
+        <w:pStyle w:val="Normal1"/>
+        <w:rPr/>
+      </w:pPr>
+      <w:r>
+        <w:rPr/>
+        <w:t>Once called, this function will parse the time using the format xx:xx:xx and return its contents and a possible parse error flag</w:t>
+      </w:r>
+    </w:p>
+    <w:p>
+      <w:pPr>
+        <w:pStyle w:val="Heading5"/>
+        <w:rPr/>
+      </w:pPr>
+      <w:bookmarkStart w:id="67" w:name="__RefHeading___Toc381_2035113049"/>
+      <w:bookmarkEnd w:id="67"/>
+      <w:r>
+        <w:rPr/>
+        <w:t>3.2.3.1.7. generateDateString( )</w:t>
+      </w:r>
+    </w:p>
+    <w:p>
+      <w:pPr>
+        <w:pStyle w:val="Normal1"/>
+        <w:rPr/>
+      </w:pPr>
+      <w:r>
+        <w:rPr/>
+        <w:t xml:space="preserve">Once called, this function will return the date that will be shown below the clock, if a custom </w:t>
+      </w:r>
+    </w:p>
+    <w:p>
+      <w:pPr>
+        <w:pStyle w:val="Normal1"/>
+        <w:rPr/>
+      </w:pPr>
+      <w:r>
+        <w:rPr/>
+        <w:t>format be provided by the user, this function will use it instead of the default format.</w:t>
+      </w:r>
+    </w:p>
+    <w:p>
+      <w:pPr>
+        <w:pStyle w:val="Normal1"/>
+        <w:rPr/>
+      </w:pPr>
+      <w:r>
+        <w:rPr/>
+      </w:r>
+    </w:p>
+    <w:p>
+      <w:pPr>
+        <w:pStyle w:val="Heading5"/>
+        <w:rPr/>
+      </w:pPr>
+      <w:bookmarkStart w:id="68" w:name="__RefHeading___Toc379_2035113049"/>
+      <w:bookmarkEnd w:id="68"/>
+      <w:r>
+        <w:rPr/>
+        <w:t>3.2.3.1.8. incrementClockSecond( )</w:t>
+      </w:r>
+    </w:p>
+    <w:p>
+      <w:pPr>
+        <w:pStyle w:val="Normal1"/>
+        <w:rPr/>
+      </w:pPr>
+      <w:r>
+        <w:rPr/>
+        <w:t>Once called, this procedure will increment the date/time structure in one second and normalize the result to be possible increment minutes, hours, and days automatically. The normalize only must be done when the seconds reached its range, changing the minutes, hours and so on...</w:t>
+      </w:r>
+    </w:p>
+    <w:p>
+      <w:pPr>
+        <w:pStyle w:val="Normal1"/>
+        <w:rPr/>
+      </w:pPr>
+      <w:r>
+        <w:rPr/>
+      </w:r>
+    </w:p>
+    <w:p>
+      <w:pPr>
+        <w:pStyle w:val="Heading4"/>
+        <w:rPr/>
+      </w:pPr>
+      <w:bookmarkStart w:id="69" w:name="__RefHeading___Toc331_2035113049"/>
+      <w:bookmarkEnd w:id="69"/>
+      <w:r>
+        <w:rPr/>
+        <w:t>3.2.3.2.  screen-manager module</w:t>
+      </w:r>
+    </w:p>
+    <w:p>
+      <w:pPr>
+        <w:pStyle w:val="Normal1"/>
+        <w:rPr/>
+      </w:pPr>
+      <w:r>
+        <w:rPr/>
+        <w:t>The screen-manager module will be responsible for generate windows and define placeholders that will be filled with the Rclock contents. These are the main procedures that will be used</w:t>
+      </w:r>
+    </w:p>
+    <w:p>
+      <w:pPr>
+        <w:pStyle w:val="Normal1"/>
+        <w:rPr/>
+      </w:pPr>
+      <w:r>
+        <w:rPr/>
+      </w:r>
+    </w:p>
+    <w:p>
+      <w:pPr>
+        <w:pStyle w:val="Heading5"/>
+        <w:rPr/>
+      </w:pPr>
+      <w:bookmarkStart w:id="70" w:name="__RefHeading___Toc377_2035113049"/>
+      <w:bookmarkEnd w:id="70"/>
+      <w:r>
+        <w:rPr/>
+        <w:t>3.2.3.2.1. generateWindows( )</w:t>
+      </w:r>
+    </w:p>
+    <w:p>
+      <w:pPr>
+        <w:pStyle w:val="Normal1"/>
+        <w:rPr/>
+      </w:pPr>
+      <w:r>
+        <w:rPr/>
+        <w:t>Once called, this procedure will generate and populate an array with Ncurses windows, that will hold the digits and colons in the future, the date window will be stored in an individual variable</w:t>
+      </w:r>
+    </w:p>
+    <w:p>
+      <w:pPr>
+        <w:pStyle w:val="Normal1"/>
+        <w:rPr/>
+      </w:pPr>
+      <w:r>
+        <w:rPr/>
+      </w:r>
+    </w:p>
+    <w:p>
+      <w:pPr>
+        <w:pStyle w:val="Heading5"/>
+        <w:rPr/>
+      </w:pPr>
+      <w:bookmarkStart w:id="71" w:name="__RefHeading___Toc375_2035113049"/>
+      <w:bookmarkEnd w:id="71"/>
+      <w:r>
+        <w:rPr/>
+        <w:t>3.2.3.2.2. setPlaceholders( )</w:t>
+      </w:r>
+    </w:p>
+    <w:p>
+      <w:pPr>
+        <w:pStyle w:val="Normal1"/>
+        <w:rPr/>
+      </w:pPr>
+      <w:r>
+        <w:rPr/>
+        <w:t>Once called, this procedure will generate the placeholders for each digit, colon and date windows. The generated placeholders will be stored inside the module, since the screen-manager is the only component that can change these positions, there’s no sense on store this data outside the module. The windows positions that hold the digits and colons will be stored using an array, the date window position will be stored in a struct. There’s the possibility of the user want to hide the seconds of the clock, for that reason, this procedure must be notified to ignore the last three windows, that would be used for the last colon and the seconds.</w:t>
+      </w:r>
+    </w:p>
+    <w:p>
+      <w:pPr>
+        <w:pStyle w:val="Normal1"/>
+        <w:rPr/>
+      </w:pPr>
+      <w:r>
+        <w:rPr/>
+      </w:r>
+    </w:p>
+    <w:p>
+      <w:pPr>
+        <w:pStyle w:val="Heading5"/>
+        <w:rPr/>
+      </w:pPr>
+      <w:bookmarkStart w:id="72" w:name="__RefHeading___Toc373_2035113049"/>
+      <w:bookmarkEnd w:id="72"/>
+      <w:r>
+        <w:rPr/>
+        <w:t>3.2.3.2.3. detectWindowResizes( )</w:t>
+      </w:r>
+    </w:p>
+    <w:p>
+      <w:pPr>
+        <w:pStyle w:val="Normal1"/>
+        <w:rPr/>
+      </w:pPr>
+      <w:r>
+        <w:rPr/>
+        <w:t>Once called, this function will check for window resizes. Every window resize must be noticed for rearrange all the components placed on screen</w:t>
+      </w:r>
+    </w:p>
+    <w:p>
+      <w:pPr>
+        <w:pStyle w:val="Normal1"/>
+        <w:rPr/>
+      </w:pPr>
+      <w:r>
+        <w:rPr/>
+      </w:r>
+    </w:p>
+    <w:p>
+      <w:pPr>
+        <w:pStyle w:val="Heading5"/>
+        <w:rPr/>
+      </w:pPr>
+      <w:bookmarkStart w:id="73" w:name="__RefHeading___Toc371_2035113049"/>
+      <w:bookmarkEnd w:id="73"/>
+      <w:r>
+        <w:rPr/>
+        <w:t>3.2.3.2.4. moveWindowsToPlaceholders( )</w:t>
+      </w:r>
+    </w:p>
+    <w:p>
+      <w:pPr>
+        <w:pStyle w:val="Normal1"/>
+        <w:rPr/>
+      </w:pPr>
+      <w:r>
+        <w:rPr/>
+        <w:t>Once called, this procedure will move all components to their placeholders defined by the setPlaceholders( ).</w:t>
+      </w:r>
+    </w:p>
+    <w:p>
+      <w:pPr>
+        <w:pStyle w:val="Normal1"/>
+        <w:rPr/>
+      </w:pPr>
+      <w:r>
+        <w:rPr/>
+      </w:r>
+    </w:p>
+    <w:p>
+      <w:pPr>
+        <w:pStyle w:val="Heading4"/>
+        <w:rPr/>
+      </w:pPr>
+      <w:r>
+        <w:rPr/>
+      </w:r>
+    </w:p>
+    <w:p>
+      <w:pPr>
+        <w:pStyle w:val="Heading4"/>
+        <w:rPr/>
+      </w:pPr>
+      <w:bookmarkStart w:id="74" w:name="__RefHeading___Toc327_2035113049"/>
+      <w:bookmarkEnd w:id="74"/>
+      <w:r>
+        <w:rPr/>
+        <w:t>3.2.3.3. colors module</w:t>
+      </w:r>
+    </w:p>
+    <w:p>
+      <w:pPr>
+        <w:pStyle w:val="Normal1"/>
+        <w:rPr/>
+      </w:pPr>
+      <w:r>
+        <w:rPr/>
+        <w:t>The colors module will load all available colors and set the selected colors for each component of the program based on the user input, every acess to colors to draw something on screen must be requested to this module</w:t>
+      </w:r>
+    </w:p>
+    <w:p>
+      <w:pPr>
+        <w:pStyle w:val="Heading5"/>
+        <w:rPr/>
+      </w:pPr>
+      <w:bookmarkStart w:id="75" w:name="__RefHeading___Toc369_2035113049"/>
+      <w:bookmarkEnd w:id="75"/>
+      <w:r>
+        <w:rPr/>
+        <w:t>3.2.3.3.1 loadBuiltinColors( )</w:t>
+      </w:r>
+    </w:p>
+    <w:p>
+      <w:pPr>
+        <w:pStyle w:val="Normal1"/>
+        <w:rPr/>
+      </w:pPr>
+      <w:r>
+        <w:rPr/>
+        <w:t>Once called, this procedure will fill an array inside the module with all available colors and colors ID.</w:t>
+      </w:r>
+    </w:p>
+    <w:p>
+      <w:pPr>
+        <w:pStyle w:val="Heading5"/>
+        <w:rPr/>
+      </w:pPr>
+      <w:bookmarkStart w:id="76" w:name="__RefHeading___Toc367_2035113049"/>
+      <w:bookmarkEnd w:id="76"/>
+      <w:r>
+        <w:rPr/>
+        <w:t>3.2.3.3.2. setComponentsColors( )</w:t>
+      </w:r>
+    </w:p>
+    <w:p>
+      <w:pPr>
+        <w:pStyle w:val="Normal1"/>
+        <w:rPr/>
+      </w:pPr>
+      <w:r>
+        <w:rPr/>
+        <w:t>Once called, this procedure will save the colors given by the user through command-line arguments after check if the same exists. If no values were given, a default color will be used</w:t>
+      </w:r>
+    </w:p>
+    <w:p>
+      <w:pPr>
+        <w:pStyle w:val="Heading5"/>
+        <w:rPr/>
+      </w:pPr>
+      <w:bookmarkStart w:id="77" w:name="__RefHeading___Toc365_2035113049"/>
+      <w:bookmarkEnd w:id="77"/>
+      <w:r>
+        <w:rPr/>
+        <w:t>3.2.3.3.3. getComponentColor( )</w:t>
+      </w:r>
+    </w:p>
+    <w:p>
+      <w:pPr>
+        <w:pStyle w:val="Normal1"/>
+        <w:rPr/>
+      </w:pPr>
+      <w:r>
+        <w:rPr/>
+        <w:t>Once called, this function will verify the given argument that identifies a component and return the color ID that matches the identifier</w:t>
+      </w:r>
+    </w:p>
+    <w:p>
+      <w:pPr>
+        <w:pStyle w:val="Heading4"/>
+        <w:rPr/>
+      </w:pPr>
+      <w:bookmarkStart w:id="78" w:name="__RefHeading___Toc323_2035113049"/>
+      <w:bookmarkEnd w:id="78"/>
+      <w:r>
+        <w:rPr/>
+        <w:t>3.2.3.4. shapes module</w:t>
+      </w:r>
+    </w:p>
+    <w:p>
+      <w:pPr>
+        <w:pStyle w:val="Normal1"/>
+        <w:rPr/>
+      </w:pPr>
+      <w:r>
+        <w:rPr/>
+        <w:t>The shapes module will be a proxy between the digits/colon shapes and the rest of the program, any acess to these shapes must be asked to this module</w:t>
+      </w:r>
+    </w:p>
+    <w:p>
+      <w:pPr>
+        <w:pStyle w:val="Normal1"/>
+        <w:rPr/>
+      </w:pPr>
+      <w:r>
+        <w:rPr/>
+      </w:r>
+    </w:p>
+    <w:p>
+      <w:pPr>
+        <w:pStyle w:val="Heading5"/>
+        <w:rPr/>
+      </w:pPr>
+      <w:bookmarkStart w:id="79" w:name="__RefHeading___Toc361_2035113049"/>
+      <w:bookmarkEnd w:id="79"/>
+      <w:r>
+        <w:rPr/>
+        <w:t>3.2.3.4.1. getClockDigit( )</w:t>
+      </w:r>
+    </w:p>
+    <w:p>
+      <w:pPr>
+        <w:pStyle w:val="Normal1"/>
+        <w:rPr/>
+      </w:pPr>
+      <w:r>
+        <w:rPr/>
+        <w:t>Once called, this function will return a pointer to the clock shape specified by the given argument</w:t>
+      </w:r>
+    </w:p>
+    <w:p>
+      <w:pPr>
+        <w:pStyle w:val="Normal1"/>
+        <w:rPr/>
+      </w:pPr>
+      <w:r>
+        <w:rPr/>
+      </w:r>
+    </w:p>
+    <w:p>
+      <w:pPr>
+        <w:pStyle w:val="Heading5"/>
+        <w:rPr/>
+      </w:pPr>
+      <w:bookmarkStart w:id="80" w:name="__RefHeading___Toc359_2035113049"/>
+      <w:bookmarkEnd w:id="80"/>
+      <w:r>
+        <w:rPr/>
+        <w:t>3.2.3.4.2. getClockColon( )</w:t>
+      </w:r>
+    </w:p>
+    <w:p>
+      <w:pPr>
+        <w:pStyle w:val="Normal1"/>
+        <w:rPr/>
+      </w:pPr>
+      <w:r>
+        <w:rPr/>
+        <w:t>Once called, this function will return a pointer to the colon shape</w:t>
+      </w:r>
+    </w:p>
+    <w:p>
+      <w:pPr>
+        <w:pStyle w:val="Heading4"/>
+        <w:rPr/>
+      </w:pPr>
+      <w:bookmarkStart w:id="81" w:name="__RefHeading___Toc329_2035113049"/>
+      <w:bookmarkEnd w:id="81"/>
+      <w:r>
+        <w:rPr/>
+        <w:t xml:space="preserve">3.2.3.5. </w:t>
+      </w:r>
+      <w:r>
+        <w:rPr>
+          <w:sz w:val="24"/>
+          <w:szCs w:val="24"/>
+          <w:u w:val="none"/>
+        </w:rPr>
+        <w:t>designer module</w:t>
+      </w:r>
+    </w:p>
+    <w:p>
+      <w:pPr>
+        <w:pStyle w:val="Normal1"/>
+        <w:rPr/>
+      </w:pPr>
+      <w:r>
+        <w:rPr>
+          <w:sz w:val="24"/>
+          <w:szCs w:val="24"/>
+          <w:u w:val="none"/>
+        </w:rPr>
+        <w:t>The designer module goal is draw the Rclock components on their windows. Select windows, select numbers and use colors is done here</w:t>
+      </w:r>
+    </w:p>
+    <w:p>
+      <w:pPr>
+        <w:pStyle w:val="Heading5"/>
+        <w:rPr/>
+      </w:pPr>
+      <w:bookmarkStart w:id="82" w:name="__RefHeading___Toc363_2035113049"/>
+      <w:bookmarkEnd w:id="82"/>
+      <w:r>
+        <w:rPr/>
+        <w:t>3.2.3.5.1. normalizeSegment( )</w:t>
+      </w:r>
+    </w:p>
+    <w:p>
+      <w:pPr>
+        <w:pStyle w:val="Normal1"/>
+        <w:rPr/>
+      </w:pPr>
+      <w:r>
+        <w:rPr>
+          <w:sz w:val="24"/>
+          <w:szCs w:val="24"/>
+          <w:u w:val="none"/>
+        </w:rPr>
+        <w:t>Once called, this function will fill an array of two positions with the two numbers of a clock segment (hours, minutes or seconds). This function is useful because numbers lower than 10 are represented only by one digit.</w:t>
+      </w:r>
+    </w:p>
+    <w:p>
+      <w:pPr>
+        <w:pStyle w:val="Heading5"/>
+        <w:rPr/>
+      </w:pPr>
+      <w:bookmarkStart w:id="83" w:name="__RefHeading___Toc357_2035113049"/>
+      <w:bookmarkEnd w:id="83"/>
+      <w:r>
+        <w:rPr/>
+        <w:t>3.2.3.5.2. drawSegment( )</w:t>
+      </w:r>
+    </w:p>
+    <w:p>
+      <w:pPr>
+        <w:pStyle w:val="Normal1"/>
+        <w:rPr/>
+      </w:pPr>
+      <w:r>
+        <w:rPr/>
+        <w:t>Once called, this procedure will draw both digits of the specified clock segment (hours, minutes or seconds)</w:t>
+      </w:r>
+    </w:p>
+    <w:p>
+      <w:pPr>
+        <w:pStyle w:val="Normal1"/>
+        <w:rPr/>
+      </w:pPr>
+      <w:r>
+        <w:rPr/>
+      </w:r>
+    </w:p>
+    <w:p>
+      <w:pPr>
+        <w:pStyle w:val="Heading5"/>
+        <w:rPr/>
+      </w:pPr>
+      <w:bookmarkStart w:id="84" w:name="__RefHeading___Toc355_2035113049"/>
+      <w:bookmarkEnd w:id="84"/>
+      <w:r>
+        <w:rPr/>
+        <w:t>3.2.3.5.3. drawDate( )</w:t>
+      </w:r>
+    </w:p>
+    <w:p>
+      <w:pPr>
+        <w:pStyle w:val="Normal1"/>
+        <w:rPr/>
+      </w:pPr>
+      <w:r>
+        <w:rPr/>
+        <w:t>Once called, this procedure will draw the date at the bottom of the clock if not disabled by the user</w:t>
+      </w:r>
+    </w:p>
+    <w:p>
+      <w:pPr>
+        <w:pStyle w:val="Heading4"/>
+        <w:rPr/>
+      </w:pPr>
+      <w:bookmarkStart w:id="85" w:name="__RefHeading___Toc321_2035113049"/>
+      <w:bookmarkEnd w:id="85"/>
+      <w:r>
+        <w:rPr/>
+        <w:t>3.2.3.5.4. arguments module</w:t>
+      </w:r>
+    </w:p>
+    <w:p>
+      <w:pPr>
+        <w:pStyle w:val="Normal1"/>
+        <w:rPr/>
+      </w:pPr>
+      <w:r>
+        <w:rPr/>
+        <w:t xml:space="preserve">This module will get and parse all the command-line arguments that user may pass, returning a struct with values ready to be used for each module. </w:t>
+      </w:r>
+      <w:r>
+        <w:rPr/>
+        <w:t xml:space="preserve">This module uses an external library for command-line argument parsing called </w:t>
+      </w:r>
+      <w:hyperlink r:id="rId2">
+        <w:r>
+          <w:rPr>
+            <w:rStyle w:val="Hyperlink"/>
+          </w:rPr>
+          <w:t>Anemone</w:t>
+        </w:r>
+      </w:hyperlink>
+      <w:r>
+        <w:rPr/>
+        <w:t>, that is a library from the same author of Rclock. The use of this external library is temporary, another one will be used for the same task. The following functions will be used to accomplish the task of pass the user commands to the rest of the software.</w:t>
+      </w:r>
+    </w:p>
+    <w:p>
+      <w:pPr>
+        <w:pStyle w:val="Heading5"/>
+        <w:rPr/>
+      </w:pPr>
+      <w:r>
+        <w:rPr/>
+        <w:t>3.2.3.5.4.1. createProgramArguments( )</w:t>
+      </w:r>
+    </w:p>
+    <w:p>
+      <w:pPr>
+        <w:pStyle w:val="Normal1"/>
+        <w:rPr/>
+      </w:pPr>
+      <w:r>
+        <w:rPr/>
+        <w:t>Once called, this procedure will define all the available arguments that the user can use.</w:t>
+      </w:r>
+    </w:p>
+    <w:p>
+      <w:pPr>
+        <w:pStyle w:val="Heading5"/>
+        <w:rPr/>
+      </w:pPr>
+      <w:r>
+        <w:rPr/>
+        <w:t>3.2.3.5.4.2. fetchProgramArguments( )</w:t>
+      </w:r>
+    </w:p>
+    <w:p>
+      <w:pPr>
+        <w:pStyle w:val="Normal1"/>
+        <w:rPr/>
+      </w:pPr>
+      <w:r>
+        <w:rPr/>
+        <w:t>Once called, this function will fetch every argument given by the user, fill and return a struct that each field is useful for a specific module.</w:t>
+      </w:r>
+    </w:p>
+    <w:p>
+      <w:pPr>
+        <w:pStyle w:val="Heading3"/>
+        <w:rPr/>
+      </w:pPr>
+      <w:bookmarkStart w:id="86" w:name="__RefHeading___Toc281_2035113049"/>
+      <w:bookmarkEnd w:id="86"/>
+      <w:r>
+        <w:rPr/>
+        <w:t>3.2.4. How the project should be translated to a programming language</w:t>
+      </w:r>
+    </w:p>
+    <w:p>
+      <w:pPr>
+        <w:pStyle w:val="Normal1"/>
+        <w:rPr/>
+      </w:pPr>
+      <w:r>
+        <w:rPr/>
+        <w:t xml:space="preserve">After listing the main parts of the software, the remaining work is just join everything to make the final software. The main structure of the program will be a loop that sleeps for 1 second, for each second, a set of functions will run to keep the clock updated and the screen responsible. </w:t>
+      </w:r>
+      <w:r>
+        <w:rPr/>
+        <w:t>In this section will also be defined a pattern of letter case for a better understanding and collaboration among those developers who want to work on this code in the future.</w:t>
+      </w:r>
+    </w:p>
+    <w:p>
+      <w:pPr>
+        <w:pStyle w:val="Heading4"/>
+        <w:rPr/>
+      </w:pPr>
+      <w:r>
+        <w:rPr/>
+        <w:t>3.2.4.1. The letter case of the project</w:t>
+      </w:r>
+    </w:p>
+    <w:p>
+      <w:pPr>
+        <w:pStyle w:val="Normal1"/>
+        <w:numPr>
+          <w:ilvl w:val="0"/>
+          <w:numId w:val="7"/>
+        </w:numPr>
+        <w:rPr/>
+      </w:pPr>
+      <w:r>
+        <w:rPr/>
+        <w:t>All variables shall be in camel case, that is, camel case that begins with lowercase</w:t>
+      </w:r>
+    </w:p>
+    <w:p>
+      <w:pPr>
+        <w:pStyle w:val="Normal1"/>
+        <w:numPr>
+          <w:ilvl w:val="0"/>
+          <w:numId w:val="7"/>
+        </w:numPr>
+        <w:rPr/>
+      </w:pPr>
+      <w:r>
+        <w:rPr/>
+        <w:t>All functions/procedures shall be in camel case, that is, camel case that begins with lowercase</w:t>
+      </w:r>
+    </w:p>
+    <w:p>
+      <w:pPr>
+        <w:pStyle w:val="Normal1"/>
+        <w:numPr>
+          <w:ilvl w:val="0"/>
+          <w:numId w:val="7"/>
+        </w:numPr>
+        <w:rPr/>
+      </w:pPr>
+      <w:r>
+        <w:rPr/>
+        <w:t>All new types shall be in upper camel case, that is, camel case that begins with uppercase</w:t>
+      </w:r>
+    </w:p>
+    <w:p>
+      <w:pPr>
+        <w:pStyle w:val="Normal1"/>
+        <w:numPr>
+          <w:ilvl w:val="0"/>
+          <w:numId w:val="7"/>
+        </w:numPr>
+        <w:rPr/>
+      </w:pPr>
+      <w:r>
+        <w:rPr/>
+        <w:t>All structs shall be in upper camel case, that is, camel case that begins with uppercase</w:t>
+      </w:r>
+    </w:p>
+    <w:p>
+      <w:pPr>
+        <w:pStyle w:val="Normal1"/>
+        <w:numPr>
+          <w:ilvl w:val="0"/>
+          <w:numId w:val="7"/>
+        </w:numPr>
+        <w:rPr/>
+      </w:pPr>
+      <w:r>
+        <w:rPr/>
+        <w:t>All file names shall be in lower kebab case, that is, lowercase words split by hyphens</w:t>
+      </w:r>
+    </w:p>
+    <w:p>
+      <w:pPr>
+        <w:pStyle w:val="Normal1"/>
+        <w:rPr/>
+      </w:pPr>
+      <w:r>
+        <w:rPr/>
+      </w:r>
+    </w:p>
+    <w:p>
+      <w:pPr>
+        <w:pStyle w:val="Heading3"/>
+        <w:rPr/>
+      </w:pPr>
+      <w:bookmarkStart w:id="87" w:name="__RefHeading___Toc279_2035113049"/>
+      <w:bookmarkEnd w:id="87"/>
+      <w:r>
+        <w:rPr/>
+        <w:t>3.2.5. How the tests should be performed</w:t>
+      </w:r>
+    </w:p>
+    <w:p>
+      <w:pPr>
+        <w:pStyle w:val="Normal1"/>
+        <w:rPr/>
+      </w:pPr>
+      <w:r>
+        <w:rPr/>
+        <w:t xml:space="preserve">Test a software is a very important step on software development, and a software like the Rclock that has a high level of customization must be tested at the same level. All the tests will be performed inside the </w:t>
       </w:r>
       <w:r>
         <w:rPr>
           <w:b/>
           <w:bCs/>
         </w:rPr>
-        <w:t>include/</w:t>
+        <w:t>tests/</w:t>
       </w:r>
       <w:r>
         <w:rPr>
           <w:b w:val="false"/>
           <w:bCs w:val="false"/>
         </w:rPr>
-        <w:t xml:space="preserve"> directory</w:t>
-      </w:r>
-    </w:p>
-    <w:p>
-      <w:pPr>
-        <w:pStyle w:val="Heading4"/>
-        <w:rPr/>
-      </w:pPr>
-      <w:r>
-        <w:rPr/>
-        <w:t>3.2.2.2. datetime.c</w:t>
-      </w:r>
-    </w:p>
-    <w:p>
-      <w:pPr>
-        <w:pStyle w:val="Normal1"/>
-        <w:rPr/>
-      </w:pPr>
-      <w:r>
-        <w:rPr/>
-        <w:t>The datetime.c is a module that will handle everything that involves dates and time, format, generate and read dates are examples of what this module does.</w:t>
-      </w:r>
-    </w:p>
-    <w:p>
-      <w:pPr>
-        <w:pStyle w:val="Heading4"/>
-        <w:rPr/>
-      </w:pPr>
-      <w:r>
-        <w:rPr/>
-        <w:t>3.2.2.3. screen-manager.c</w:t>
-      </w:r>
-    </w:p>
-    <w:p>
-      <w:pPr>
-        <w:pStyle w:val="Normal1"/>
-        <w:rPr/>
-      </w:pPr>
-      <w:r>
-        <w:rPr/>
-        <w:t>The screen-manager.c is a module that will take care of build and prepare the windows and place placeholders to be filled with the contents, that are the digits, colons and the date.</w:t>
-      </w:r>
-    </w:p>
-    <w:p>
-      <w:pPr>
-        <w:pStyle w:val="Heading4"/>
-        <w:rPr/>
-      </w:pPr>
-      <w:r>
-        <w:rPr/>
-        <w:t>3.2.2.4. designer.c</w:t>
-      </w:r>
-    </w:p>
-    <w:p>
-      <w:pPr>
-        <w:pStyle w:val="Normal1"/>
-        <w:rPr/>
-      </w:pPr>
-      <w:r>
-        <w:rPr/>
-        <w:t>The designer.c is a module that will draw the contents on the places given by the screen-manager.c module. The digits, colons and the date are printed here.</w:t>
-      </w:r>
-    </w:p>
-    <w:p>
-      <w:pPr>
-        <w:pStyle w:val="Heading4"/>
-        <w:rPr/>
-      </w:pPr>
-      <w:r>
-        <w:rPr/>
-        <w:t>3.2.2.5. colors.c</w:t>
-      </w:r>
-    </w:p>
-    <w:p>
-      <w:pPr>
-        <w:pStyle w:val="Normal1"/>
-        <w:rPr/>
-      </w:pPr>
-      <w:r>
-        <w:rPr/>
-        <w:t>The colors.c is a module that will handle everything that involves colors, load built-in colors and get colors for each element on screen is done here.</w:t>
-      </w:r>
-    </w:p>
-    <w:p>
-      <w:pPr>
-        <w:pStyle w:val="Heading4"/>
-        <w:rPr/>
-      </w:pPr>
-      <w:r>
-        <w:rPr/>
-        <w:t>3.2.2.6. arguments.c</w:t>
-      </w:r>
-    </w:p>
-    <w:p>
-      <w:pPr>
-        <w:pStyle w:val="Normal1"/>
-        <w:rPr/>
-      </w:pPr>
-      <w:r>
-        <w:rPr/>
-        <w:t>The arguments.c is a module that will handle the user input through the command-line arguments, its job is to parse them and generate a struct that offers in different fields what each part of the software will use.</w:t>
-      </w:r>
-    </w:p>
-    <w:p>
-      <w:pPr>
-        <w:pStyle w:val="Heading3"/>
-        <w:rPr/>
-      </w:pPr>
-      <w:r>
-        <w:rPr/>
-        <w:t>3.2.3. How the procedures should be implemented</w:t>
-      </w:r>
-    </w:p>
-    <w:p>
-      <w:pPr>
-        <w:pStyle w:val="Normal1"/>
-        <w:rPr/>
-      </w:pPr>
-      <w:r>
-        <w:rPr/>
-        <w:t>Here is a briefing of the most important procedures that each module will have for the correct work of the Rclock program</w:t>
-      </w:r>
-    </w:p>
-    <w:p>
-      <w:pPr>
-        <w:pStyle w:val="Heading4"/>
-        <w:rPr/>
-      </w:pPr>
-      <w:r>
-        <w:rPr/>
-        <w:t>3.2.3.1. datetime module</w:t>
-      </w:r>
-    </w:p>
-    <w:p>
-      <w:pPr>
-        <w:pStyle w:val="Normal1"/>
-        <w:rPr/>
-      </w:pPr>
-      <w:r>
-        <w:rPr/>
-        <w:t>The datetime module has a couple of procedures that will be useful to parse and generate dates/time, a great part of the requirements listed previously are done here. The procedures of this module are the following:</w:t>
-      </w:r>
-    </w:p>
-    <w:p>
-      <w:pPr>
-        <w:pStyle w:val="Normal1"/>
-        <w:rPr/>
-      </w:pPr>
-      <w:r>
-        <w:rPr/>
-      </w:r>
-    </w:p>
-    <w:p>
-      <w:pPr>
-        <w:pStyle w:val="Heading5"/>
-        <w:rPr/>
-      </w:pPr>
-      <w:r>
-        <w:rPr/>
-        <w:t>3.2.3.1.1. generateDateAndTime()</w:t>
-      </w:r>
-    </w:p>
-    <w:p>
-      <w:pPr>
-        <w:pStyle w:val="Normal1"/>
-        <w:rPr/>
-      </w:pPr>
-      <w:r>
-        <w:rPr/>
-        <w:t xml:space="preserve">Once called, this function return a struct filled with the current date and time, all </w:t>
-      </w:r>
-    </w:p>
-    <w:p>
-      <w:pPr>
-        <w:pStyle w:val="Normal1"/>
-        <w:rPr/>
-      </w:pPr>
-      <w:r>
-        <w:rPr/>
-      </w:r>
-    </w:p>
-    <w:p>
-      <w:pPr>
-        <w:pStyle w:val="Normal1"/>
-        <w:jc w:val="left"/>
-        <w:rPr>
-          <w:b/>
-          <w:sz w:val="40"/>
-          <w:szCs w:val="40"/>
-        </w:rPr>
-      </w:pPr>
-      <w:r>
-        <w:rPr>
-          <w:b/>
-          <w:sz w:val="40"/>
-          <w:szCs w:val="40"/>
-        </w:rPr>
-      </w:r>
-    </w:p>
-    <w:p>
-      <w:pPr>
-        <w:pStyle w:val="Normal1"/>
-        <w:jc w:val="left"/>
-        <w:rPr>
-          <w:b/>
-          <w:sz w:val="40"/>
-          <w:szCs w:val="40"/>
-        </w:rPr>
-      </w:pPr>
-      <w:r>
-        <w:rPr>
-          <w:b/>
-          <w:sz w:val="40"/>
-          <w:szCs w:val="40"/>
-        </w:rPr>
-      </w:r>
-    </w:p>
-    <w:p>
-      <w:pPr>
-        <w:pStyle w:val="Normal1"/>
-        <w:jc w:val="left"/>
-        <w:rPr>
-          <w:b/>
-          <w:sz w:val="40"/>
-          <w:szCs w:val="40"/>
-        </w:rPr>
-      </w:pPr>
-      <w:r>
-        <w:rPr>
-          <w:b/>
-          <w:sz w:val="40"/>
-          <w:szCs w:val="40"/>
-        </w:rPr>
-      </w:r>
-    </w:p>
-    <w:p>
-      <w:pPr>
-        <w:pStyle w:val="Normal1"/>
-        <w:jc w:val="left"/>
-        <w:rPr>
-          <w:b/>
-          <w:sz w:val="40"/>
-          <w:szCs w:val="40"/>
-        </w:rPr>
-      </w:pPr>
-      <w:r>
-        <w:rPr>
-          <w:b/>
-          <w:sz w:val="40"/>
-          <w:szCs w:val="40"/>
-        </w:rPr>
+        <w:t xml:space="preserve"> directory, the first tests will be performed using unit tests, when a great part of the modules be ready for use, integration tests will be performed to make sure that the software will work as expected.</w:t>
       </w:r>
     </w:p>
     <w:sectPr>
-      <w:footerReference w:type="default" r:id="rId2"/>
-      <w:footerReference w:type="first" r:id="rId3"/>
+      <w:footerReference w:type="default" r:id="rId3"/>
+      <w:footerReference w:type="first" r:id="rId4"/>
       <w:type w:val="nextPage"/>
       <w:pgSz w:w="11906" w:h="16838"/>
       <w:pgMar w:left="1440" w:right="1440" w:gutter="0" w:header="0" w:top="1440" w:footer="720" w:bottom="1440"/>
@@ -2879,7 +5196,23 @@
     </w:pPr>
     <w:r>
       <w:rPr/>
-      <w:t>3</w:t>
+      <w:fldChar w:fldCharType="begin"/>
+    </w:r>
+    <w:r>
+      <w:rPr/>
+      <w:instrText xml:space="preserve"> PAGE </w:instrText>
+    </w:r>
+    <w:r>
+      <w:rPr/>
+      <w:fldChar w:fldCharType="separate"/>
+    </w:r>
+    <w:r>
+      <w:rPr/>
+      <w:t>13</w:t>
+    </w:r>
+    <w:r>
+      <w:rPr/>
+      <w:fldChar w:fldCharType="end"/>
     </w:r>
   </w:p>
 </w:ftr>
@@ -3681,6 +6014,143 @@
   <w:abstractNum w:abstractNumId="7">
     <w:lvl w:ilvl="0">
       <w:start w:val="1"/>
+      <w:numFmt w:val="bullet"/>
+      <w:lvlText w:val=""/>
+      <w:lvlJc w:val="left"/>
+      <w:pPr>
+        <w:tabs>
+          <w:tab w:val="num" w:pos="720"/>
+        </w:tabs>
+        <w:ind w:left="720" w:hanging="360"/>
+      </w:pPr>
+      <w:rPr>
+        <w:rFonts w:ascii="Symbol" w:hAnsi="Symbol" w:cs="Symbol" w:hint="default"/>
+      </w:rPr>
+    </w:lvl>
+    <w:lvl w:ilvl="1">
+      <w:start w:val="1"/>
+      <w:numFmt w:val="bullet"/>
+      <w:lvlText w:val="◦"/>
+      <w:lvlJc w:val="left"/>
+      <w:pPr>
+        <w:tabs>
+          <w:tab w:val="num" w:pos="1080"/>
+        </w:tabs>
+        <w:ind w:left="1080" w:hanging="360"/>
+      </w:pPr>
+      <w:rPr>
+        <w:rFonts w:ascii="OpenSymbol" w:hAnsi="OpenSymbol" w:cs="OpenSymbol" w:hint="default"/>
+      </w:rPr>
+    </w:lvl>
+    <w:lvl w:ilvl="2">
+      <w:start w:val="1"/>
+      <w:numFmt w:val="bullet"/>
+      <w:lvlText w:val="▪"/>
+      <w:lvlJc w:val="left"/>
+      <w:pPr>
+        <w:tabs>
+          <w:tab w:val="num" w:pos="1440"/>
+        </w:tabs>
+        <w:ind w:left="1440" w:hanging="360"/>
+      </w:pPr>
+      <w:rPr>
+        <w:rFonts w:ascii="OpenSymbol" w:hAnsi="OpenSymbol" w:cs="OpenSymbol" w:hint="default"/>
+      </w:rPr>
+    </w:lvl>
+    <w:lvl w:ilvl="3">
+      <w:start w:val="1"/>
+      <w:numFmt w:val="bullet"/>
+      <w:lvlText w:val=""/>
+      <w:lvlJc w:val="left"/>
+      <w:pPr>
+        <w:tabs>
+          <w:tab w:val="num" w:pos="1800"/>
+        </w:tabs>
+        <w:ind w:left="1800" w:hanging="360"/>
+      </w:pPr>
+      <w:rPr>
+        <w:rFonts w:ascii="Symbol" w:hAnsi="Symbol" w:cs="Symbol" w:hint="default"/>
+      </w:rPr>
+    </w:lvl>
+    <w:lvl w:ilvl="4">
+      <w:start w:val="1"/>
+      <w:numFmt w:val="bullet"/>
+      <w:lvlText w:val="◦"/>
+      <w:lvlJc w:val="left"/>
+      <w:pPr>
+        <w:tabs>
+          <w:tab w:val="num" w:pos="2160"/>
+        </w:tabs>
+        <w:ind w:left="2160" w:hanging="360"/>
+      </w:pPr>
+      <w:rPr>
+        <w:rFonts w:ascii="OpenSymbol" w:hAnsi="OpenSymbol" w:cs="OpenSymbol" w:hint="default"/>
+      </w:rPr>
+    </w:lvl>
+    <w:lvl w:ilvl="5">
+      <w:start w:val="1"/>
+      <w:numFmt w:val="bullet"/>
+      <w:lvlText w:val="▪"/>
+      <w:lvlJc w:val="left"/>
+      <w:pPr>
+        <w:tabs>
+          <w:tab w:val="num" w:pos="2520"/>
+        </w:tabs>
+        <w:ind w:left="2520" w:hanging="360"/>
+      </w:pPr>
+      <w:rPr>
+        <w:rFonts w:ascii="OpenSymbol" w:hAnsi="OpenSymbol" w:cs="OpenSymbol" w:hint="default"/>
+      </w:rPr>
+    </w:lvl>
+    <w:lvl w:ilvl="6">
+      <w:start w:val="1"/>
+      <w:numFmt w:val="bullet"/>
+      <w:lvlText w:val=""/>
+      <w:lvlJc w:val="left"/>
+      <w:pPr>
+        <w:tabs>
+          <w:tab w:val="num" w:pos="2880"/>
+        </w:tabs>
+        <w:ind w:left="2880" w:hanging="360"/>
+      </w:pPr>
+      <w:rPr>
+        <w:rFonts w:ascii="Symbol" w:hAnsi="Symbol" w:cs="Symbol" w:hint="default"/>
+      </w:rPr>
+    </w:lvl>
+    <w:lvl w:ilvl="7">
+      <w:start w:val="1"/>
+      <w:numFmt w:val="bullet"/>
+      <w:lvlText w:val="◦"/>
+      <w:lvlJc w:val="left"/>
+      <w:pPr>
+        <w:tabs>
+          <w:tab w:val="num" w:pos="3240"/>
+        </w:tabs>
+        <w:ind w:left="3240" w:hanging="360"/>
+      </w:pPr>
+      <w:rPr>
+        <w:rFonts w:ascii="OpenSymbol" w:hAnsi="OpenSymbol" w:cs="OpenSymbol" w:hint="default"/>
+      </w:rPr>
+    </w:lvl>
+    <w:lvl w:ilvl="8">
+      <w:start w:val="1"/>
+      <w:numFmt w:val="bullet"/>
+      <w:lvlText w:val="▪"/>
+      <w:lvlJc w:val="left"/>
+      <w:pPr>
+        <w:tabs>
+          <w:tab w:val="num" w:pos="3600"/>
+        </w:tabs>
+        <w:ind w:left="3600" w:hanging="360"/>
+      </w:pPr>
+      <w:rPr>
+        <w:rFonts w:ascii="OpenSymbol" w:hAnsi="OpenSymbol" w:cs="OpenSymbol" w:hint="default"/>
+      </w:rPr>
+    </w:lvl>
+  </w:abstractNum>
+  <w:abstractNum w:abstractNumId="8">
+    <w:lvl w:ilvl="0">
+      <w:start w:val="1"/>
       <w:numFmt w:val="none"/>
       <w:suff w:val="nothing"/>
       <w:lvlText w:val=""/>
@@ -3817,6 +6287,9 @@
   </w:num>
   <w:num w:numId="7">
     <w:abstractNumId w:val="7"/>
+  </w:num>
+  <w:num w:numId="8">
+    <w:abstractNumId w:val="8"/>
   </w:num>
 </w:numbering>
 </file>
@@ -3984,6 +6457,13 @@
     <w:qFormat/>
     <w:rPr/>
   </w:style>
+  <w:style w:type="character" w:styleId="FollowedHyperlink">
+    <w:name w:val="FollowedHyperlink"/>
+    <w:rPr>
+      <w:color w:val="800000"/>
+      <w:u w:val="single"/>
+    </w:rPr>
+  </w:style>
   <w:style w:type="paragraph" w:styleId="Heading">
     <w:name w:val="Heading"/>
     <w:basedOn w:val="Normal"/>
@@ -4107,6 +6587,66 @@
     <w:name w:val="Footer"/>
     <w:basedOn w:val="HeaderandFooter"/>
     <w:pPr/>
+    <w:rPr/>
+  </w:style>
+  <w:style w:type="paragraph" w:styleId="TOC1">
+    <w:name w:val="TOC 1"/>
+    <w:basedOn w:val="Index"/>
+    <w:pPr>
+      <w:tabs>
+        <w:tab w:val="clear" w:pos="720"/>
+        <w:tab w:val="right" w:pos="9026" w:leader="dot"/>
+      </w:tabs>
+      <w:ind w:hanging="0" w:left="0"/>
+    </w:pPr>
+    <w:rPr/>
+  </w:style>
+  <w:style w:type="paragraph" w:styleId="TOC2">
+    <w:name w:val="TOC 2"/>
+    <w:basedOn w:val="Index"/>
+    <w:pPr>
+      <w:tabs>
+        <w:tab w:val="clear" w:pos="720"/>
+        <w:tab w:val="right" w:pos="8743" w:leader="dot"/>
+      </w:tabs>
+      <w:ind w:hanging="0" w:left="283"/>
+    </w:pPr>
+    <w:rPr/>
+  </w:style>
+  <w:style w:type="paragraph" w:styleId="TOC3">
+    <w:name w:val="TOC 3"/>
+    <w:basedOn w:val="Index"/>
+    <w:pPr>
+      <w:tabs>
+        <w:tab w:val="clear" w:pos="720"/>
+        <w:tab w:val="right" w:pos="8459" w:leader="dot"/>
+      </w:tabs>
+      <w:ind w:hanging="0" w:left="567"/>
+    </w:pPr>
+    <w:rPr/>
+  </w:style>
+  <w:style w:type="paragraph" w:styleId="TOC4">
+    <w:name w:val="TOC 4"/>
+    <w:basedOn w:val="Index"/>
+    <w:pPr>
+      <w:tabs>
+        <w:tab w:val="clear" w:pos="720"/>
+        <w:tab w:val="right" w:pos="8176" w:leader="dot"/>
+      </w:tabs>
+      <w:ind w:hanging="0" w:left="850"/>
+    </w:pPr>
+    <w:rPr/>
+  </w:style>
+  <w:style w:type="paragraph" w:styleId="TOC5">
+    <w:name w:val="TOC 5"/>
+    <w:basedOn w:val="Index"/>
+    <w:pPr>
+      <w:tabs>
+        <w:tab w:val="clear" w:pos="720"/>
+        <w:tab w:val="right" w:pos="7892" w:leader="dot"/>
+      </w:tabs>
+      <w:ind w:hanging="0" w:left="1134"/>
+    </w:pPr>
     <w:rPr/>
   </w:style>
   <w:style w:type="table" w:default="1" w:styleId="TableNormal">

</xml_diff>

<commit_message>
datetime module complete and tested
</commit_message>
<xml_diff>
--- a/Rclock documentation.docx
+++ b/Rclock documentation.docx
@@ -4364,7 +4364,19 @@
       </w:pPr>
       <w:r>
         <w:rPr/>
-        <w:t>Once called, this procedure will check for possible range errors, for date and time. Errors like set the hours to 26 or month to 15 are captured here.</w:t>
+        <w:t xml:space="preserve">Once called, this </w:t>
+      </w:r>
+      <w:r>
+        <w:rPr/>
+        <w:t>procedure</w:t>
+      </w:r>
+      <w:r>
+        <w:rPr/>
+        <w:t xml:space="preserve"> will check for possible range errors, for date and time. Errors like set the hours to 26 or month to 15 are captured here. </w:t>
+      </w:r>
+      <w:r>
+        <w:rPr/>
+        <w:t>An error that was captured by this procedure will issue an error using the errors module.</w:t>
       </w:r>
     </w:p>
     <w:p>
@@ -4439,26 +4451,31 @@
       </w:pPr>
       <w:r>
         <w:rPr/>
-        <w:t xml:space="preserve">Once called, this function will return the date that will be shown below the clock, if a custom </w:t>
-      </w:r>
-    </w:p>
-    <w:p>
-      <w:pPr>
-        <w:pStyle w:val="Normal1"/>
-        <w:rPr/>
-      </w:pPr>
-      <w:r>
-        <w:rPr/>
-        <w:t>format be provided by the user, this function will use it instead of the default format.</w:t>
-      </w:r>
-    </w:p>
-    <w:p>
-      <w:pPr>
-        <w:pStyle w:val="Normal1"/>
-        <w:rPr/>
-      </w:pPr>
-      <w:r>
-        <w:rPr/>
+        <w:t xml:space="preserve">Once called, this </w:t>
+      </w:r>
+      <w:r>
+        <w:rPr/>
+        <w:t>procedure</w:t>
+      </w:r>
+      <w:r>
+        <w:rPr/>
+        <w:t xml:space="preserve"> will </w:t>
+      </w:r>
+      <w:r>
+        <w:rPr/>
+        <w:t>fill</w:t>
+      </w:r>
+      <w:r>
+        <w:rPr/>
+        <w:t xml:space="preserve"> the date </w:t>
+      </w:r>
+      <w:r>
+        <w:rPr/>
+        <w:t>buffer</w:t>
+      </w:r>
+      <w:r>
+        <w:rPr/>
+        <w:t xml:space="preserve"> that will be shown below the clock, if a custom format be provided by the user, this function will use it instead of the default format.</w:t>
       </w:r>
     </w:p>
     <w:p>
@@ -4480,7 +4497,15 @@
       </w:pPr>
       <w:r>
         <w:rPr/>
-        <w:t>Once called, this procedure will increment the date/time structure in one second and normalize the result to be possible increment minutes, hours, and days automatically. The normalize only must be done when the seconds reached its range, changing the minutes, hours and so on...</w:t>
+        <w:t xml:space="preserve">Once called, this procedure will increment the date/time structure in one second and normalize the result to be possible increment minutes, hours, and days automatically. The normalize only must be done when the seconds reached its </w:t>
+      </w:r>
+      <w:r>
+        <w:rPr/>
+        <w:t xml:space="preserve">max </w:t>
+      </w:r>
+      <w:r>
+        <w:rPr/>
+        <w:t>range, changing the minutes, hours and so on...</w:t>
       </w:r>
     </w:p>
     <w:p>
@@ -4640,20 +4665,22 @@
     </w:p>
     <w:p>
       <w:pPr>
-        <w:pStyle w:val="Normal1"/>
-        <w:rPr/>
-      </w:pPr>
-      <w:r>
-        <w:rPr/>
-      </w:r>
-    </w:p>
-    <w:p>
-      <w:pPr>
-        <w:pStyle w:val="Heading4"/>
-        <w:rPr/>
-      </w:pPr>
-      <w:r>
-        <w:rPr/>
+        <w:pStyle w:val="Heading5"/>
+        <w:rPr/>
+      </w:pPr>
+      <w:r>
+        <w:rPr/>
+        <w:t>3.2.3.2.5. showProgramError( )</w:t>
+      </w:r>
+    </w:p>
+    <w:p>
+      <w:pPr>
+        <w:pStyle w:val="Normal1"/>
+        <w:rPr/>
+      </w:pPr>
+      <w:r>
+        <w:rPr/>
+        <w:t>Once called, this procedure will clear everything on screen, if there’s something, and show a error message generated by the errors module.</w:t>
       </w:r>
     </w:p>
     <w:p>
@@ -4960,11 +4987,7 @@
       </w:pPr>
       <w:r>
         <w:rPr/>
-        <w:t xml:space="preserve">This module will get and parse all the command-line arguments that user may pass, returning a struct with values ready to be used for each module. </w:t>
-      </w:r>
-      <w:r>
-        <w:rPr/>
-        <w:t xml:space="preserve">This module uses an external library for command-line argument parsing called </w:t>
+        <w:t xml:space="preserve">This module will get and parse all the command-line arguments that user may pass, returning a struct with values ready to be used for each module. This module uses an external library for command-line argument parsing called </w:t>
       </w:r>
       <w:hyperlink r:id="rId2">
         <w:r>
@@ -5016,7 +5039,51 @@
       </w:pPr>
       <w:r>
         <w:rPr/>
-        <w:t>Once called, this function will fetch every argument given by the user, fill and return a struct that each field is useful for a specific module.</w:t>
+        <w:t xml:space="preserve">Once called, this function will fetch every argument given by the user, fill and return a struct that each field is useful for a specific module. </w:t>
+      </w:r>
+      <w:r>
+        <w:rPr/>
+        <w:t>For those arguments that represent hour, minute, second, day, month or year, this function must set them to the macro UNDEFINED, that is represented by -1.</w:t>
+      </w:r>
+    </w:p>
+    <w:p>
+      <w:pPr>
+        <w:pStyle w:val="Heading4"/>
+        <w:rPr/>
+      </w:pPr>
+      <w:r>
+        <w:rPr/>
+        <w:t>3.2.3.5.5. errors module</w:t>
+      </w:r>
+    </w:p>
+    <w:p>
+      <w:pPr>
+        <w:pStyle w:val="Normal1"/>
+        <w:rPr/>
+      </w:pPr>
+      <w:r>
+        <w:rPr/>
+        <w:t>This module will be useful for show a error message to the user generated from any other module of the program. This module already has a set of error messages, the only necessary task is pass an error identifier to generate the error message.</w:t>
+      </w:r>
+    </w:p>
+    <w:p>
+      <w:pPr>
+        <w:pStyle w:val="Heading5"/>
+        <w:rPr/>
+      </w:pPr>
+      <w:r>
+        <w:rPr/>
+        <w:t>3.2.3.5.6. issueAnError( )</w:t>
+      </w:r>
+    </w:p>
+    <w:p>
+      <w:pPr>
+        <w:pStyle w:val="Normal1"/>
+        <w:rPr/>
+      </w:pPr>
+      <w:r>
+        <w:rPr/>
+        <w:t>Once called, this procedure will stop the program immediately and generate an error message that will be shown by the screen-manager module</w:t>
       </w:r>
     </w:p>
     <w:p>
@@ -5038,11 +5105,7 @@
       </w:pPr>
       <w:r>
         <w:rPr/>
-        <w:t xml:space="preserve">After listing the main parts of the software, the remaining work is just join everything to make the final software. The main structure of the program will be a loop that sleeps for 1 second, for each second, a set of functions will run to keep the clock updated and the screen responsible. </w:t>
-      </w:r>
-      <w:r>
-        <w:rPr/>
-        <w:t>In this section will also be defined a pattern of letter case for a better understanding and collaboration among those developers who want to work on this code in the future.</w:t>
+        <w:t>After listing the main parts of the software, the remaining work is just join everything to make the final software. The main structure of the program will be a loop that sleeps for 1 second, for each second, a set of functions will run to keep the clock updated and the screen responsible. In this section will also be defined a pattern of letter case for a better understanding and collaboration among those developers who want to work on this code in the future.</w:t>
       </w:r>
     </w:p>
     <w:p>

</xml_diff>

<commit_message>
screen-manager module complete and tested. The errors module is also complete
</commit_message>
<xml_diff>
--- a/Rclock documentation.docx
+++ b/Rclock documentation.docx
@@ -4364,19 +4364,7 @@
       </w:pPr>
       <w:r>
         <w:rPr/>
-        <w:t xml:space="preserve">Once called, this </w:t>
-      </w:r>
-      <w:r>
-        <w:rPr/>
-        <w:t>procedure</w:t>
-      </w:r>
-      <w:r>
-        <w:rPr/>
-        <w:t xml:space="preserve"> will check for possible range errors, for date and time. Errors like set the hours to 26 or month to 15 are captured here. </w:t>
-      </w:r>
-      <w:r>
-        <w:rPr/>
-        <w:t>An error that was captured by this procedure will issue an error using the errors module.</w:t>
+        <w:t>Once called, this procedure will check for possible range errors, for date and time. Errors like set the hours to 26 or month to 15 are captured here. An error that was captured by this procedure will issue an error using the errors module.</w:t>
       </w:r>
     </w:p>
     <w:p>
@@ -4451,31 +4439,7 @@
       </w:pPr>
       <w:r>
         <w:rPr/>
-        <w:t xml:space="preserve">Once called, this </w:t>
-      </w:r>
-      <w:r>
-        <w:rPr/>
-        <w:t>procedure</w:t>
-      </w:r>
-      <w:r>
-        <w:rPr/>
-        <w:t xml:space="preserve"> will </w:t>
-      </w:r>
-      <w:r>
-        <w:rPr/>
-        <w:t>fill</w:t>
-      </w:r>
-      <w:r>
-        <w:rPr/>
-        <w:t xml:space="preserve"> the date </w:t>
-      </w:r>
-      <w:r>
-        <w:rPr/>
-        <w:t>buffer</w:t>
-      </w:r>
-      <w:r>
-        <w:rPr/>
-        <w:t xml:space="preserve"> that will be shown below the clock, if a custom format be provided by the user, this function will use it instead of the default format.</w:t>
+        <w:t>Once called, this procedure will return the date buffer that will be shown below the clock, if a custom format be provided by the user, this function will use it instead of the default format. This function should calculate the total buffer length. The max generated string length is 512 characters</w:t>
       </w:r>
     </w:p>
     <w:p>
@@ -4497,15 +4461,7 @@
       </w:pPr>
       <w:r>
         <w:rPr/>
-        <w:t xml:space="preserve">Once called, this procedure will increment the date/time structure in one second and normalize the result to be possible increment minutes, hours, and days automatically. The normalize only must be done when the seconds reached its </w:t>
-      </w:r>
-      <w:r>
-        <w:rPr/>
-        <w:t xml:space="preserve">max </w:t>
-      </w:r>
-      <w:r>
-        <w:rPr/>
-        <w:t>range, changing the minutes, hours and so on...</w:t>
+        <w:t>Once called, this procedure will increment the date/time structure in one second and normalize the result to be possible increment minutes, hours, and days automatically. The normalize only must be done when the seconds reached its max range, changing the minutes, hours and so on...</w:t>
       </w:r>
     </w:p>
     <w:p>
@@ -4567,7 +4523,7 @@
       </w:pPr>
       <w:r>
         <w:rPr/>
-        <w:t>Once called, this procedure will generate and populate an array with Ncurses windows, that will hold the digits and colons in the future, the date window will be stored in an individual variable</w:t>
+        <w:t>Once called, this procedure will generate and populate an array with Ncurses windows, that will hold the digits and colons in the future, the date window will be stored in an individual variable. This procedure must be notified in the case of the user want to hide the seconds and the date</w:t>
       </w:r>
     </w:p>
     <w:p>
@@ -4598,7 +4554,7 @@
       </w:pPr>
       <w:r>
         <w:rPr/>
-        <w:t>Once called, this procedure will generate the placeholders for each digit, colon and date windows. The generated placeholders will be stored inside the module, since the screen-manager is the only component that can change these positions, there’s no sense on store this data outside the module. The windows positions that hold the digits and colons will be stored using an array, the date window position will be stored in a struct. There’s the possibility of the user want to hide the seconds of the clock, for that reason, this procedure must be notified to ignore the last three windows, that would be used for the last colon and the seconds.</w:t>
+        <w:t>Once called, this procedure will generate the placeholders for each digit, colon and date windows. The generated placeholders will be stored inside the module, since the screen-manager is the only component that can change these positions, there’s no sense on store this data outside the module. The windows positions that hold the digits and colons will be stored using an array, the date window position will be stored in a struct. There’s the possibility of the user want to hide the seconds and the date of the clock, for that reason, this procedure must be notified to ignore these windows</w:t>
       </w:r>
     </w:p>
     <w:p>
@@ -4619,7 +4575,7 @@
       <w:bookmarkEnd w:id="72"/>
       <w:r>
         <w:rPr/>
-        <w:t>3.2.3.2.3. detectWindowResizes( )</w:t>
+        <w:t>3.2.3.2.3. detectTerminalResizes( )</w:t>
       </w:r>
     </w:p>
     <w:p>
@@ -4650,17 +4606,37 @@
       <w:bookmarkEnd w:id="73"/>
       <w:r>
         <w:rPr/>
-        <w:t>3.2.3.2.4. moveWindowsToPlaceholders( )</w:t>
-      </w:r>
-    </w:p>
-    <w:p>
-      <w:pPr>
-        <w:pStyle w:val="Normal1"/>
-        <w:rPr/>
-      </w:pPr>
-      <w:r>
-        <w:rPr/>
-        <w:t>Once called, this procedure will move all components to their placeholders defined by the setPlaceholders( ).</w:t>
+        <w:t>3.2.3.2.4. moveTimeWindowsToPlaceholders( )</w:t>
+      </w:r>
+    </w:p>
+    <w:p>
+      <w:pPr>
+        <w:pStyle w:val="Normal1"/>
+        <w:rPr/>
+      </w:pPr>
+      <w:r>
+        <w:rPr/>
+        <w:t>Once called, this procedure will move the time windows to their placeholders defined by the setPlaceholders( ).</w:t>
+      </w:r>
+    </w:p>
+    <w:p>
+      <w:pPr>
+        <w:pStyle w:val="Heading5"/>
+        <w:rPr/>
+      </w:pPr>
+      <w:r>
+        <w:rPr/>
+        <w:t>3.2.3.2.5. moveDateWindowToPlaceholder( )</w:t>
+      </w:r>
+    </w:p>
+    <w:p>
+      <w:pPr>
+        <w:pStyle w:val="Normal1"/>
+        <w:rPr/>
+      </w:pPr>
+      <w:r>
+        <w:rPr/>
+        <w:t>Once called, this procedure will move the date window to its placeholder defined by the setPlaceholders( )</w:t>
       </w:r>
     </w:p>
     <w:p>
@@ -5039,11 +5015,7 @@
       </w:pPr>
       <w:r>
         <w:rPr/>
-        <w:t xml:space="preserve">Once called, this function will fetch every argument given by the user, fill and return a struct that each field is useful for a specific module. </w:t>
-      </w:r>
-      <w:r>
-        <w:rPr/>
-        <w:t>For those arguments that represent hour, minute, second, day, month or year, this function must set them to the macro UNDEFINED, that is represented by -1.</w:t>
+        <w:t>Once called, this function will fetch every argument given by the user, fill and return a struct that each field is useful for a specific module. For those arguments that represent hour, minute, second, day, month or year, this function must set them to the macro UNDEFINED, that is represented by -1.</w:t>
       </w:r>
     </w:p>
     <w:p>

</xml_diff>

<commit_message>
colors module in progress
</commit_message>
<xml_diff>
--- a/Rclock documentation.docx
+++ b/Rclock documentation.docx
@@ -539,6 +539,9 @@
         <w:p>
           <w:pPr>
             <w:pStyle w:val="TOC1"/>
+            <w:tabs>
+              <w:tab w:val="right" w:pos="9026" w:leader="dot"/>
+            </w:tabs>
             <w:rPr/>
           </w:pPr>
           <w:r>
@@ -623,13 +626,16 @@
               </w:rPr>
               <w:t>1.3. Meson</w:t>
               <w:tab/>
-              <w:t>3</w:t>
+              <w:t>4</w:t>
             </w:r>
           </w:hyperlink>
         </w:p>
         <w:p>
           <w:pPr>
             <w:pStyle w:val="TOC1"/>
+            <w:tabs>
+              <w:tab w:val="right" w:pos="9026" w:leader="dot"/>
+            </w:tabs>
             <w:rPr/>
           </w:pPr>
           <w:hyperlink w:anchor="__RefHeading___Toc255_2035113049">
@@ -639,7 +645,7 @@
               </w:rPr>
               <w:t>Chapter 2. Software definition</w:t>
               <w:tab/>
-              <w:t>3</w:t>
+              <w:t>4</w:t>
             </w:r>
           </w:hyperlink>
         </w:p>
@@ -659,7 +665,7 @@
               </w:rPr>
               <w:t>2.1. What is the data that will be manipulated be the software</w:t>
               <w:tab/>
-              <w:t>3</w:t>
+              <w:t>4</w:t>
             </w:r>
           </w:hyperlink>
         </w:p>
@@ -759,7 +765,7 @@
               </w:rPr>
               <w:t>2.2.1.3. Project group</w:t>
               <w:tab/>
-              <w:t>4</w:t>
+              <w:t>5</w:t>
             </w:r>
           </w:hyperlink>
         </w:p>
@@ -779,7 +785,7 @@
               </w:rPr>
               <w:t>2.2.2. Performance</w:t>
               <w:tab/>
-              <w:t>4</w:t>
+              <w:t>5</w:t>
             </w:r>
           </w:hyperlink>
         </w:p>
@@ -859,7 +865,7 @@
               </w:rPr>
               <w:t>2.4. Required validation criteria</w:t>
               <w:tab/>
-              <w:t>5</w:t>
+              <w:t>6</w:t>
             </w:r>
           </w:hyperlink>
         </w:p>
@@ -879,7 +885,7 @@
               </w:rPr>
               <w:t>2.4.1 Hiding the date</w:t>
               <w:tab/>
-              <w:t>5</w:t>
+              <w:t>6</w:t>
             </w:r>
           </w:hyperlink>
         </w:p>
@@ -899,7 +905,7 @@
               </w:rPr>
               <w:t>2.4.2. Changing clock color</w:t>
               <w:tab/>
-              <w:t>5</w:t>
+              <w:t>6</w:t>
             </w:r>
           </w:hyperlink>
         </w:p>
@@ -979,7 +985,7 @@
               </w:rPr>
               <w:t>2.4.6. Changing the date format</w:t>
               <w:tab/>
-              <w:t>6</w:t>
+              <w:t>7</w:t>
             </w:r>
           </w:hyperlink>
         </w:p>
@@ -999,7 +1005,7 @@
               </w:rPr>
               <w:t>2.4.7. Set a custom time for the clock</w:t>
               <w:tab/>
-              <w:t>6</w:t>
+              <w:t>7</w:t>
             </w:r>
           </w:hyperlink>
         </w:p>
@@ -1046,6 +1052,9 @@
         <w:p>
           <w:pPr>
             <w:pStyle w:val="TOC1"/>
+            <w:tabs>
+              <w:tab w:val="right" w:pos="9026" w:leader="dot"/>
+            </w:tabs>
             <w:rPr/>
           </w:pPr>
           <w:hyperlink w:anchor="__RefHeading___Toc253_2035113049">
@@ -1055,7 +1064,7 @@
               </w:rPr>
               <w:t>Chapter 3. Software construction</w:t>
               <w:tab/>
-              <w:t>7</w:t>
+              <w:t>8</w:t>
             </w:r>
           </w:hyperlink>
         </w:p>
@@ -1075,7 +1084,7 @@
               </w:rPr>
               <w:t>3.1 Data structures</w:t>
               <w:tab/>
-              <w:t>7</w:t>
+              <w:t>8</w:t>
             </w:r>
           </w:hyperlink>
         </w:p>
@@ -1095,7 +1104,7 @@
               </w:rPr>
               <w:t>3.1.1. Digits matrix</w:t>
               <w:tab/>
-              <w:t>7</w:t>
+              <w:t>8</w:t>
             </w:r>
           </w:hyperlink>
         </w:p>
@@ -1115,7 +1124,7 @@
               </w:rPr>
               <w:t>3.1.1.1. The format of the matrix</w:t>
               <w:tab/>
-              <w:t>7</w:t>
+              <w:t>8</w:t>
             </w:r>
           </w:hyperlink>
         </w:p>
@@ -1195,7 +1204,7 @@
               </w:rPr>
               <w:t>3.2. Software architecture</w:t>
               <w:tab/>
-              <w:t>8</w:t>
+              <w:t>9</w:t>
             </w:r>
           </w:hyperlink>
         </w:p>
@@ -1215,7 +1224,7 @@
               </w:rPr>
               <w:t>3.2.1 The project filesystem</w:t>
               <w:tab/>
-              <w:t>8</w:t>
+              <w:t>9</w:t>
             </w:r>
           </w:hyperlink>
         </w:p>
@@ -1235,7 +1244,7 @@
               </w:rPr>
               <w:t>3.2.2. Modules</w:t>
               <w:tab/>
-              <w:t>8</w:t>
+              <w:t>9</w:t>
             </w:r>
           </w:hyperlink>
         </w:p>
@@ -1355,7 +1364,7 @@
               </w:rPr>
               <w:t>3.2.2.6. arguments.c</w:t>
               <w:tab/>
-              <w:t>9</w:t>
+              <w:t>10</w:t>
             </w:r>
           </w:hyperlink>
         </w:p>
@@ -1375,7 +1384,7 @@
               </w:rPr>
               <w:t>3.2.3. How the procedures should be implemented</w:t>
               <w:tab/>
-              <w:t>9</w:t>
+              <w:t>10</w:t>
             </w:r>
           </w:hyperlink>
         </w:p>
@@ -1395,7 +1404,7 @@
               </w:rPr>
               <w:t>3.2.3.1. datetime module</w:t>
               <w:tab/>
-              <w:t>9</w:t>
+              <w:t>10</w:t>
             </w:r>
           </w:hyperlink>
         </w:p>
@@ -1415,7 +1424,7 @@
               </w:rPr>
               <w:t>3.2.3.1.1. generateDateAndTime()</w:t>
               <w:tab/>
-              <w:t>9</w:t>
+              <w:t>10</w:t>
             </w:r>
           </w:hyperlink>
         </w:p>
@@ -1435,7 +1444,7 @@
               </w:rPr>
               <w:t>3.2.3.1.2. setNewTime()</w:t>
               <w:tab/>
-              <w:t>9</w:t>
+              <w:t>10</w:t>
             </w:r>
           </w:hyperlink>
         </w:p>
@@ -1535,7 +1544,7 @@
               </w:rPr>
               <w:t>3.2.3.1.7. generateDateString( )</w:t>
               <w:tab/>
-              <w:t>10</w:t>
+              <w:t>11</w:t>
             </w:r>
           </w:hyperlink>
         </w:p>
@@ -1555,7 +1564,7 @@
               </w:rPr>
               <w:t>3.2.3.1.8. incrementClockSecond( )</w:t>
               <w:tab/>
-              <w:t>10</w:t>
+              <w:t>11</w:t>
             </w:r>
           </w:hyperlink>
         </w:p>
@@ -1575,7 +1584,7 @@
               </w:rPr>
               <w:t>3.2.3.2. screen-manager module</w:t>
               <w:tab/>
-              <w:t>10</w:t>
+              <w:t>11</w:t>
             </w:r>
           </w:hyperlink>
         </w:p>
@@ -1595,7 +1604,7 @@
               </w:rPr>
               <w:t>3.2.3.2.1. generateWindows( )</w:t>
               <w:tab/>
-              <w:t>10</w:t>
+              <w:t>11</w:t>
             </w:r>
           </w:hyperlink>
         </w:p>
@@ -1615,7 +1624,7 @@
               </w:rPr>
               <w:t>3.2.3.2.2. setPlaceholders( )</w:t>
               <w:tab/>
-              <w:t>10</w:t>
+              <w:t>11</w:t>
             </w:r>
           </w:hyperlink>
         </w:p>
@@ -1633,7 +1642,7 @@
               <w:rPr>
                 <w:rStyle w:val="IndexLink"/>
               </w:rPr>
-              <w:t>3.2.3.2.3. detectWindowResizes( )</w:t>
+              <w:t>3.2.3.2.3. detectTerminalResizes( )</w:t>
               <w:tab/>
               <w:t>11</w:t>
             </w:r>
@@ -1653,7 +1662,7 @@
               <w:rPr>
                 <w:rStyle w:val="IndexLink"/>
               </w:rPr>
-              <w:t>3.2.3.2.4. moveWindowsToPlaceholders( )</w:t>
+              <w:t>3.2.3.2.4. moveTimeWindowsToPlaceholders( )</w:t>
               <w:tab/>
               <w:t>11</w:t>
             </w:r>
@@ -1661,6 +1670,46 @@
         </w:p>
         <w:p>
           <w:pPr>
+            <w:pStyle w:val="TOC5"/>
+            <w:tabs>
+              <w:tab w:val="clear" w:pos="7892"/>
+              <w:tab w:val="right" w:pos="9026" w:leader="dot"/>
+            </w:tabs>
+            <w:rPr/>
+          </w:pPr>
+          <w:hyperlink w:anchor="__RefHeading___Toc996_1226369079">
+            <w:r>
+              <w:rPr>
+                <w:rStyle w:val="IndexLink"/>
+              </w:rPr>
+              <w:t>3.2.3.2.5. moveDateWindowToPlaceholder( )</w:t>
+              <w:tab/>
+              <w:t>11</w:t>
+            </w:r>
+          </w:hyperlink>
+        </w:p>
+        <w:p>
+          <w:pPr>
+            <w:pStyle w:val="TOC5"/>
+            <w:tabs>
+              <w:tab w:val="clear" w:pos="7892"/>
+              <w:tab w:val="right" w:pos="9026" w:leader="dot"/>
+            </w:tabs>
+            <w:rPr/>
+          </w:pPr>
+          <w:hyperlink w:anchor="__RefHeading___Toc994_1226369079">
+            <w:r>
+              <w:rPr>
+                <w:rStyle w:val="IndexLink"/>
+              </w:rPr>
+              <w:t>3.2.3.2.5. showProgramError( )</w:t>
+              <w:tab/>
+              <w:t>12</w:t>
+            </w:r>
+          </w:hyperlink>
+        </w:p>
+        <w:p>
+          <w:pPr>
             <w:pStyle w:val="TOC4"/>
             <w:tabs>
               <w:tab w:val="clear" w:pos="8176"/>
@@ -1675,7 +1724,7 @@
               </w:rPr>
               <w:t>3.2.3.3. colors module</w:t>
               <w:tab/>
-              <w:t>11</w:t>
+              <w:t>12</w:t>
             </w:r>
           </w:hyperlink>
         </w:p>
@@ -1695,7 +1744,7 @@
               </w:rPr>
               <w:t>3.2.3.3.1 loadBuiltinColors( )</w:t>
               <w:tab/>
-              <w:t>11</w:t>
+              <w:t>12</w:t>
             </w:r>
           </w:hyperlink>
         </w:p>
@@ -1715,7 +1764,7 @@
               </w:rPr>
               <w:t>3.2.3.3.2. setComponentsColors( )</w:t>
               <w:tab/>
-              <w:t>11</w:t>
+              <w:t>12</w:t>
             </w:r>
           </w:hyperlink>
         </w:p>
@@ -1735,7 +1784,7 @@
               </w:rPr>
               <w:t>3.2.3.3.3. getComponentColor( )</w:t>
               <w:tab/>
-              <w:t>11</w:t>
+              <w:t>12</w:t>
             </w:r>
           </w:hyperlink>
         </w:p>
@@ -1755,7 +1804,7 @@
               </w:rPr>
               <w:t>3.2.3.4. shapes module</w:t>
               <w:tab/>
-              <w:t>11</w:t>
+              <w:t>12</w:t>
             </w:r>
           </w:hyperlink>
         </w:p>
@@ -1775,7 +1824,7 @@
               </w:rPr>
               <w:t>3.2.3.4.1. getClockDigit( )</w:t>
               <w:tab/>
-              <w:t>11</w:t>
+              <w:t>12</w:t>
             </w:r>
           </w:hyperlink>
         </w:p>
@@ -1795,7 +1844,7 @@
               </w:rPr>
               <w:t>3.2.3.4.2. getClockColon( )</w:t>
               <w:tab/>
-              <w:t>11</w:t>
+              <w:t>12</w:t>
             </w:r>
           </w:hyperlink>
         </w:p>
@@ -1875,7 +1924,7 @@
               </w:rPr>
               <w:t>3.2.3.5.3. drawDate( )</w:t>
               <w:tab/>
-              <w:t>12</w:t>
+              <w:t>13</w:t>
             </w:r>
           </w:hyperlink>
         </w:p>
@@ -1895,7 +1944,87 @@
               </w:rPr>
               <w:t>3.2.3.5.4. arguments module</w:t>
               <w:tab/>
-              <w:t>12</w:t>
+              <w:t>13</w:t>
+            </w:r>
+          </w:hyperlink>
+        </w:p>
+        <w:p>
+          <w:pPr>
+            <w:pStyle w:val="TOC5"/>
+            <w:tabs>
+              <w:tab w:val="clear" w:pos="7892"/>
+              <w:tab w:val="right" w:pos="9026" w:leader="dot"/>
+            </w:tabs>
+            <w:rPr/>
+          </w:pPr>
+          <w:hyperlink w:anchor="__RefHeading___Toc992_1226369079">
+            <w:r>
+              <w:rPr>
+                <w:rStyle w:val="IndexLink"/>
+              </w:rPr>
+              <w:t>3.2.3.5.4.1. createProgramArguments( )</w:t>
+              <w:tab/>
+              <w:t>13</w:t>
+            </w:r>
+          </w:hyperlink>
+        </w:p>
+        <w:p>
+          <w:pPr>
+            <w:pStyle w:val="TOC5"/>
+            <w:tabs>
+              <w:tab w:val="clear" w:pos="7892"/>
+              <w:tab w:val="right" w:pos="9026" w:leader="dot"/>
+            </w:tabs>
+            <w:rPr/>
+          </w:pPr>
+          <w:hyperlink w:anchor="__RefHeading___Toc990_1226369079">
+            <w:r>
+              <w:rPr>
+                <w:rStyle w:val="IndexLink"/>
+              </w:rPr>
+              <w:t>3.2.3.5.4.2. fetchProgramArguments( )</w:t>
+              <w:tab/>
+              <w:t>13</w:t>
+            </w:r>
+          </w:hyperlink>
+        </w:p>
+        <w:p>
+          <w:pPr>
+            <w:pStyle w:val="TOC4"/>
+            <w:tabs>
+              <w:tab w:val="clear" w:pos="8176"/>
+              <w:tab w:val="right" w:pos="9026" w:leader="dot"/>
+            </w:tabs>
+            <w:rPr/>
+          </w:pPr>
+          <w:hyperlink w:anchor="__RefHeading___Toc986_1226369079">
+            <w:r>
+              <w:rPr>
+                <w:rStyle w:val="IndexLink"/>
+              </w:rPr>
+              <w:t>3.2.3.5.5. errors module</w:t>
+              <w:tab/>
+              <w:t>13</w:t>
+            </w:r>
+          </w:hyperlink>
+        </w:p>
+        <w:p>
+          <w:pPr>
+            <w:pStyle w:val="TOC5"/>
+            <w:tabs>
+              <w:tab w:val="clear" w:pos="7892"/>
+              <w:tab w:val="right" w:pos="9026" w:leader="dot"/>
+            </w:tabs>
+            <w:rPr/>
+          </w:pPr>
+          <w:hyperlink w:anchor="__RefHeading___Toc988_1226369079">
+            <w:r>
+              <w:rPr>
+                <w:rStyle w:val="IndexLink"/>
+              </w:rPr>
+              <w:t>3.2.3.5.6. issueAnError( )</w:t>
+              <w:tab/>
+              <w:t>13</w:t>
             </w:r>
           </w:hyperlink>
         </w:p>
@@ -1915,7 +2044,27 @@
               </w:rPr>
               <w:t>3.2.4. How the project should be translated to a programming language</w:t>
               <w:tab/>
-              <w:t>12</w:t>
+              <w:t>13</w:t>
+            </w:r>
+          </w:hyperlink>
+        </w:p>
+        <w:p>
+          <w:pPr>
+            <w:pStyle w:val="TOC4"/>
+            <w:tabs>
+              <w:tab w:val="clear" w:pos="8176"/>
+              <w:tab w:val="right" w:pos="9026" w:leader="dot"/>
+            </w:tabs>
+            <w:rPr/>
+          </w:pPr>
+          <w:hyperlink w:anchor="__RefHeading___Toc984_1226369079">
+            <w:r>
+              <w:rPr>
+                <w:rStyle w:val="IndexLink"/>
+              </w:rPr>
+              <w:t>3.2.4.1. The letter case of the project</w:t>
+              <w:tab/>
+              <w:t>13</w:t>
             </w:r>
           </w:hyperlink>
         </w:p>
@@ -1935,7 +2084,7 @@
               </w:rPr>
               <w:t>3.2.5. How the tests should be performed</w:t>
               <w:tab/>
-              <w:t>12</w:t>
+              <w:t>14</w:t>
             </w:r>
           </w:hyperlink>
           <w:r>
@@ -3135,11 +3284,60 @@
     </w:p>
     <w:p>
       <w:pPr>
-        <w:pStyle w:val="Normal1"/>
-        <w:rPr/>
-      </w:pPr>
-      <w:r>
-        <w:rPr/>
+        <w:pStyle w:val="Heading3"/>
+        <w:rPr/>
+      </w:pPr>
+      <w:r>
+        <w:rPr/>
+      </w:r>
+    </w:p>
+    <w:p>
+      <w:pPr>
+        <w:pStyle w:val="Heading3"/>
+        <w:rPr/>
+      </w:pPr>
+      <w:r>
+        <w:rPr/>
+        <w:t>2.4.6. Changing the digits colors</w:t>
+      </w:r>
+    </w:p>
+    <w:p>
+      <w:pPr>
+        <w:pStyle w:val="Normal1"/>
+        <w:rPr/>
+      </w:pPr>
+      <w:r>
+        <w:rPr/>
+        <w:t>This flag behaves like the –clock-color, but only affect the digits</w:t>
+      </w:r>
+    </w:p>
+    <w:p>
+      <w:pPr>
+        <w:pStyle w:val="Normal1"/>
+        <w:rPr/>
+      </w:pPr>
+      <w:r>
+        <w:rPr/>
+      </w:r>
+    </w:p>
+    <w:p>
+      <w:pPr>
+        <w:pStyle w:val="Normal1"/>
+        <w:rPr/>
+      </w:pPr>
+      <w:r>
+        <w:rPr/>
+        <w:t>Full command: --digits-color &lt;color-name&gt;</w:t>
+      </w:r>
+    </w:p>
+    <w:p>
+      <w:pPr>
+        <w:pStyle w:val="Normal1"/>
+        <w:rPr/>
+      </w:pPr>
+      <w:r>
+        <w:rPr/>
+        <w:t>Abbreviation: -l &lt;color-name&gt;</w:t>
       </w:r>
     </w:p>
     <w:p>
@@ -3151,7 +3349,15 @@
       <w:bookmarkEnd w:id="39"/>
       <w:r>
         <w:rPr/>
-        <w:t>2.4.6. Changing the date format</w:t>
+        <w:t>2.4.</w:t>
+      </w:r>
+      <w:r>
+        <w:rPr/>
+        <w:t>7</w:t>
+      </w:r>
+      <w:r>
+        <w:rPr/>
+        <w:t>. Changing the date format</w:t>
       </w:r>
     </w:p>
     <w:p>
@@ -3211,7 +3417,15 @@
       <w:bookmarkEnd w:id="40"/>
       <w:r>
         <w:rPr/>
-        <w:t>2.4.7. Set a custom time for the clock</w:t>
+        <w:t>2.4.</w:t>
+      </w:r>
+      <w:r>
+        <w:rPr/>
+        <w:t>8</w:t>
+      </w:r>
+      <w:r>
+        <w:rPr/>
+        <w:t>. Set a custom time for the clock</w:t>
       </w:r>
     </w:p>
     <w:p>
@@ -3358,7 +3572,15 @@
       <w:bookmarkEnd w:id="41"/>
       <w:r>
         <w:rPr/>
-        <w:t>2.4.8. Set a custom date</w:t>
+        <w:t>2.4.</w:t>
+      </w:r>
+      <w:r>
+        <w:rPr/>
+        <w:t>9</w:t>
+      </w:r>
+      <w:r>
+        <w:rPr/>
+        <w:t>. Set a custom date</w:t>
       </w:r>
     </w:p>
     <w:p>
@@ -3496,7 +3718,15 @@
       <w:bookmarkEnd w:id="42"/>
       <w:r>
         <w:rPr/>
-        <w:t>2.4.9. Hide the seconds of the clock</w:t>
+        <w:t>2.4.</w:t>
+      </w:r>
+      <w:r>
+        <w:rPr/>
+        <w:t>10</w:t>
+      </w:r>
+      <w:r>
+        <w:rPr/>
+        <w:t>. Hide the seconds of the clock</w:t>
       </w:r>
     </w:p>
     <w:p>
@@ -4624,6 +4854,8 @@
         <w:pStyle w:val="Heading5"/>
         <w:rPr/>
       </w:pPr>
+      <w:bookmarkStart w:id="74" w:name="__RefHeading___Toc996_1226369079"/>
+      <w:bookmarkEnd w:id="74"/>
       <w:r>
         <w:rPr/>
         <w:t>3.2.3.2.5. moveDateWindowToPlaceholder( )</w:t>
@@ -4644,6 +4876,8 @@
         <w:pStyle w:val="Heading5"/>
         <w:rPr/>
       </w:pPr>
+      <w:bookmarkStart w:id="75" w:name="__RefHeading___Toc994_1226369079"/>
+      <w:bookmarkEnd w:id="75"/>
       <w:r>
         <w:rPr/>
         <w:t>3.2.3.2.5. showProgramError( )</w:t>
@@ -4656,7 +4890,11 @@
       </w:pPr>
       <w:r>
         <w:rPr/>
-        <w:t>Once called, this procedure will clear everything on screen, if there’s something, and show a error message generated by the errors module.</w:t>
+        <w:t xml:space="preserve">Once called, this procedure will clear everything on screen, if there’s something, and show a error message generated by the errors module. </w:t>
+      </w:r>
+      <w:r>
+        <w:rPr/>
+        <w:t>The message shall be aligned to the center and inside a box. A second message with the content “Press any key to exit” shall be positioned below the error message</w:t>
       </w:r>
     </w:p>
     <w:p>
@@ -4664,8 +4902,8 @@
         <w:pStyle w:val="Heading4"/>
         <w:rPr/>
       </w:pPr>
-      <w:bookmarkStart w:id="74" w:name="__RefHeading___Toc327_2035113049"/>
-      <w:bookmarkEnd w:id="74"/>
+      <w:bookmarkStart w:id="76" w:name="__RefHeading___Toc327_2035113049"/>
+      <w:bookmarkEnd w:id="76"/>
       <w:r>
         <w:rPr/>
         <w:t>3.2.3.3. colors module</w:t>
@@ -4678,7 +4916,15 @@
       </w:pPr>
       <w:r>
         <w:rPr/>
-        <w:t>The colors module will load all available colors and set the selected colors for each component of the program based on the user input, every acess to colors to draw something on screen must be requested to this module</w:t>
+        <w:t>The colors module will load all available colors and set the selected colors for each component of the program based on the user input, every ac</w:t>
+      </w:r>
+      <w:r>
+        <w:rPr/>
+        <w:t>c</w:t>
+      </w:r>
+      <w:r>
+        <w:rPr/>
+        <w:t>ess to colors to draw something on screen must be requested to this module</w:t>
       </w:r>
     </w:p>
     <w:p>
@@ -4686,21 +4932,29 @@
         <w:pStyle w:val="Heading5"/>
         <w:rPr/>
       </w:pPr>
-      <w:bookmarkStart w:id="75" w:name="__RefHeading___Toc369_2035113049"/>
-      <w:bookmarkEnd w:id="75"/>
-      <w:r>
-        <w:rPr/>
-        <w:t>3.2.3.3.1 loadBuiltinColors( )</w:t>
-      </w:r>
-    </w:p>
-    <w:p>
-      <w:pPr>
-        <w:pStyle w:val="Normal1"/>
-        <w:rPr/>
-      </w:pPr>
-      <w:r>
-        <w:rPr/>
-        <w:t>Once called, this procedure will fill an array inside the module with all available colors and colors ID.</w:t>
+      <w:bookmarkStart w:id="77" w:name="__RefHeading___Toc367_2035113049"/>
+      <w:bookmarkEnd w:id="77"/>
+      <w:r>
+        <w:rPr/>
+        <w:t>3.2.3.3.</w:t>
+      </w:r>
+      <w:r>
+        <w:rPr/>
+        <w:t>1</w:t>
+      </w:r>
+      <w:r>
+        <w:rPr/>
+        <w:t>. setComponentsColors( )</w:t>
+      </w:r>
+    </w:p>
+    <w:p>
+      <w:pPr>
+        <w:pStyle w:val="Normal1"/>
+        <w:rPr/>
+      </w:pPr>
+      <w:r>
+        <w:rPr/>
+        <w:t>Once called, this procedure will save the colors given by the user through command-line arguments after check if the same exists. If no values were given, a default color will be used</w:t>
       </w:r>
     </w:p>
     <w:p>
@@ -4708,21 +4962,60 @@
         <w:pStyle w:val="Heading5"/>
         <w:rPr/>
       </w:pPr>
-      <w:bookmarkStart w:id="76" w:name="__RefHeading___Toc367_2035113049"/>
-      <w:bookmarkEnd w:id="76"/>
-      <w:r>
-        <w:rPr/>
-        <w:t>3.2.3.3.2. setComponentsColors( )</w:t>
-      </w:r>
-    </w:p>
-    <w:p>
-      <w:pPr>
-        <w:pStyle w:val="Normal1"/>
-        <w:rPr/>
-      </w:pPr>
-      <w:r>
-        <w:rPr/>
-        <w:t>Once called, this procedure will save the colors given by the user through command-line arguments after check if the same exists. If no values were given, a default color will be used</w:t>
+      <w:bookmarkStart w:id="78" w:name="__RefHeading___Toc365_2035113049"/>
+      <w:bookmarkEnd w:id="78"/>
+      <w:r>
+        <w:rPr/>
+        <w:t>3.2.3.3.</w:t>
+      </w:r>
+      <w:r>
+        <w:rPr/>
+        <w:t>2</w:t>
+      </w:r>
+      <w:r>
+        <w:rPr/>
+        <w:t>. getComponentColor( )</w:t>
+      </w:r>
+    </w:p>
+    <w:p>
+      <w:pPr>
+        <w:pStyle w:val="Normal1"/>
+        <w:rPr/>
+      </w:pPr>
+      <w:r>
+        <w:rPr/>
+        <w:t>Once called, this function will verify the given argument that identifies a component and return the color ID that matches the identifier</w:t>
+      </w:r>
+    </w:p>
+    <w:p>
+      <w:pPr>
+        <w:pStyle w:val="Heading4"/>
+        <w:rPr/>
+      </w:pPr>
+      <w:bookmarkStart w:id="79" w:name="__RefHeading___Toc323_2035113049"/>
+      <w:bookmarkEnd w:id="79"/>
+      <w:r>
+        <w:rPr/>
+        <w:t>3.2.3.4. shapes module</w:t>
+      </w:r>
+    </w:p>
+    <w:p>
+      <w:pPr>
+        <w:pStyle w:val="Normal1"/>
+        <w:rPr/>
+      </w:pPr>
+      <w:r>
+        <w:rPr/>
+        <w:t>The shapes module will be a proxy between the digits/colon shapes and the rest of the program, any acess to these shapes must be asked to this module</w:t>
+      </w:r>
+    </w:p>
+    <w:p>
+      <w:pPr>
+        <w:pStyle w:val="Normal1"/>
+        <w:rPr/>
+      </w:pPr>
+      <w:r>
+        <w:rPr/>
       </w:r>
     </w:p>
     <w:p>
@@ -4730,21 +5023,52 @@
         <w:pStyle w:val="Heading5"/>
         <w:rPr/>
       </w:pPr>
-      <w:bookmarkStart w:id="77" w:name="__RefHeading___Toc365_2035113049"/>
-      <w:bookmarkEnd w:id="77"/>
-      <w:r>
-        <w:rPr/>
-        <w:t>3.2.3.3.3. getComponentColor( )</w:t>
-      </w:r>
-    </w:p>
-    <w:p>
-      <w:pPr>
-        <w:pStyle w:val="Normal1"/>
-        <w:rPr/>
-      </w:pPr>
-      <w:r>
-        <w:rPr/>
-        <w:t>Once called, this function will verify the given argument that identifies a component and return the color ID that matches the identifier</w:t>
+      <w:bookmarkStart w:id="80" w:name="__RefHeading___Toc361_2035113049"/>
+      <w:bookmarkEnd w:id="80"/>
+      <w:r>
+        <w:rPr/>
+        <w:t>3.2.3.4.1. getClockDigit( )</w:t>
+      </w:r>
+    </w:p>
+    <w:p>
+      <w:pPr>
+        <w:pStyle w:val="Normal1"/>
+        <w:rPr/>
+      </w:pPr>
+      <w:r>
+        <w:rPr/>
+        <w:t>Once called, this function will return a pointer to the clock shape specified by the given argument</w:t>
+      </w:r>
+    </w:p>
+    <w:p>
+      <w:pPr>
+        <w:pStyle w:val="Normal1"/>
+        <w:rPr/>
+      </w:pPr>
+      <w:r>
+        <w:rPr/>
+      </w:r>
+    </w:p>
+    <w:p>
+      <w:pPr>
+        <w:pStyle w:val="Heading5"/>
+        <w:rPr/>
+      </w:pPr>
+      <w:bookmarkStart w:id="81" w:name="__RefHeading___Toc359_2035113049"/>
+      <w:bookmarkEnd w:id="81"/>
+      <w:r>
+        <w:rPr/>
+        <w:t>3.2.3.4.2. getClockColon( )</w:t>
+      </w:r>
+    </w:p>
+    <w:p>
+      <w:pPr>
+        <w:pStyle w:val="Normal1"/>
+        <w:rPr/>
+      </w:pPr>
+      <w:r>
+        <w:rPr/>
+        <w:t>Once called, this function will return a pointer to the colon shape</w:t>
       </w:r>
     </w:p>
     <w:p>
@@ -4752,92 +5076,8 @@
         <w:pStyle w:val="Heading4"/>
         <w:rPr/>
       </w:pPr>
-      <w:bookmarkStart w:id="78" w:name="__RefHeading___Toc323_2035113049"/>
-      <w:bookmarkEnd w:id="78"/>
-      <w:r>
-        <w:rPr/>
-        <w:t>3.2.3.4. shapes module</w:t>
-      </w:r>
-    </w:p>
-    <w:p>
-      <w:pPr>
-        <w:pStyle w:val="Normal1"/>
-        <w:rPr/>
-      </w:pPr>
-      <w:r>
-        <w:rPr/>
-        <w:t>The shapes module will be a proxy between the digits/colon shapes and the rest of the program, any acess to these shapes must be asked to this module</w:t>
-      </w:r>
-    </w:p>
-    <w:p>
-      <w:pPr>
-        <w:pStyle w:val="Normal1"/>
-        <w:rPr/>
-      </w:pPr>
-      <w:r>
-        <w:rPr/>
-      </w:r>
-    </w:p>
-    <w:p>
-      <w:pPr>
-        <w:pStyle w:val="Heading5"/>
-        <w:rPr/>
-      </w:pPr>
-      <w:bookmarkStart w:id="79" w:name="__RefHeading___Toc361_2035113049"/>
-      <w:bookmarkEnd w:id="79"/>
-      <w:r>
-        <w:rPr/>
-        <w:t>3.2.3.4.1. getClockDigit( )</w:t>
-      </w:r>
-    </w:p>
-    <w:p>
-      <w:pPr>
-        <w:pStyle w:val="Normal1"/>
-        <w:rPr/>
-      </w:pPr>
-      <w:r>
-        <w:rPr/>
-        <w:t>Once called, this function will return a pointer to the clock shape specified by the given argument</w:t>
-      </w:r>
-    </w:p>
-    <w:p>
-      <w:pPr>
-        <w:pStyle w:val="Normal1"/>
-        <w:rPr/>
-      </w:pPr>
-      <w:r>
-        <w:rPr/>
-      </w:r>
-    </w:p>
-    <w:p>
-      <w:pPr>
-        <w:pStyle w:val="Heading5"/>
-        <w:rPr/>
-      </w:pPr>
-      <w:bookmarkStart w:id="80" w:name="__RefHeading___Toc359_2035113049"/>
-      <w:bookmarkEnd w:id="80"/>
-      <w:r>
-        <w:rPr/>
-        <w:t>3.2.3.4.2. getClockColon( )</w:t>
-      </w:r>
-    </w:p>
-    <w:p>
-      <w:pPr>
-        <w:pStyle w:val="Normal1"/>
-        <w:rPr/>
-      </w:pPr>
-      <w:r>
-        <w:rPr/>
-        <w:t>Once called, this function will return a pointer to the colon shape</w:t>
-      </w:r>
-    </w:p>
-    <w:p>
-      <w:pPr>
-        <w:pStyle w:val="Heading4"/>
-        <w:rPr/>
-      </w:pPr>
-      <w:bookmarkStart w:id="81" w:name="__RefHeading___Toc329_2035113049"/>
-      <w:bookmarkEnd w:id="81"/>
+      <w:bookmarkStart w:id="82" w:name="__RefHeading___Toc329_2035113049"/>
+      <w:bookmarkEnd w:id="82"/>
       <w:r>
         <w:rPr/>
         <w:t xml:space="preserve">3.2.3.5. </w:t>
@@ -4870,8 +5110,8 @@
         <w:pStyle w:val="Heading5"/>
         <w:rPr/>
       </w:pPr>
-      <w:bookmarkStart w:id="82" w:name="__RefHeading___Toc363_2035113049"/>
-      <w:bookmarkEnd w:id="82"/>
+      <w:bookmarkStart w:id="83" w:name="__RefHeading___Toc363_2035113049"/>
+      <w:bookmarkEnd w:id="83"/>
       <w:r>
         <w:rPr/>
         <w:t>3.2.3.5.1. normalizeSegment( )</w:t>
@@ -4896,8 +5136,8 @@
         <w:pStyle w:val="Heading5"/>
         <w:rPr/>
       </w:pPr>
-      <w:bookmarkStart w:id="83" w:name="__RefHeading___Toc357_2035113049"/>
-      <w:bookmarkEnd w:id="83"/>
+      <w:bookmarkStart w:id="84" w:name="__RefHeading___Toc357_2035113049"/>
+      <w:bookmarkEnd w:id="84"/>
       <w:r>
         <w:rPr/>
         <w:t>3.2.3.5.2. drawSegment( )</w:t>
@@ -4927,8 +5167,8 @@
         <w:pStyle w:val="Heading5"/>
         <w:rPr/>
       </w:pPr>
-      <w:bookmarkStart w:id="84" w:name="__RefHeading___Toc355_2035113049"/>
-      <w:bookmarkEnd w:id="84"/>
+      <w:bookmarkStart w:id="85" w:name="__RefHeading___Toc355_2035113049"/>
+      <w:bookmarkEnd w:id="85"/>
       <w:r>
         <w:rPr/>
         <w:t>3.2.3.5.3. drawDate( )</w:t>
@@ -4949,8 +5189,8 @@
         <w:pStyle w:val="Heading4"/>
         <w:rPr/>
       </w:pPr>
-      <w:bookmarkStart w:id="85" w:name="__RefHeading___Toc321_2035113049"/>
-      <w:bookmarkEnd w:id="85"/>
+      <w:bookmarkStart w:id="86" w:name="__RefHeading___Toc321_2035113049"/>
+      <w:bookmarkEnd w:id="86"/>
       <w:r>
         <w:rPr/>
         <w:t>3.2.3.5.4. arguments module</w:t>
@@ -4983,6 +5223,8 @@
         <w:pStyle w:val="Heading5"/>
         <w:rPr/>
       </w:pPr>
+      <w:bookmarkStart w:id="87" w:name="__RefHeading___Toc992_1226369079"/>
+      <w:bookmarkEnd w:id="87"/>
       <w:r>
         <w:rPr/>
         <w:t>3.2.3.5.4.1. createProgramArguments( )</w:t>
@@ -5003,6 +5245,8 @@
         <w:pStyle w:val="Heading5"/>
         <w:rPr/>
       </w:pPr>
+      <w:bookmarkStart w:id="88" w:name="__RefHeading___Toc990_1226369079"/>
+      <w:bookmarkEnd w:id="88"/>
       <w:r>
         <w:rPr/>
         <w:t>3.2.3.5.4.2. fetchProgramArguments( )</w:t>
@@ -5023,6 +5267,8 @@
         <w:pStyle w:val="Heading4"/>
         <w:rPr/>
       </w:pPr>
+      <w:bookmarkStart w:id="89" w:name="__RefHeading___Toc986_1226369079"/>
+      <w:bookmarkEnd w:id="89"/>
       <w:r>
         <w:rPr/>
         <w:t>3.2.3.5.5. errors module</w:t>
@@ -5043,6 +5289,8 @@
         <w:pStyle w:val="Heading5"/>
         <w:rPr/>
       </w:pPr>
+      <w:bookmarkStart w:id="90" w:name="__RefHeading___Toc988_1226369079"/>
+      <w:bookmarkEnd w:id="90"/>
       <w:r>
         <w:rPr/>
         <w:t>3.2.3.5.6. issueAnError( )</w:t>
@@ -5063,8 +5311,8 @@
         <w:pStyle w:val="Heading3"/>
         <w:rPr/>
       </w:pPr>
-      <w:bookmarkStart w:id="86" w:name="__RefHeading___Toc281_2035113049"/>
-      <w:bookmarkEnd w:id="86"/>
+      <w:bookmarkStart w:id="91" w:name="__RefHeading___Toc281_2035113049"/>
+      <w:bookmarkEnd w:id="91"/>
       <w:r>
         <w:rPr/>
         <w:t>3.2.4. How the project should be translated to a programming language</w:t>
@@ -5085,6 +5333,8 @@
         <w:pStyle w:val="Heading4"/>
         <w:rPr/>
       </w:pPr>
+      <w:bookmarkStart w:id="92" w:name="__RefHeading___Toc984_1226369079"/>
+      <w:bookmarkEnd w:id="92"/>
       <w:r>
         <w:rPr/>
         <w:t>3.2.4.1. The letter case of the project</w:t>
@@ -5174,8 +5424,8 @@
         <w:pStyle w:val="Heading3"/>
         <w:rPr/>
       </w:pPr>
-      <w:bookmarkStart w:id="87" w:name="__RefHeading___Toc279_2035113049"/>
-      <w:bookmarkEnd w:id="87"/>
+      <w:bookmarkStart w:id="93" w:name="__RefHeading___Toc279_2035113049"/>
+      <w:bookmarkEnd w:id="93"/>
       <w:r>
         <w:rPr/>
         <w:t>3.2.5. How the tests should be performed</w:t>
@@ -5243,7 +5493,7 @@
     </w:r>
     <w:r>
       <w:rPr/>
-      <w:t>13</w:t>
+      <w:t>14</w:t>
     </w:r>
     <w:r>
       <w:rPr/>

</xml_diff>

<commit_message>
design module is complete, but need some tests
</commit_message>
<xml_diff>
--- a/Rclock documentation.docx
+++ b/Rclock documentation.docx
@@ -539,9 +539,6 @@
         <w:p>
           <w:pPr>
             <w:pStyle w:val="TOC1"/>
-            <w:tabs>
-              <w:tab w:val="right" w:pos="9026" w:leader="dot"/>
-            </w:tabs>
             <w:rPr/>
           </w:pPr>
           <w:r>
@@ -633,9 +630,6 @@
         <w:p>
           <w:pPr>
             <w:pStyle w:val="TOC1"/>
-            <w:tabs>
-              <w:tab w:val="right" w:pos="9026" w:leader="dot"/>
-            </w:tabs>
             <w:rPr/>
           </w:pPr>
           <w:hyperlink w:anchor="__RefHeading___Toc255_2035113049">
@@ -1052,9 +1046,6 @@
         <w:p>
           <w:pPr>
             <w:pStyle w:val="TOC1"/>
-            <w:tabs>
-              <w:tab w:val="right" w:pos="9026" w:leader="dot"/>
-            </w:tabs>
             <w:rPr/>
           </w:pPr>
           <w:hyperlink w:anchor="__RefHeading___Toc253_2035113049">
@@ -3349,15 +3340,7 @@
       <w:bookmarkEnd w:id="39"/>
       <w:r>
         <w:rPr/>
-        <w:t>2.4.</w:t>
-      </w:r>
-      <w:r>
-        <w:rPr/>
-        <w:t>7</w:t>
-      </w:r>
-      <w:r>
-        <w:rPr/>
-        <w:t>. Changing the date format</w:t>
+        <w:t>2.4.7. Changing the date format</w:t>
       </w:r>
     </w:p>
     <w:p>
@@ -3417,15 +3400,7 @@
       <w:bookmarkEnd w:id="40"/>
       <w:r>
         <w:rPr/>
-        <w:t>2.4.</w:t>
-      </w:r>
-      <w:r>
-        <w:rPr/>
-        <w:t>8</w:t>
-      </w:r>
-      <w:r>
-        <w:rPr/>
-        <w:t>. Set a custom time for the clock</w:t>
+        <w:t>2.4.8. Set a custom time for the clock</w:t>
       </w:r>
     </w:p>
     <w:p>
@@ -3572,15 +3547,7 @@
       <w:bookmarkEnd w:id="41"/>
       <w:r>
         <w:rPr/>
-        <w:t>2.4.</w:t>
-      </w:r>
-      <w:r>
-        <w:rPr/>
-        <w:t>9</w:t>
-      </w:r>
-      <w:r>
-        <w:rPr/>
-        <w:t>. Set a custom date</w:t>
+        <w:t>2.4.9. Set a custom date</w:t>
       </w:r>
     </w:p>
     <w:p>
@@ -3718,15 +3685,7 @@
       <w:bookmarkEnd w:id="42"/>
       <w:r>
         <w:rPr/>
-        <w:t>2.4.</w:t>
-      </w:r>
-      <w:r>
-        <w:rPr/>
-        <w:t>10</w:t>
-      </w:r>
-      <w:r>
-        <w:rPr/>
-        <w:t>. Hide the seconds of the clock</w:t>
+        <w:t>2.4.10. Hide the seconds of the clock</w:t>
       </w:r>
     </w:p>
     <w:p>
@@ -4890,11 +4849,47 @@
       </w:pPr>
       <w:r>
         <w:rPr/>
-        <w:t xml:space="preserve">Once called, this procedure will clear everything on screen, if there’s something, and show a error message generated by the errors module. </w:t>
-      </w:r>
-      <w:r>
-        <w:rPr/>
-        <w:t>The message shall be aligned to the center and inside a box. A second message with the content “Press any key to exit” shall be positioned below the error message</w:t>
+        <w:t>Once called, this procedure will clear everything on screen, if there’s something, and show a error message generated by the errors module. The message shall be aligned to the center and inside a box. A second message with the content “Press any key to exit” shall be positioned below the error message</w:t>
+      </w:r>
+    </w:p>
+    <w:p>
+      <w:pPr>
+        <w:pStyle w:val="Heading5"/>
+        <w:rPr/>
+      </w:pPr>
+      <w:r>
+        <w:rPr/>
+        <w:t>3.2.3.2.6. getClockWindow( )</w:t>
+      </w:r>
+    </w:p>
+    <w:p>
+      <w:pPr>
+        <w:pStyle w:val="Normal1"/>
+        <w:rPr/>
+      </w:pPr>
+      <w:r>
+        <w:rPr/>
+        <w:t>Once called, this function returns the clock window identified by the index between 0 and 7</w:t>
+      </w:r>
+    </w:p>
+    <w:p>
+      <w:pPr>
+        <w:pStyle w:val="Heading5"/>
+        <w:rPr/>
+      </w:pPr>
+      <w:r>
+        <w:rPr/>
+        <w:t>3.2.3.2.7. getDateWindow( )</w:t>
+      </w:r>
+    </w:p>
+    <w:p>
+      <w:pPr>
+        <w:pStyle w:val="Normal1"/>
+        <w:rPr/>
+      </w:pPr>
+      <w:r>
+        <w:rPr/>
+        <w:t>Once called, this function returns the date window</w:t>
       </w:r>
     </w:p>
     <w:p>
@@ -4916,15 +4911,7 @@
       </w:pPr>
       <w:r>
         <w:rPr/>
-        <w:t>The colors module will load all available colors and set the selected colors for each component of the program based on the user input, every ac</w:t>
-      </w:r>
-      <w:r>
-        <w:rPr/>
-        <w:t>c</w:t>
-      </w:r>
-      <w:r>
-        <w:rPr/>
-        <w:t>ess to colors to draw something on screen must be requested to this module</w:t>
+        <w:t>The colors module will load all available colors and set the selected colors for each component of the program based on the user input, every access to colors to draw something on screen must be requested to this module</w:t>
       </w:r>
     </w:p>
     <w:p>
@@ -4936,15 +4923,7 @@
       <w:bookmarkEnd w:id="77"/>
       <w:r>
         <w:rPr/>
-        <w:t>3.2.3.3.</w:t>
-      </w:r>
-      <w:r>
-        <w:rPr/>
-        <w:t>1</w:t>
-      </w:r>
-      <w:r>
-        <w:rPr/>
-        <w:t>. setComponentsColors( )</w:t>
+        <w:t>3.2.3.3.1. setComponentsColors( )</w:t>
       </w:r>
     </w:p>
     <w:p>
@@ -4966,25 +4945,69 @@
       <w:bookmarkEnd w:id="78"/>
       <w:r>
         <w:rPr/>
-        <w:t>3.2.3.3.</w:t>
-      </w:r>
-      <w:r>
-        <w:rPr/>
-        <w:t>2</w:t>
-      </w:r>
-      <w:r>
-        <w:rPr/>
-        <w:t>. getComponentColor( )</w:t>
-      </w:r>
-    </w:p>
-    <w:p>
-      <w:pPr>
-        <w:pStyle w:val="Normal1"/>
-        <w:rPr/>
-      </w:pPr>
-      <w:r>
-        <w:rPr/>
-        <w:t>Once called, this function will verify the given argument that identifies a component and return the color ID that matches the identifier</w:t>
+        <w:t>3.2.3.3.2. get</w:t>
+      </w:r>
+      <w:r>
+        <w:rPr/>
+        <w:t>Digit</w:t>
+      </w:r>
+      <w:r>
+        <w:rPr/>
+        <w:t>Color( )</w:t>
+      </w:r>
+    </w:p>
+    <w:p>
+      <w:pPr>
+        <w:pStyle w:val="Normal1"/>
+        <w:rPr/>
+      </w:pPr>
+      <w:r>
+        <w:rPr/>
+        <w:t xml:space="preserve">Once called, </w:t>
+      </w:r>
+      <w:r>
+        <w:rPr/>
+        <w:t>this function will return the color ID of a digit that matches the given identifier between 0 and 5</w:t>
+      </w:r>
+    </w:p>
+    <w:p>
+      <w:pPr>
+        <w:pStyle w:val="Heading5"/>
+        <w:rPr/>
+      </w:pPr>
+      <w:r>
+        <w:rPr/>
+        <w:t>3.2.3.3.3. getColonColor( )</w:t>
+      </w:r>
+    </w:p>
+    <w:p>
+      <w:pPr>
+        <w:pStyle w:val="Normal1"/>
+        <w:rPr/>
+      </w:pPr>
+      <w:r>
+        <w:rPr/>
+        <w:t>Once called, this function will return the color ID of the clock colons</w:t>
+      </w:r>
+    </w:p>
+    <w:p>
+      <w:pPr>
+        <w:pStyle w:val="Heading5"/>
+        <w:rPr/>
+      </w:pPr>
+      <w:r>
+        <w:rPr/>
+        <w:t>3.2.3.3.4. getDateColor( )</w:t>
+      </w:r>
+    </w:p>
+    <w:p>
+      <w:pPr>
+        <w:pStyle w:val="Normal1"/>
+        <w:rPr/>
+      </w:pPr>
+      <w:r>
+        <w:rPr/>
+        <w:t>Once called, this function will return the color ID of the date</w:t>
       </w:r>
     </w:p>
     <w:p>
@@ -5088,7 +5111,7 @@
           <w:szCs w:val="24"/>
           <w:u w:val="none"/>
         </w:rPr>
-        <w:t>designer module</w:t>
+        <w:t>design module</w:t>
       </w:r>
     </w:p>
     <w:p>
@@ -5304,6 +5327,26 @@
       <w:r>
         <w:rPr/>
         <w:t>Once called, this procedure will stop the program immediately and generate an error message that will be shown by the screen-manager module</w:t>
+      </w:r>
+    </w:p>
+    <w:p>
+      <w:pPr>
+        <w:pStyle w:val="Heading5"/>
+        <w:rPr/>
+      </w:pPr>
+      <w:r>
+        <w:rPr/>
+        <w:t>3.2.3.5.7. generateErrorMessage( )</w:t>
+      </w:r>
+    </w:p>
+    <w:p>
+      <w:pPr>
+        <w:pStyle w:val="Normal1"/>
+        <w:rPr/>
+      </w:pPr>
+      <w:r>
+        <w:rPr/>
+        <w:t>Once called, this procedure will generate the message that the issueAnError( ) procedure will show to the user</w:t>
       </w:r>
     </w:p>
     <w:p>

</xml_diff>

<commit_message>
Default program arguments added
</commit_message>
<xml_diff>
--- a/Rclock documentation.docx
+++ b/Rclock documentation.docx
@@ -4945,29 +4945,17 @@
       <w:bookmarkEnd w:id="78"/>
       <w:r>
         <w:rPr/>
-        <w:t>3.2.3.3.2. get</w:t>
-      </w:r>
-      <w:r>
-        <w:rPr/>
-        <w:t>Digit</w:t>
-      </w:r>
-      <w:r>
-        <w:rPr/>
-        <w:t>Color( )</w:t>
-      </w:r>
-    </w:p>
-    <w:p>
-      <w:pPr>
-        <w:pStyle w:val="Normal1"/>
-        <w:rPr/>
-      </w:pPr>
-      <w:r>
-        <w:rPr/>
-        <w:t xml:space="preserve">Once called, </w:t>
-      </w:r>
-      <w:r>
-        <w:rPr/>
-        <w:t>this function will return the color ID of a digit that matches the given identifier between 0 and 5</w:t>
+        <w:t>3.2.3.3.2. getDigitColor( )</w:t>
+      </w:r>
+    </w:p>
+    <w:p>
+      <w:pPr>
+        <w:pStyle w:val="Normal1"/>
+        <w:rPr/>
+      </w:pPr>
+      <w:r>
+        <w:rPr/>
+        <w:t>Once called, this function will return the color ID of a digit that matches the given identifier between 0 and 5</w:t>
       </w:r>
     </w:p>
     <w:p>
@@ -5282,7 +5270,15 @@
       </w:pPr>
       <w:r>
         <w:rPr/>
-        <w:t>Once called, this function will fetch every argument given by the user, fill and return a struct that each field is useful for a specific module. For those arguments that represent hour, minute, second, day, month or year, this function must set them to the macro UNDEFINED, that is represented by -1.</w:t>
+        <w:t xml:space="preserve">Once called, this function will fetch every argument given by the user, fill and return a struct that each field is useful for a specific module. For those arguments that represent hour, minute, second, day, month or year </w:t>
+      </w:r>
+      <w:r>
+        <w:rPr/>
+        <w:t xml:space="preserve">and weren’t set by any user argument, </w:t>
+      </w:r>
+      <w:r>
+        <w:rPr/>
+        <w:t>this function must set them to the macro UNDEFINED, that is represented by -1.</w:t>
       </w:r>
     </w:p>
     <w:p>

</xml_diff>